<commit_message>
It's 2 AM, isn't it?
</commit_message>
<xml_diff>
--- a/Twitter EmotiMap.docx
+++ b/Twitter EmotiMap.docx
@@ -15,6 +15,68 @@
       </w:r>
       <w:proofErr w:type="spellEnd"/>
     </w:p>
+    <w:p/>
+    <w:p>
+      <w:pPr>
+        <w:spacing w:after="0"/>
+      </w:pPr>
+      <w:r>
+        <w:t>Members:</w:t>
+      </w:r>
+    </w:p>
+    <w:p>
+      <w:pPr>
+        <w:spacing w:after="0"/>
+      </w:pPr>
+      <w:r>
+        <w:rPr>
+          <w:i/>
+        </w:rPr>
+        <w:t xml:space="preserve">Matthew Gross, Andrew Mahan, Brian McWilliams, Dillon </w:t>
+      </w:r>
+      <w:proofErr w:type="spellStart"/>
+      <w:r>
+        <w:rPr>
+          <w:i/>
+        </w:rPr>
+        <w:t>Fancher</w:t>
+      </w:r>
+      <w:proofErr w:type="spellEnd"/>
+      <w:r>
+        <w:rPr>
+          <w:i/>
+        </w:rPr>
+        <w:t xml:space="preserve">, </w:t>
+      </w:r>
+      <w:proofErr w:type="spellStart"/>
+      <w:r>
+        <w:rPr>
+          <w:i/>
+        </w:rPr>
+        <w:t>Varsha</w:t>
+      </w:r>
+      <w:proofErr w:type="spellEnd"/>
+      <w:r>
+        <w:rPr>
+          <w:i/>
+        </w:rPr>
+        <w:t xml:space="preserve"> </w:t>
+      </w:r>
+      <w:proofErr w:type="spellStart"/>
+      <w:r>
+        <w:rPr>
+          <w:i/>
+        </w:rPr>
+        <w:t>Devnani</w:t>
+      </w:r>
+      <w:proofErr w:type="spellEnd"/>
+      <w:r>
+        <w:rPr>
+          <w:i/>
+        </w:rPr>
+        <w:t>, &amp; Max Trotter</w:t>
+      </w:r>
+    </w:p>
     <w:p>
       <w:pPr>
         <w:pStyle w:val="Heading1"/>
@@ -67,8 +129,6 @@
       <w:r>
         <w:t xml:space="preserve"> section of this report.</w:t>
       </w:r>
-      <w:bookmarkStart w:id="0" w:name="_GoBack"/>
-      <w:bookmarkEnd w:id="0"/>
     </w:p>
     <w:p>
       <w:r>
@@ -76,6 +136,30 @@
       </w:r>
       <w:r>
         <w:t xml:space="preserve">based upon the collected geolocation data for each tweet, the data will be displayed </w:t>
+      </w:r>
+      <w:r>
+        <w:t xml:space="preserve">on a map, using Google Maps API, in order to demonstrate regional mood trends. </w:t>
+      </w:r>
+      <w:r>
+        <w:t>A color scheme will be assigned to moods so that the maps may provide a more visual representation of mood rather</w:t>
+      </w:r>
+      <w:r>
+        <w:t xml:space="preserve"> than boring textual data accumu</w:t>
+      </w:r>
+      <w:r>
+        <w:t>l</w:t>
+      </w:r>
+      <w:r>
+        <w:t>a</w:t>
+      </w:r>
+      <w:r>
+        <w:t>tions.</w:t>
+      </w:r>
+      <w:r>
+        <w:t xml:space="preserve"> Further analysis in regards to trends over time and local tendencies will also be considered before a final feature presentation.</w:t>
+      </w:r>
+      <w:r>
+        <w:t xml:space="preserve"> All analysis and visuals will be wrapped within a website built upon the Bootstrap framework.</w:t>
       </w:r>
     </w:p>
     <w:p/>
@@ -88,13 +172,219 @@
       </w:r>
     </w:p>
     <w:p>
-      <w:r>
-        <w:t>To take advantage of this template’s design, use the Styles gallery on the Home tab. You can format your headings by using heading styles, or highlight important text using other styles, like Emphasis and Intense Quote. These styles come in formatted to look great and work together to help communicate your ideas.</w:t>
+      <w:pPr>
+        <w:pStyle w:val="Heading2"/>
+      </w:pPr>
+      <w:r>
+        <w:t>Tweet Mining &amp; Geolocation</w:t>
       </w:r>
     </w:p>
     <w:p>
+      <w:pPr>
+        <w:pStyle w:val="Heading3"/>
+      </w:pPr>
+      <w:r>
+        <w:t>Summary</w:t>
+      </w:r>
+    </w:p>
+    <w:p>
+      <w:r>
+        <w:t xml:space="preserve">Tweets will be collected on a live basis, via a fire hose, so as to capture the most recent and relevant data. </w:t>
+      </w:r>
+      <w:r>
+        <w:t xml:space="preserve">This collection will be performed by script running on remote servers which then store the collected data to other nodes in the network. This aggregated data will then be processed through another set of scripts in order to assign each </w:t>
+      </w:r>
+      <w:r>
+        <w:t>tweet with a composite “emotional score.” This data will then be fed to the Google Maps API. A producer-consumer method will be needed in order to efficiently and safely manage the concurrent handling of mining and analysis.</w:t>
+      </w:r>
+    </w:p>
+    <w:p>
+      <w:pPr>
+        <w:pStyle w:val="Heading3"/>
+      </w:pPr>
+      <w:r>
+        <w:t>Twitter API &amp; Tweet Structure</w:t>
+      </w:r>
+    </w:p>
+    <w:p>
+      <w:r>
+        <w:t xml:space="preserve">Tweets will be collected on a live basis, via a fire hose, so as to capture the most recent and relevant data. </w:t>
+      </w:r>
+      <w:r>
+        <w:t>In addition to basic sentence structure, hashtags will also be parsed for discernable meaning.</w:t>
+      </w:r>
+      <w:bookmarkStart w:id="0" w:name="_GoBack"/>
+      <w:bookmarkEnd w:id="0"/>
+    </w:p>
+    <w:p>
+      <w:pPr>
+        <w:pStyle w:val="Heading3"/>
+      </w:pPr>
+      <w:r>
+        <w:t>Parsing Parameters &amp; Methodology</w:t>
+      </w:r>
+    </w:p>
+    <w:p>
+      <w:r>
+        <w:t xml:space="preserve">Tweets will be </w:t>
+      </w:r>
+      <w:r>
+        <w:t>filtered by the following attributes:</w:t>
+      </w:r>
+    </w:p>
+    <w:p>
+      <w:pPr>
+        <w:pStyle w:val="ListParagraph"/>
+        <w:numPr>
+          <w:ilvl w:val="0"/>
+          <w:numId w:val="13"/>
+        </w:numPr>
+      </w:pPr>
+      <w:r>
+        <w:t>Content</w:t>
+      </w:r>
+    </w:p>
+    <w:p>
+      <w:pPr>
+        <w:pStyle w:val="ListParagraph"/>
+        <w:numPr>
+          <w:ilvl w:val="0"/>
+          <w:numId w:val="13"/>
+        </w:numPr>
+      </w:pPr>
+      <w:r>
+        <w:t>Coordinates</w:t>
+      </w:r>
+    </w:p>
+    <w:p>
+      <w:pPr>
+        <w:pStyle w:val="ListParagraph"/>
+        <w:numPr>
+          <w:ilvl w:val="0"/>
+          <w:numId w:val="13"/>
+        </w:numPr>
+      </w:pPr>
+      <w:r>
+        <w:t>Language</w:t>
+      </w:r>
+    </w:p>
+    <w:p>
+      <w:r>
+        <w:t xml:space="preserve">Initial effort will be geared toward analyzing English tweets with populated geolocation metadata. </w:t>
+      </w:r>
+      <w:r>
+        <w:t>This will be later expanded to profile location mining and possibly additional language support.</w:t>
+      </w:r>
+    </w:p>
+    <w:p>
+      <w:r>
+        <w:t xml:space="preserve">Parsing will be performing using Google’s Twitter Python library. </w:t>
+      </w:r>
+      <w:r>
+        <w:t>A very simple, example filter can be viewed in Figure 1 of the Appendix.</w:t>
+      </w:r>
+    </w:p>
+    <w:p>
+      <w:pPr>
+        <w:pStyle w:val="Heading3"/>
+      </w:pPr>
+      <w:r>
+        <w:t>Amazon Web Services (AWS)</w:t>
+      </w:r>
+      <w:r>
+        <w:t xml:space="preserve"> – Storage &amp; Computation</w:t>
+      </w:r>
+    </w:p>
+    <w:p>
+      <w:r>
+        <w:t xml:space="preserve">Amazon Web Services (AWS) harness the robustness of Amazon’s vast server enterprises and make them available to the public. </w:t>
+      </w:r>
+      <w:r>
+        <w:t xml:space="preserve">Not only do the servers allow for large scale storage, but they also provide </w:t>
+      </w:r>
       <w:r>
         <w:lastRenderedPageBreak/>
+        <w:t>an easy means for cloud computing. Both services will be essential to the collection and analysis of Twitter data.</w:t>
+      </w:r>
+    </w:p>
+    <w:p>
+      <w:r>
+        <w:t xml:space="preserve">Seeing as the data collected will be consistent in structure, and fairly simple, it seems suitable to select relational databases as a mean for storing tweet data such as content, coordinates, and location – along with other features. </w:t>
+      </w:r>
+      <w:r>
+        <w:t xml:space="preserve">MySQL appears to be the most reasonable management system. Data may need to be </w:t>
+      </w:r>
+      <w:proofErr w:type="spellStart"/>
+      <w:r>
+        <w:t>sharded</w:t>
+      </w:r>
+      <w:proofErr w:type="spellEnd"/>
+      <w:r>
+        <w:t xml:space="preserve"> across multiple servers as it grows; however, this spread should still maintain its consistency as little to no replication will be needed – (the value of a single tweet does not warrant a replication, thus taking the spot of another tweet that is just as valuable). </w:t>
+      </w:r>
+      <w:r>
+        <w:t xml:space="preserve">Additionally, an expiration policy will be considered for tweets so that antiquated data is unnecessarily stored, given the limited resources available to us at this time. </w:t>
+      </w:r>
+      <w:r>
+        <w:t>The deletion of expired data would indeed have an adverse effect on the availability of the data to an audience as it grows. At this juncture, however, we find it an acceptable compromise to perform updates at times of low use. As an audience and the volume of data grows, it may be reasonable to reevaluate the validity of a relational database structure; however, it is most practical at this point in time to begin with a simple and efficient, short-term solution.</w:t>
+      </w:r>
+      <w:r>
+        <w:t xml:space="preserve"> </w:t>
+      </w:r>
+    </w:p>
+    <w:p>
+      <w:r>
+        <w:t>In addition to storage, AWS cloud services will also be needed for the mining computation</w:t>
+      </w:r>
+      <w:r>
+        <w:t>s</w:t>
+      </w:r>
+      <w:r>
+        <w:t xml:space="preserve">. </w:t>
+      </w:r>
+      <w:r>
+        <w:t xml:space="preserve">Python scripts will be run from multiple nodes in order to collect live data. </w:t>
+      </w:r>
+      <w:r>
+        <w:t>With this concurrent operation comes the risk of duplication. &lt;HOW WILL WE ADDRESS THIS?&gt;</w:t>
+      </w:r>
+      <w:r>
+        <w:t xml:space="preserve"> The data will then be pushed to the appropriate databases where the tweets may then be analyzed by other nodes which will then enable the rendering of the results onto the front end of our application. </w:t>
+      </w:r>
+    </w:p>
+    <w:p>
+      <w:pPr>
+        <w:pStyle w:val="Heading2"/>
+      </w:pPr>
+      <w:r>
+        <w:t>Mood Rating &amp; Associated Mathematical Models</w:t>
+      </w:r>
+    </w:p>
+    <w:p>
+      <w:r>
+        <w:t>To take advantage of this template’s design, use the Styles gallery on the Home tab. You can format your headings by using heading styles, or highlight important text using other styles, like Emphasis and Intense Quote. These styles come in formatted to look great and work together to help communicate your ideas.</w:t>
+      </w:r>
+    </w:p>
+    <w:p>
+      <w:r>
+        <w:t>Go ahead and get started.</w:t>
+      </w:r>
+    </w:p>
+    <w:p>
+      <w:pPr>
+        <w:pStyle w:val="Heading2"/>
+      </w:pPr>
+      <w:r>
+        <w:t>Google Maps &amp; Visualizations</w:t>
+      </w:r>
+    </w:p>
+    <w:p>
+      <w:r>
+        <w:t>To take advantage of this template’s design, use the Styles gallery on the Home tab. You can format your headings by using heading styles, or highlight important text using other styles, like Emphasis and Intense Quote. These styles come in formatted to look great and work together to help communicate your ideas.</w:t>
+      </w:r>
+    </w:p>
+    <w:p>
+      <w:r>
         <w:t>Go ahead and get started.</w:t>
       </w:r>
     </w:p>
@@ -117,6 +407,7 @@
         <w:t>Go ahead and get started.</w:t>
       </w:r>
     </w:p>
+    <w:p/>
     <w:p>
       <w:pPr>
         <w:pStyle w:val="Heading1"/>
@@ -141,6 +432,7 @@
         <w:pStyle w:val="Heading1"/>
       </w:pPr>
       <w:r>
+        <w:lastRenderedPageBreak/>
         <w:t>Conclusion</w:t>
       </w:r>
     </w:p>
@@ -164,7 +456,6 @@
         <w:pStyle w:val="Heading1"/>
       </w:pPr>
       <w:r>
-        <w:lastRenderedPageBreak/>
         <w:t>References</w:t>
       </w:r>
     </w:p>
@@ -202,6 +493,22 @@
     </w:p>
     <w:p>
       <w:r>
+        <w:t xml:space="preserve">Amazon Web Services - </w:t>
+      </w:r>
+      <w:hyperlink r:id="rId8" w:history="1">
+        <w:r>
+          <w:rPr>
+            <w:rStyle w:val="Hyperlink"/>
+          </w:rPr>
+          <w:t>https://aws.amazon.com/</w:t>
+        </w:r>
+      </w:hyperlink>
+      <w:r>
+        <w:t xml:space="preserve"> </w:t>
+      </w:r>
+    </w:p>
+    <w:p>
+      <w:r>
         <w:br w:type="page"/>
       </w:r>
     </w:p>
@@ -215,16 +522,2825 @@
       </w:r>
     </w:p>
     <w:p>
-      <w:r>
-        <w:t>To take advantage of this template’s design, use the Styles gallery on the Home tab. You can format your headings by using heading styles, or highlight important text using other styles, like Emphasis and Intense Quote. These styles come in formatted to look great and work together to help communicate your ideas.</w:t>
+      <w:pPr>
+        <w:pStyle w:val="Heading2"/>
+      </w:pPr>
+      <w:r>
+        <w:t>Figure</w:t>
+      </w:r>
+      <w:r>
+        <w:t xml:space="preserve"> 1</w:t>
       </w:r>
     </w:p>
     <w:p>
       <w:r>
-        <w:t>Go ahead and get started.</w:t>
+        <w:rPr>
+          <w:noProof/>
+          <w:lang w:eastAsia="en-US"/>
+        </w:rPr>
+        <mc:AlternateContent>
+          <mc:Choice Requires="wps">
+            <w:drawing>
+              <wp:anchor distT="0" distB="0" distL="114300" distR="114300" simplePos="0" relativeHeight="251659264" behindDoc="0" locked="0" layoutInCell="1" allowOverlap="1" wp14:anchorId="66731457" wp14:editId="67E031BF">
+                <wp:simplePos x="0" y="0"/>
+                <wp:positionH relativeFrom="margin">
+                  <wp:align>left</wp:align>
+                </wp:positionH>
+                <wp:positionV relativeFrom="paragraph">
+                  <wp:posOffset>283845</wp:posOffset>
+                </wp:positionV>
+                <wp:extent cx="6115050" cy="3562350"/>
+                <wp:effectExtent l="0" t="0" r="19050" b="19050"/>
+                <wp:wrapSquare wrapText="bothSides"/>
+                <wp:docPr id="233" name="Text Box 233"/>
+                <wp:cNvGraphicFramePr/>
+                <a:graphic xmlns:a="http://schemas.openxmlformats.org/drawingml/2006/main">
+                  <a:graphicData uri="http://schemas.microsoft.com/office/word/2010/wordprocessingShape">
+                    <wps:wsp>
+                      <wps:cNvSpPr txBox="1"/>
+                      <wps:spPr>
+                        <a:xfrm>
+                          <a:off x="0" y="0"/>
+                          <a:ext cx="6115050" cy="3562350"/>
+                        </a:xfrm>
+                        <a:prstGeom prst="rect">
+                          <a:avLst/>
+                        </a:prstGeom>
+                        <a:solidFill>
+                          <a:schemeClr val="bg1">
+                            <a:lumMod val="95000"/>
+                          </a:schemeClr>
+                        </a:solidFill>
+                        <a:ln w="6350">
+                          <a:solidFill>
+                            <a:schemeClr val="tx1"/>
+                          </a:solidFill>
+                        </a:ln>
+                        <a:effectLst/>
+                      </wps:spPr>
+                      <wps:style>
+                        <a:lnRef idx="0">
+                          <a:schemeClr val="accent1"/>
+                        </a:lnRef>
+                        <a:fillRef idx="0">
+                          <a:schemeClr val="accent1"/>
+                        </a:fillRef>
+                        <a:effectRef idx="0">
+                          <a:schemeClr val="accent1"/>
+                        </a:effectRef>
+                        <a:fontRef idx="minor">
+                          <a:schemeClr val="dk1"/>
+                        </a:fontRef>
+                      </wps:style>
+                      <wps:txbx>
+                        <w:txbxContent>
+                          <w:p>
+                            <w:pPr>
+                              <w:spacing w:after="0"/>
+                              <w:rPr>
+                                <w:rFonts w:ascii="Consolas" w:hAnsi="Consolas" w:cs="Consolas"/>
+                                <w:color w:val="000000"/>
+                                <w:sz w:val="19"/>
+                                <w:szCs w:val="19"/>
+                                <w:lang w:eastAsia="en-US"/>
+                              </w:rPr>
+                            </w:pPr>
+                            <w:proofErr w:type="gramStart"/>
+                            <w:r>
+                              <w:rPr>
+                                <w:rFonts w:ascii="Consolas" w:hAnsi="Consolas" w:cs="Consolas"/>
+                                <w:color w:val="000000"/>
+                                <w:sz w:val="19"/>
+                                <w:szCs w:val="19"/>
+                                <w:lang w:eastAsia="en-US"/>
+                              </w:rPr>
+                              <w:t>import</w:t>
+                            </w:r>
+                            <w:proofErr w:type="gramEnd"/>
+                            <w:r>
+                              <w:rPr>
+                                <w:rFonts w:ascii="Consolas" w:hAnsi="Consolas" w:cs="Consolas"/>
+                                <w:color w:val="000000"/>
+                                <w:sz w:val="19"/>
+                                <w:szCs w:val="19"/>
+                                <w:lang w:eastAsia="en-US"/>
+                              </w:rPr>
+                              <w:t xml:space="preserve"> twitter</w:t>
+                            </w:r>
+                          </w:p>
+                          <w:p>
+                            <w:pPr>
+                              <w:spacing w:after="0"/>
+                              <w:rPr>
+                                <w:rFonts w:ascii="Consolas" w:hAnsi="Consolas" w:cs="Consolas"/>
+                                <w:color w:val="000000"/>
+                                <w:sz w:val="19"/>
+                                <w:szCs w:val="19"/>
+                                <w:lang w:eastAsia="en-US"/>
+                              </w:rPr>
+                            </w:pPr>
+                            <w:proofErr w:type="gramStart"/>
+                            <w:r>
+                              <w:rPr>
+                                <w:rFonts w:ascii="Consolas" w:hAnsi="Consolas" w:cs="Consolas"/>
+                                <w:color w:val="000000"/>
+                                <w:sz w:val="19"/>
+                                <w:szCs w:val="19"/>
+                                <w:lang w:eastAsia="en-US"/>
+                              </w:rPr>
+                              <w:t>import</w:t>
+                            </w:r>
+                            <w:proofErr w:type="gramEnd"/>
+                            <w:r>
+                              <w:rPr>
+                                <w:rFonts w:ascii="Consolas" w:hAnsi="Consolas" w:cs="Consolas"/>
+                                <w:color w:val="000000"/>
+                                <w:sz w:val="19"/>
+                                <w:szCs w:val="19"/>
+                                <w:lang w:eastAsia="en-US"/>
+                              </w:rPr>
+                              <w:t xml:space="preserve"> </w:t>
+                            </w:r>
+                            <w:proofErr w:type="spellStart"/>
+                            <w:r>
+                              <w:rPr>
+                                <w:rFonts w:ascii="Consolas" w:hAnsi="Consolas" w:cs="Consolas"/>
+                                <w:color w:val="000000"/>
+                                <w:sz w:val="19"/>
+                                <w:szCs w:val="19"/>
+                                <w:lang w:eastAsia="en-US"/>
+                              </w:rPr>
+                              <w:t>json</w:t>
+                            </w:r>
+                            <w:proofErr w:type="spellEnd"/>
+                          </w:p>
+                          <w:p>
+                            <w:pPr>
+                              <w:spacing w:after="0"/>
+                              <w:rPr>
+                                <w:rFonts w:ascii="Consolas" w:hAnsi="Consolas" w:cs="Consolas"/>
+                                <w:color w:val="000000"/>
+                                <w:sz w:val="19"/>
+                                <w:szCs w:val="19"/>
+                                <w:lang w:eastAsia="en-US"/>
+                              </w:rPr>
+                            </w:pPr>
+                          </w:p>
+                          <w:p>
+                            <w:pPr>
+                              <w:spacing w:after="0"/>
+                              <w:rPr>
+                                <w:rFonts w:ascii="Consolas" w:hAnsi="Consolas" w:cs="Consolas"/>
+                                <w:color w:val="000000"/>
+                                <w:sz w:val="19"/>
+                                <w:szCs w:val="19"/>
+                                <w:lang w:eastAsia="en-US"/>
+                              </w:rPr>
+                            </w:pPr>
+                            <w:r>
+                              <w:rPr>
+                                <w:rFonts w:ascii="Consolas" w:hAnsi="Consolas" w:cs="Consolas"/>
+                                <w:color w:val="000000"/>
+                                <w:sz w:val="19"/>
+                                <w:szCs w:val="19"/>
+                                <w:lang w:eastAsia="en-US"/>
+                              </w:rPr>
+                              <w:t># API Credentials</w:t>
+                            </w:r>
+                          </w:p>
+                          <w:p>
+                            <w:pPr>
+                              <w:spacing w:after="0"/>
+                              <w:rPr>
+                                <w:rFonts w:ascii="Consolas" w:hAnsi="Consolas" w:cs="Consolas"/>
+                                <w:color w:val="000000"/>
+                                <w:sz w:val="19"/>
+                                <w:szCs w:val="19"/>
+                                <w:lang w:eastAsia="en-US"/>
+                              </w:rPr>
+                            </w:pPr>
+                            <w:proofErr w:type="spellStart"/>
+                            <w:proofErr w:type="gramStart"/>
+                            <w:r>
+                              <w:rPr>
+                                <w:rFonts w:ascii="Consolas" w:hAnsi="Consolas" w:cs="Consolas"/>
+                                <w:color w:val="000000"/>
+                                <w:sz w:val="19"/>
+                                <w:szCs w:val="19"/>
+                                <w:lang w:eastAsia="en-US"/>
+                              </w:rPr>
+                              <w:t>api</w:t>
+                            </w:r>
+                            <w:proofErr w:type="spellEnd"/>
+                            <w:proofErr w:type="gramEnd"/>
+                            <w:r>
+                              <w:rPr>
+                                <w:rFonts w:ascii="Consolas" w:hAnsi="Consolas" w:cs="Consolas"/>
+                                <w:color w:val="000000"/>
+                                <w:sz w:val="19"/>
+                                <w:szCs w:val="19"/>
+                                <w:lang w:eastAsia="en-US"/>
+                              </w:rPr>
+                              <w:t xml:space="preserve"> = </w:t>
+                            </w:r>
+                            <w:proofErr w:type="spellStart"/>
+                            <w:r>
+                              <w:rPr>
+                                <w:rFonts w:ascii="Consolas" w:hAnsi="Consolas" w:cs="Consolas"/>
+                                <w:color w:val="000000"/>
+                                <w:sz w:val="19"/>
+                                <w:szCs w:val="19"/>
+                                <w:lang w:eastAsia="en-US"/>
+                              </w:rPr>
+                              <w:t>twitter.Api</w:t>
+                            </w:r>
+                            <w:proofErr w:type="spellEnd"/>
+                            <w:r>
+                              <w:rPr>
+                                <w:rFonts w:ascii="Consolas" w:hAnsi="Consolas" w:cs="Consolas"/>
+                                <w:color w:val="000000"/>
+                                <w:sz w:val="19"/>
+                                <w:szCs w:val="19"/>
+                                <w:lang w:eastAsia="en-US"/>
+                              </w:rPr>
+                              <w:t>(</w:t>
+                            </w:r>
+                            <w:proofErr w:type="spellStart"/>
+                            <w:r>
+                              <w:rPr>
+                                <w:rFonts w:ascii="Consolas" w:hAnsi="Consolas" w:cs="Consolas"/>
+                                <w:color w:val="000000"/>
+                                <w:sz w:val="19"/>
+                                <w:szCs w:val="19"/>
+                                <w:lang w:eastAsia="en-US"/>
+                              </w:rPr>
+                              <w:t>consumer_key</w:t>
+                            </w:r>
+                            <w:proofErr w:type="spellEnd"/>
+                            <w:r>
+                              <w:rPr>
+                                <w:rFonts w:ascii="Consolas" w:hAnsi="Consolas" w:cs="Consolas"/>
+                                <w:color w:val="000000"/>
+                                <w:sz w:val="19"/>
+                                <w:szCs w:val="19"/>
+                                <w:lang w:eastAsia="en-US"/>
+                              </w:rPr>
+                              <w:t>='</w:t>
+                            </w:r>
+                            <w:r>
+                              <w:rPr>
+                                <w:rFonts w:ascii="Consolas" w:hAnsi="Consolas" w:cs="Consolas"/>
+                                <w:color w:val="000000"/>
+                                <w:sz w:val="19"/>
+                                <w:szCs w:val="19"/>
+                                <w:lang w:eastAsia="en-US"/>
+                              </w:rPr>
+                              <w:t>None</w:t>
+                            </w:r>
+                            <w:r>
+                              <w:rPr>
+                                <w:rFonts w:ascii="Consolas" w:hAnsi="Consolas" w:cs="Consolas"/>
+                                <w:color w:val="000000"/>
+                                <w:sz w:val="19"/>
+                                <w:szCs w:val="19"/>
+                                <w:lang w:eastAsia="en-US"/>
+                              </w:rPr>
+                              <w:t>',</w:t>
+                            </w:r>
+                            <w:proofErr w:type="spellStart"/>
+                            <w:r>
+                              <w:rPr>
+                                <w:rFonts w:ascii="Consolas" w:hAnsi="Consolas" w:cs="Consolas"/>
+                                <w:color w:val="000000"/>
+                                <w:sz w:val="19"/>
+                                <w:szCs w:val="19"/>
+                                <w:lang w:eastAsia="en-US"/>
+                              </w:rPr>
+                              <w:t>consumer_secret</w:t>
+                            </w:r>
+                            <w:proofErr w:type="spellEnd"/>
+                            <w:r>
+                              <w:rPr>
+                                <w:rFonts w:ascii="Consolas" w:hAnsi="Consolas" w:cs="Consolas"/>
+                                <w:color w:val="000000"/>
+                                <w:sz w:val="19"/>
+                                <w:szCs w:val="19"/>
+                                <w:lang w:eastAsia="en-US"/>
+                              </w:rPr>
+                              <w:t>='</w:t>
+                            </w:r>
+                            <w:r>
+                              <w:rPr>
+                                <w:rFonts w:ascii="Consolas" w:hAnsi="Consolas" w:cs="Consolas"/>
+                                <w:color w:val="000000"/>
+                                <w:sz w:val="19"/>
+                                <w:szCs w:val="19"/>
+                                <w:lang w:eastAsia="en-US"/>
+                              </w:rPr>
+                              <w:t>None</w:t>
+                            </w:r>
+                            <w:r>
+                              <w:rPr>
+                                <w:rFonts w:ascii="Consolas" w:hAnsi="Consolas" w:cs="Consolas"/>
+                                <w:color w:val="000000"/>
+                                <w:sz w:val="19"/>
+                                <w:szCs w:val="19"/>
+                                <w:lang w:eastAsia="en-US"/>
+                              </w:rPr>
+                              <w:t xml:space="preserve">', </w:t>
+                            </w:r>
+                            <w:proofErr w:type="spellStart"/>
+                            <w:r>
+                              <w:rPr>
+                                <w:rFonts w:ascii="Consolas" w:hAnsi="Consolas" w:cs="Consolas"/>
+                                <w:color w:val="000000"/>
+                                <w:sz w:val="19"/>
+                                <w:szCs w:val="19"/>
+                                <w:lang w:eastAsia="en-US"/>
+                              </w:rPr>
+                              <w:t>access_token_key</w:t>
+                            </w:r>
+                            <w:proofErr w:type="spellEnd"/>
+                            <w:r>
+                              <w:rPr>
+                                <w:rFonts w:ascii="Consolas" w:hAnsi="Consolas" w:cs="Consolas"/>
+                                <w:color w:val="000000"/>
+                                <w:sz w:val="19"/>
+                                <w:szCs w:val="19"/>
+                                <w:lang w:eastAsia="en-US"/>
+                              </w:rPr>
+                              <w:t>='</w:t>
+                            </w:r>
+                            <w:r>
+                              <w:rPr>
+                                <w:rFonts w:ascii="Consolas" w:hAnsi="Consolas" w:cs="Consolas"/>
+                                <w:color w:val="000000"/>
+                                <w:sz w:val="19"/>
+                                <w:szCs w:val="19"/>
+                                <w:lang w:eastAsia="en-US"/>
+                              </w:rPr>
+                              <w:t>None</w:t>
+                            </w:r>
+                            <w:r>
+                              <w:rPr>
+                                <w:rFonts w:ascii="Consolas" w:hAnsi="Consolas" w:cs="Consolas"/>
+                                <w:color w:val="000000"/>
+                                <w:sz w:val="19"/>
+                                <w:szCs w:val="19"/>
+                                <w:lang w:eastAsia="en-US"/>
+                              </w:rPr>
+                              <w:t xml:space="preserve">', </w:t>
+                            </w:r>
+                            <w:proofErr w:type="spellStart"/>
+                            <w:r>
+                              <w:rPr>
+                                <w:rFonts w:ascii="Consolas" w:hAnsi="Consolas" w:cs="Consolas"/>
+                                <w:color w:val="000000"/>
+                                <w:sz w:val="19"/>
+                                <w:szCs w:val="19"/>
+                                <w:lang w:eastAsia="en-US"/>
+                              </w:rPr>
+                              <w:t>access_token_secret</w:t>
+                            </w:r>
+                            <w:proofErr w:type="spellEnd"/>
+                            <w:r>
+                              <w:rPr>
+                                <w:rFonts w:ascii="Consolas" w:hAnsi="Consolas" w:cs="Consolas"/>
+                                <w:color w:val="000000"/>
+                                <w:sz w:val="19"/>
+                                <w:szCs w:val="19"/>
+                                <w:lang w:eastAsia="en-US"/>
+                              </w:rPr>
+                              <w:t>='</w:t>
+                            </w:r>
+                            <w:proofErr w:type="spellStart"/>
+                            <w:r>
+                              <w:rPr>
+                                <w:rFonts w:ascii="Consolas" w:hAnsi="Consolas" w:cs="Consolas"/>
+                                <w:color w:val="000000"/>
+                                <w:sz w:val="19"/>
+                                <w:szCs w:val="19"/>
+                                <w:lang w:eastAsia="en-US"/>
+                              </w:rPr>
+                              <w:t>None</w:t>
+                            </w:r>
+                            <w:r>
+                              <w:rPr>
+                                <w:rFonts w:ascii="Consolas" w:hAnsi="Consolas" w:cs="Consolas"/>
+                                <w:color w:val="000000"/>
+                                <w:sz w:val="19"/>
+                                <w:szCs w:val="19"/>
+                                <w:lang w:eastAsia="en-US"/>
+                              </w:rPr>
+                              <w:t>',cache</w:t>
+                            </w:r>
+                            <w:proofErr w:type="spellEnd"/>
+                            <w:r>
+                              <w:rPr>
+                                <w:rFonts w:ascii="Consolas" w:hAnsi="Consolas" w:cs="Consolas"/>
+                                <w:color w:val="000000"/>
+                                <w:sz w:val="19"/>
+                                <w:szCs w:val="19"/>
+                                <w:lang w:eastAsia="en-US"/>
+                              </w:rPr>
+                              <w:t>=None)</w:t>
+                            </w:r>
+                          </w:p>
+                          <w:p>
+                            <w:pPr>
+                              <w:spacing w:after="0"/>
+                              <w:rPr>
+                                <w:rFonts w:ascii="Consolas" w:hAnsi="Consolas" w:cs="Consolas"/>
+                                <w:color w:val="000000"/>
+                                <w:sz w:val="19"/>
+                                <w:szCs w:val="19"/>
+                                <w:lang w:eastAsia="en-US"/>
+                              </w:rPr>
+                            </w:pPr>
+                          </w:p>
+                          <w:p>
+                            <w:pPr>
+                              <w:spacing w:after="0"/>
+                              <w:rPr>
+                                <w:rFonts w:ascii="Consolas" w:hAnsi="Consolas" w:cs="Consolas"/>
+                                <w:color w:val="000000"/>
+                                <w:sz w:val="19"/>
+                                <w:szCs w:val="19"/>
+                                <w:lang w:eastAsia="en-US"/>
+                              </w:rPr>
+                            </w:pPr>
+                          </w:p>
+                          <w:p>
+                            <w:pPr>
+                              <w:spacing w:after="0"/>
+                              <w:rPr>
+                                <w:rFonts w:ascii="Consolas" w:hAnsi="Consolas" w:cs="Consolas"/>
+                                <w:color w:val="000000"/>
+                                <w:sz w:val="19"/>
+                                <w:szCs w:val="19"/>
+                                <w:lang w:eastAsia="en-US"/>
+                              </w:rPr>
+                            </w:pPr>
+                            <w:proofErr w:type="gramStart"/>
+                            <w:r>
+                              <w:rPr>
+                                <w:rFonts w:ascii="Consolas" w:hAnsi="Consolas" w:cs="Consolas"/>
+                                <w:color w:val="000000"/>
+                                <w:sz w:val="19"/>
+                                <w:szCs w:val="19"/>
+                                <w:lang w:eastAsia="en-US"/>
+                              </w:rPr>
+                              <w:t>statuses</w:t>
+                            </w:r>
+                            <w:proofErr w:type="gramEnd"/>
+                            <w:r>
+                              <w:rPr>
+                                <w:rFonts w:ascii="Consolas" w:hAnsi="Consolas" w:cs="Consolas"/>
+                                <w:color w:val="000000"/>
+                                <w:sz w:val="19"/>
+                                <w:szCs w:val="19"/>
+                                <w:lang w:eastAsia="en-US"/>
+                              </w:rPr>
+                              <w:t xml:space="preserve"> = </w:t>
+                            </w:r>
+                            <w:proofErr w:type="spellStart"/>
+                            <w:r>
+                              <w:rPr>
+                                <w:rFonts w:ascii="Consolas" w:hAnsi="Consolas" w:cs="Consolas"/>
+                                <w:color w:val="000000"/>
+                                <w:sz w:val="19"/>
+                                <w:szCs w:val="19"/>
+                                <w:lang w:eastAsia="en-US"/>
+                              </w:rPr>
+                              <w:t>api.GetStreamSample</w:t>
+                            </w:r>
+                            <w:proofErr w:type="spellEnd"/>
+                            <w:r>
+                              <w:rPr>
+                                <w:rFonts w:ascii="Consolas" w:hAnsi="Consolas" w:cs="Consolas"/>
+                                <w:color w:val="000000"/>
+                                <w:sz w:val="19"/>
+                                <w:szCs w:val="19"/>
+                                <w:lang w:eastAsia="en-US"/>
+                              </w:rPr>
+                              <w:t>()</w:t>
+                            </w:r>
+                          </w:p>
+                          <w:p>
+                            <w:pPr>
+                              <w:spacing w:after="0"/>
+                              <w:rPr>
+                                <w:rFonts w:ascii="Consolas" w:hAnsi="Consolas" w:cs="Consolas"/>
+                                <w:color w:val="000000"/>
+                                <w:sz w:val="19"/>
+                                <w:szCs w:val="19"/>
+                                <w:lang w:eastAsia="en-US"/>
+                              </w:rPr>
+                            </w:pPr>
+                          </w:p>
+                          <w:p>
+                            <w:pPr>
+                              <w:spacing w:after="0"/>
+                              <w:rPr>
+                                <w:rFonts w:ascii="Consolas" w:hAnsi="Consolas" w:cs="Consolas"/>
+                                <w:color w:val="000000"/>
+                                <w:sz w:val="19"/>
+                                <w:szCs w:val="19"/>
+                                <w:lang w:eastAsia="en-US"/>
+                              </w:rPr>
+                            </w:pPr>
+                            <w:r>
+                              <w:rPr>
+                                <w:rFonts w:ascii="Consolas" w:hAnsi="Consolas" w:cs="Consolas"/>
+                                <w:color w:val="000000"/>
+                                <w:sz w:val="19"/>
+                                <w:szCs w:val="19"/>
+                                <w:lang w:eastAsia="en-US"/>
+                              </w:rPr>
+                              <w:t xml:space="preserve"># Iterate through all </w:t>
+                            </w:r>
+                            <w:proofErr w:type="spellStart"/>
+                            <w:r>
+                              <w:rPr>
+                                <w:rFonts w:ascii="Consolas" w:hAnsi="Consolas" w:cs="Consolas"/>
+                                <w:color w:val="000000"/>
+                                <w:sz w:val="19"/>
+                                <w:szCs w:val="19"/>
+                                <w:lang w:eastAsia="en-US"/>
+                              </w:rPr>
+                              <w:t>geolocated</w:t>
+                            </w:r>
+                            <w:proofErr w:type="spellEnd"/>
+                            <w:r>
+                              <w:rPr>
+                                <w:rFonts w:ascii="Consolas" w:hAnsi="Consolas" w:cs="Consolas"/>
+                                <w:color w:val="000000"/>
+                                <w:sz w:val="19"/>
+                                <w:szCs w:val="19"/>
+                                <w:lang w:eastAsia="en-US"/>
+                              </w:rPr>
+                              <w:t xml:space="preserve"> tweets</w:t>
+                            </w:r>
+                          </w:p>
+                          <w:p>
+                            <w:pPr>
+                              <w:spacing w:after="0"/>
+                              <w:rPr>
+                                <w:rFonts w:ascii="Consolas" w:hAnsi="Consolas" w:cs="Consolas"/>
+                                <w:color w:val="000000"/>
+                                <w:sz w:val="19"/>
+                                <w:szCs w:val="19"/>
+                                <w:lang w:eastAsia="en-US"/>
+                              </w:rPr>
+                            </w:pPr>
+                            <w:proofErr w:type="gramStart"/>
+                            <w:r>
+                              <w:rPr>
+                                <w:rFonts w:ascii="Consolas" w:hAnsi="Consolas" w:cs="Consolas"/>
+                                <w:color w:val="000000"/>
+                                <w:sz w:val="19"/>
+                                <w:szCs w:val="19"/>
+                                <w:lang w:eastAsia="en-US"/>
+                              </w:rPr>
+                              <w:t>for</w:t>
+                            </w:r>
+                            <w:proofErr w:type="gramEnd"/>
+                            <w:r>
+                              <w:rPr>
+                                <w:rFonts w:ascii="Consolas" w:hAnsi="Consolas" w:cs="Consolas"/>
+                                <w:color w:val="000000"/>
+                                <w:sz w:val="19"/>
+                                <w:szCs w:val="19"/>
+                                <w:lang w:eastAsia="en-US"/>
+                              </w:rPr>
+                              <w:t xml:space="preserve"> </w:t>
+                            </w:r>
+                            <w:proofErr w:type="spellStart"/>
+                            <w:r>
+                              <w:rPr>
+                                <w:rFonts w:ascii="Consolas" w:hAnsi="Consolas" w:cs="Consolas"/>
+                                <w:color w:val="000000"/>
+                                <w:sz w:val="19"/>
+                                <w:szCs w:val="19"/>
+                                <w:lang w:eastAsia="en-US"/>
+                              </w:rPr>
+                              <w:t>obj</w:t>
+                            </w:r>
+                            <w:proofErr w:type="spellEnd"/>
+                            <w:r>
+                              <w:rPr>
+                                <w:rFonts w:ascii="Consolas" w:hAnsi="Consolas" w:cs="Consolas"/>
+                                <w:color w:val="000000"/>
+                                <w:sz w:val="19"/>
+                                <w:szCs w:val="19"/>
+                                <w:lang w:eastAsia="en-US"/>
+                              </w:rPr>
+                              <w:t xml:space="preserve"> in statuses:</w:t>
+                            </w:r>
+                          </w:p>
+                          <w:p>
+                            <w:pPr>
+                              <w:spacing w:after="0"/>
+                              <w:rPr>
+                                <w:rFonts w:ascii="Consolas" w:hAnsi="Consolas" w:cs="Consolas"/>
+                                <w:color w:val="000000"/>
+                                <w:sz w:val="19"/>
+                                <w:szCs w:val="19"/>
+                                <w:lang w:eastAsia="en-US"/>
+                              </w:rPr>
+                            </w:pPr>
+                            <w:r>
+                              <w:rPr>
+                                <w:rFonts w:ascii="Consolas" w:hAnsi="Consolas" w:cs="Consolas"/>
+                                <w:color w:val="000000"/>
+                                <w:sz w:val="19"/>
+                                <w:szCs w:val="19"/>
+                                <w:lang w:eastAsia="en-US"/>
+                              </w:rPr>
+                              <w:tab/>
+                            </w:r>
+                            <w:proofErr w:type="gramStart"/>
+                            <w:r>
+                              <w:rPr>
+                                <w:rFonts w:ascii="Consolas" w:hAnsi="Consolas" w:cs="Consolas"/>
+                                <w:color w:val="000000"/>
+                                <w:sz w:val="19"/>
+                                <w:szCs w:val="19"/>
+                                <w:lang w:eastAsia="en-US"/>
+                              </w:rPr>
+                              <w:t>if</w:t>
+                            </w:r>
+                            <w:proofErr w:type="gramEnd"/>
+                            <w:r>
+                              <w:rPr>
+                                <w:rFonts w:ascii="Consolas" w:hAnsi="Consolas" w:cs="Consolas"/>
+                                <w:color w:val="000000"/>
+                                <w:sz w:val="19"/>
+                                <w:szCs w:val="19"/>
+                                <w:lang w:eastAsia="en-US"/>
+                              </w:rPr>
+                              <w:t xml:space="preserve"> 'text' in </w:t>
+                            </w:r>
+                            <w:proofErr w:type="spellStart"/>
+                            <w:r>
+                              <w:rPr>
+                                <w:rFonts w:ascii="Consolas" w:hAnsi="Consolas" w:cs="Consolas"/>
+                                <w:color w:val="000000"/>
+                                <w:sz w:val="19"/>
+                                <w:szCs w:val="19"/>
+                                <w:lang w:eastAsia="en-US"/>
+                              </w:rPr>
+                              <w:t>obj</w:t>
+                            </w:r>
+                            <w:proofErr w:type="spellEnd"/>
+                            <w:r>
+                              <w:rPr>
+                                <w:rFonts w:ascii="Consolas" w:hAnsi="Consolas" w:cs="Consolas"/>
+                                <w:color w:val="000000"/>
+                                <w:sz w:val="19"/>
+                                <w:szCs w:val="19"/>
+                                <w:lang w:eastAsia="en-US"/>
+                              </w:rPr>
+                              <w:t xml:space="preserve"> and 'coordinates' in </w:t>
+                            </w:r>
+                            <w:proofErr w:type="spellStart"/>
+                            <w:r>
+                              <w:rPr>
+                                <w:rFonts w:ascii="Consolas" w:hAnsi="Consolas" w:cs="Consolas"/>
+                                <w:color w:val="000000"/>
+                                <w:sz w:val="19"/>
+                                <w:szCs w:val="19"/>
+                                <w:lang w:eastAsia="en-US"/>
+                              </w:rPr>
+                              <w:t>obj</w:t>
+                            </w:r>
+                            <w:proofErr w:type="spellEnd"/>
+                            <w:r>
+                              <w:rPr>
+                                <w:rFonts w:ascii="Consolas" w:hAnsi="Consolas" w:cs="Consolas"/>
+                                <w:color w:val="000000"/>
+                                <w:sz w:val="19"/>
+                                <w:szCs w:val="19"/>
+                                <w:lang w:eastAsia="en-US"/>
+                              </w:rPr>
+                              <w:t xml:space="preserve"> and '</w:t>
+                            </w:r>
+                            <w:proofErr w:type="spellStart"/>
+                            <w:r>
+                              <w:rPr>
+                                <w:rFonts w:ascii="Consolas" w:hAnsi="Consolas" w:cs="Consolas"/>
+                                <w:color w:val="000000"/>
+                                <w:sz w:val="19"/>
+                                <w:szCs w:val="19"/>
+                                <w:lang w:eastAsia="en-US"/>
+                              </w:rPr>
+                              <w:t>lang</w:t>
+                            </w:r>
+                            <w:proofErr w:type="spellEnd"/>
+                            <w:r>
+                              <w:rPr>
+                                <w:rFonts w:ascii="Consolas" w:hAnsi="Consolas" w:cs="Consolas"/>
+                                <w:color w:val="000000"/>
+                                <w:sz w:val="19"/>
+                                <w:szCs w:val="19"/>
+                                <w:lang w:eastAsia="en-US"/>
+                              </w:rPr>
+                              <w:t xml:space="preserve">' in </w:t>
+                            </w:r>
+                            <w:proofErr w:type="spellStart"/>
+                            <w:r>
+                              <w:rPr>
+                                <w:rFonts w:ascii="Consolas" w:hAnsi="Consolas" w:cs="Consolas"/>
+                                <w:color w:val="000000"/>
+                                <w:sz w:val="19"/>
+                                <w:szCs w:val="19"/>
+                                <w:lang w:eastAsia="en-US"/>
+                              </w:rPr>
+                              <w:t>obj</w:t>
+                            </w:r>
+                            <w:proofErr w:type="spellEnd"/>
+                            <w:r>
+                              <w:rPr>
+                                <w:rFonts w:ascii="Consolas" w:hAnsi="Consolas" w:cs="Consolas"/>
+                                <w:color w:val="000000"/>
+                                <w:sz w:val="19"/>
+                                <w:szCs w:val="19"/>
+                                <w:lang w:eastAsia="en-US"/>
+                              </w:rPr>
+                              <w:t>:</w:t>
+                            </w:r>
+                          </w:p>
+                          <w:p>
+                            <w:pPr>
+                              <w:spacing w:after="0"/>
+                              <w:rPr>
+                                <w:rFonts w:ascii="Consolas" w:hAnsi="Consolas" w:cs="Consolas"/>
+                                <w:color w:val="000000"/>
+                                <w:sz w:val="19"/>
+                                <w:szCs w:val="19"/>
+                                <w:lang w:eastAsia="en-US"/>
+                              </w:rPr>
+                            </w:pPr>
+                            <w:r>
+                              <w:rPr>
+                                <w:rFonts w:ascii="Consolas" w:hAnsi="Consolas" w:cs="Consolas"/>
+                                <w:color w:val="000000"/>
+                                <w:sz w:val="19"/>
+                                <w:szCs w:val="19"/>
+                                <w:lang w:eastAsia="en-US"/>
+                              </w:rPr>
+                              <w:tab/>
+                            </w:r>
+                            <w:r>
+                              <w:rPr>
+                                <w:rFonts w:ascii="Consolas" w:hAnsi="Consolas" w:cs="Consolas"/>
+                                <w:color w:val="000000"/>
+                                <w:sz w:val="19"/>
+                                <w:szCs w:val="19"/>
+                                <w:lang w:eastAsia="en-US"/>
+                              </w:rPr>
+                              <w:tab/>
+                            </w:r>
+                            <w:proofErr w:type="gramStart"/>
+                            <w:r>
+                              <w:rPr>
+                                <w:rFonts w:ascii="Consolas" w:hAnsi="Consolas" w:cs="Consolas"/>
+                                <w:color w:val="000000"/>
+                                <w:sz w:val="19"/>
+                                <w:szCs w:val="19"/>
+                                <w:lang w:eastAsia="en-US"/>
+                              </w:rPr>
+                              <w:t>if</w:t>
+                            </w:r>
+                            <w:proofErr w:type="gramEnd"/>
+                            <w:r>
+                              <w:rPr>
+                                <w:rFonts w:ascii="Consolas" w:hAnsi="Consolas" w:cs="Consolas"/>
+                                <w:color w:val="000000"/>
+                                <w:sz w:val="19"/>
+                                <w:szCs w:val="19"/>
+                                <w:lang w:eastAsia="en-US"/>
+                              </w:rPr>
+                              <w:t xml:space="preserve"> </w:t>
+                            </w:r>
+                            <w:proofErr w:type="spellStart"/>
+                            <w:r>
+                              <w:rPr>
+                                <w:rFonts w:ascii="Consolas" w:hAnsi="Consolas" w:cs="Consolas"/>
+                                <w:color w:val="000000"/>
+                                <w:sz w:val="19"/>
+                                <w:szCs w:val="19"/>
+                                <w:lang w:eastAsia="en-US"/>
+                              </w:rPr>
+                              <w:t>obj</w:t>
+                            </w:r>
+                            <w:proofErr w:type="spellEnd"/>
+                            <w:r>
+                              <w:rPr>
+                                <w:rFonts w:ascii="Consolas" w:hAnsi="Consolas" w:cs="Consolas"/>
+                                <w:color w:val="000000"/>
+                                <w:sz w:val="19"/>
+                                <w:szCs w:val="19"/>
+                                <w:lang w:eastAsia="en-US"/>
+                              </w:rPr>
+                              <w:t xml:space="preserve">['text'] != None and </w:t>
+                            </w:r>
+                            <w:proofErr w:type="spellStart"/>
+                            <w:r>
+                              <w:rPr>
+                                <w:rFonts w:ascii="Consolas" w:hAnsi="Consolas" w:cs="Consolas"/>
+                                <w:color w:val="000000"/>
+                                <w:sz w:val="19"/>
+                                <w:szCs w:val="19"/>
+                                <w:lang w:eastAsia="en-US"/>
+                              </w:rPr>
+                              <w:t>obj</w:t>
+                            </w:r>
+                            <w:proofErr w:type="spellEnd"/>
+                            <w:r>
+                              <w:rPr>
+                                <w:rFonts w:ascii="Consolas" w:hAnsi="Consolas" w:cs="Consolas"/>
+                                <w:color w:val="000000"/>
+                                <w:sz w:val="19"/>
+                                <w:szCs w:val="19"/>
+                                <w:lang w:eastAsia="en-US"/>
+                              </w:rPr>
+                              <w:t xml:space="preserve">['coordinates'] != None and </w:t>
+                            </w:r>
+                            <w:proofErr w:type="spellStart"/>
+                            <w:r>
+                              <w:rPr>
+                                <w:rFonts w:ascii="Consolas" w:hAnsi="Consolas" w:cs="Consolas"/>
+                                <w:color w:val="000000"/>
+                                <w:sz w:val="19"/>
+                                <w:szCs w:val="19"/>
+                                <w:lang w:eastAsia="en-US"/>
+                              </w:rPr>
+                              <w:t>obj</w:t>
+                            </w:r>
+                            <w:proofErr w:type="spellEnd"/>
+                            <w:r>
+                              <w:rPr>
+                                <w:rFonts w:ascii="Consolas" w:hAnsi="Consolas" w:cs="Consolas"/>
+                                <w:color w:val="000000"/>
+                                <w:sz w:val="19"/>
+                                <w:szCs w:val="19"/>
+                                <w:lang w:eastAsia="en-US"/>
+                              </w:rPr>
+                              <w:t>['</w:t>
+                            </w:r>
+                            <w:proofErr w:type="spellStart"/>
+                            <w:r>
+                              <w:rPr>
+                                <w:rFonts w:ascii="Consolas" w:hAnsi="Consolas" w:cs="Consolas"/>
+                                <w:color w:val="000000"/>
+                                <w:sz w:val="19"/>
+                                <w:szCs w:val="19"/>
+                                <w:lang w:eastAsia="en-US"/>
+                              </w:rPr>
+                              <w:t>lang</w:t>
+                            </w:r>
+                            <w:proofErr w:type="spellEnd"/>
+                            <w:r>
+                              <w:rPr>
+                                <w:rFonts w:ascii="Consolas" w:hAnsi="Consolas" w:cs="Consolas"/>
+                                <w:color w:val="000000"/>
+                                <w:sz w:val="19"/>
+                                <w:szCs w:val="19"/>
+                                <w:lang w:eastAsia="en-US"/>
+                              </w:rPr>
+                              <w:t>'] == "en":</w:t>
+                            </w:r>
+                          </w:p>
+                          <w:p>
+                            <w:pPr>
+                              <w:spacing w:after="0"/>
+                              <w:rPr>
+                                <w:rFonts w:ascii="Consolas" w:hAnsi="Consolas" w:cs="Consolas"/>
+                                <w:color w:val="000000"/>
+                                <w:sz w:val="19"/>
+                                <w:szCs w:val="19"/>
+                                <w:lang w:eastAsia="en-US"/>
+                              </w:rPr>
+                            </w:pPr>
+                            <w:r>
+                              <w:rPr>
+                                <w:rFonts w:ascii="Consolas" w:hAnsi="Consolas" w:cs="Consolas"/>
+                                <w:color w:val="000000"/>
+                                <w:sz w:val="19"/>
+                                <w:szCs w:val="19"/>
+                                <w:lang w:eastAsia="en-US"/>
+                              </w:rPr>
+                              <w:tab/>
+                            </w:r>
+                            <w:r>
+                              <w:rPr>
+                                <w:rFonts w:ascii="Consolas" w:hAnsi="Consolas" w:cs="Consolas"/>
+                                <w:color w:val="000000"/>
+                                <w:sz w:val="19"/>
+                                <w:szCs w:val="19"/>
+                                <w:lang w:eastAsia="en-US"/>
+                              </w:rPr>
+                              <w:tab/>
+                            </w:r>
+                            <w:r>
+                              <w:rPr>
+                                <w:rFonts w:ascii="Consolas" w:hAnsi="Consolas" w:cs="Consolas"/>
+                                <w:color w:val="000000"/>
+                                <w:sz w:val="19"/>
+                                <w:szCs w:val="19"/>
+                                <w:lang w:eastAsia="en-US"/>
+                              </w:rPr>
+                              <w:tab/>
+                            </w:r>
+                            <w:proofErr w:type="gramStart"/>
+                            <w:r>
+                              <w:rPr>
+                                <w:rFonts w:ascii="Consolas" w:hAnsi="Consolas" w:cs="Consolas"/>
+                                <w:color w:val="000000"/>
+                                <w:sz w:val="19"/>
+                                <w:szCs w:val="19"/>
+                                <w:lang w:eastAsia="en-US"/>
+                              </w:rPr>
+                              <w:t>coordinates</w:t>
+                            </w:r>
+                            <w:proofErr w:type="gramEnd"/>
+                            <w:r>
+                              <w:rPr>
+                                <w:rFonts w:ascii="Consolas" w:hAnsi="Consolas" w:cs="Consolas"/>
+                                <w:color w:val="000000"/>
+                                <w:sz w:val="19"/>
+                                <w:szCs w:val="19"/>
+                                <w:lang w:eastAsia="en-US"/>
+                              </w:rPr>
+                              <w:t xml:space="preserve"> = </w:t>
+                            </w:r>
+                            <w:proofErr w:type="spellStart"/>
+                            <w:r>
+                              <w:rPr>
+                                <w:rFonts w:ascii="Consolas" w:hAnsi="Consolas" w:cs="Consolas"/>
+                                <w:color w:val="000000"/>
+                                <w:sz w:val="19"/>
+                                <w:szCs w:val="19"/>
+                                <w:lang w:eastAsia="en-US"/>
+                              </w:rPr>
+                              <w:t>obj</w:t>
+                            </w:r>
+                            <w:proofErr w:type="spellEnd"/>
+                            <w:r>
+                              <w:rPr>
+                                <w:rFonts w:ascii="Consolas" w:hAnsi="Consolas" w:cs="Consolas"/>
+                                <w:color w:val="000000"/>
+                                <w:sz w:val="19"/>
+                                <w:szCs w:val="19"/>
+                                <w:lang w:eastAsia="en-US"/>
+                              </w:rPr>
+                              <w:t>['coordinates']['coordinates']</w:t>
+                            </w:r>
+                          </w:p>
+                          <w:p>
+                            <w:pPr>
+                              <w:spacing w:after="0"/>
+                              <w:rPr>
+                                <w:rFonts w:ascii="Consolas" w:hAnsi="Consolas" w:cs="Consolas"/>
+                                <w:color w:val="000000"/>
+                                <w:sz w:val="19"/>
+                                <w:szCs w:val="19"/>
+                                <w:lang w:eastAsia="en-US"/>
+                              </w:rPr>
+                            </w:pPr>
+                            <w:r>
+                              <w:rPr>
+                                <w:rFonts w:ascii="Consolas" w:hAnsi="Consolas" w:cs="Consolas"/>
+                                <w:color w:val="000000"/>
+                                <w:sz w:val="19"/>
+                                <w:szCs w:val="19"/>
+                                <w:lang w:eastAsia="en-US"/>
+                              </w:rPr>
+                              <w:tab/>
+                            </w:r>
+                            <w:r>
+                              <w:rPr>
+                                <w:rFonts w:ascii="Consolas" w:hAnsi="Consolas" w:cs="Consolas"/>
+                                <w:color w:val="000000"/>
+                                <w:sz w:val="19"/>
+                                <w:szCs w:val="19"/>
+                                <w:lang w:eastAsia="en-US"/>
+                              </w:rPr>
+                              <w:tab/>
+                            </w:r>
+                            <w:r>
+                              <w:rPr>
+                                <w:rFonts w:ascii="Consolas" w:hAnsi="Consolas" w:cs="Consolas"/>
+                                <w:color w:val="000000"/>
+                                <w:sz w:val="19"/>
+                                <w:szCs w:val="19"/>
+                                <w:lang w:eastAsia="en-US"/>
+                              </w:rPr>
+                              <w:tab/>
+                            </w:r>
+                            <w:proofErr w:type="gramStart"/>
+                            <w:r>
+                              <w:rPr>
+                                <w:rFonts w:ascii="Consolas" w:hAnsi="Consolas" w:cs="Consolas"/>
+                                <w:color w:val="000000"/>
+                                <w:sz w:val="19"/>
+                                <w:szCs w:val="19"/>
+                                <w:lang w:eastAsia="en-US"/>
+                              </w:rPr>
+                              <w:t>print</w:t>
+                            </w:r>
+                            <w:proofErr w:type="gramEnd"/>
+                            <w:r>
+                              <w:rPr>
+                                <w:rFonts w:ascii="Consolas" w:hAnsi="Consolas" w:cs="Consolas"/>
+                                <w:color w:val="000000"/>
+                                <w:sz w:val="19"/>
+                                <w:szCs w:val="19"/>
+                                <w:lang w:eastAsia="en-US"/>
+                              </w:rPr>
+                              <w:t xml:space="preserve"> "Tweet: %s\</w:t>
+                            </w:r>
+                            <w:proofErr w:type="spellStart"/>
+                            <w:r>
+                              <w:rPr>
+                                <w:rFonts w:ascii="Consolas" w:hAnsi="Consolas" w:cs="Consolas"/>
+                                <w:color w:val="000000"/>
+                                <w:sz w:val="19"/>
+                                <w:szCs w:val="19"/>
+                                <w:lang w:eastAsia="en-US"/>
+                              </w:rPr>
+                              <w:t>nLocation</w:t>
+                            </w:r>
+                            <w:proofErr w:type="spellEnd"/>
+                            <w:r>
+                              <w:rPr>
+                                <w:rFonts w:ascii="Consolas" w:hAnsi="Consolas" w:cs="Consolas"/>
+                                <w:color w:val="000000"/>
+                                <w:sz w:val="19"/>
+                                <w:szCs w:val="19"/>
+                                <w:lang w:eastAsia="en-US"/>
+                              </w:rPr>
+                              <w:t>: (%f, %f)" % (</w:t>
+                            </w:r>
+                            <w:proofErr w:type="spellStart"/>
+                            <w:r>
+                              <w:rPr>
+                                <w:rFonts w:ascii="Consolas" w:hAnsi="Consolas" w:cs="Consolas"/>
+                                <w:color w:val="000000"/>
+                                <w:sz w:val="19"/>
+                                <w:szCs w:val="19"/>
+                                <w:lang w:eastAsia="en-US"/>
+                              </w:rPr>
+                              <w:t>obj</w:t>
+                            </w:r>
+                            <w:proofErr w:type="spellEnd"/>
+                            <w:r>
+                              <w:rPr>
+                                <w:rFonts w:ascii="Consolas" w:hAnsi="Consolas" w:cs="Consolas"/>
+                                <w:color w:val="000000"/>
+                                <w:sz w:val="19"/>
+                                <w:szCs w:val="19"/>
+                                <w:lang w:eastAsia="en-US"/>
+                              </w:rPr>
+                              <w:t>['text'], coordinates[0], coordinates[1])</w:t>
+                            </w:r>
+                          </w:p>
+                          <w:p>
+                            <w:pPr>
+                              <w:spacing w:after="0"/>
+                              <w:rPr>
+                                <w:rFonts w:ascii="Consolas" w:hAnsi="Consolas" w:cs="Consolas"/>
+                                <w:color w:val="000000"/>
+                                <w:sz w:val="19"/>
+                                <w:szCs w:val="19"/>
+                                <w:lang w:eastAsia="en-US"/>
+                              </w:rPr>
+                            </w:pPr>
+                            <w:r>
+                              <w:rPr>
+                                <w:rFonts w:ascii="Consolas" w:hAnsi="Consolas" w:cs="Consolas"/>
+                                <w:color w:val="000000"/>
+                                <w:sz w:val="19"/>
+                                <w:szCs w:val="19"/>
+                                <w:lang w:eastAsia="en-US"/>
+                              </w:rPr>
+                              <w:tab/>
+                            </w:r>
+                            <w:r>
+                              <w:rPr>
+                                <w:rFonts w:ascii="Consolas" w:hAnsi="Consolas" w:cs="Consolas"/>
+                                <w:color w:val="000000"/>
+                                <w:sz w:val="19"/>
+                                <w:szCs w:val="19"/>
+                                <w:lang w:eastAsia="en-US"/>
+                              </w:rPr>
+                              <w:tab/>
+                            </w:r>
+                            <w:r>
+                              <w:rPr>
+                                <w:rFonts w:ascii="Consolas" w:hAnsi="Consolas" w:cs="Consolas"/>
+                                <w:color w:val="000000"/>
+                                <w:sz w:val="19"/>
+                                <w:szCs w:val="19"/>
+                                <w:lang w:eastAsia="en-US"/>
+                              </w:rPr>
+                              <w:tab/>
+                              <w:t xml:space="preserve"># </w:t>
+                            </w:r>
+                            <w:proofErr w:type="gramStart"/>
+                            <w:r>
+                              <w:rPr>
+                                <w:rFonts w:ascii="Consolas" w:hAnsi="Consolas" w:cs="Consolas"/>
+                                <w:color w:val="000000"/>
+                                <w:sz w:val="19"/>
+                                <w:szCs w:val="19"/>
+                                <w:lang w:eastAsia="en-US"/>
+                              </w:rPr>
+                              <w:t>If</w:t>
+                            </w:r>
+                            <w:proofErr w:type="gramEnd"/>
+                            <w:r>
+                              <w:rPr>
+                                <w:rFonts w:ascii="Consolas" w:hAnsi="Consolas" w:cs="Consolas"/>
+                                <w:color w:val="000000"/>
+                                <w:sz w:val="19"/>
+                                <w:szCs w:val="19"/>
+                                <w:lang w:eastAsia="en-US"/>
+                              </w:rPr>
+                              <w:t xml:space="preserve"> the place is named, list it</w:t>
+                            </w:r>
+                          </w:p>
+                          <w:p>
+                            <w:pPr>
+                              <w:spacing w:after="0"/>
+                              <w:rPr>
+                                <w:rFonts w:ascii="Consolas" w:hAnsi="Consolas" w:cs="Consolas"/>
+                                <w:color w:val="000000"/>
+                                <w:sz w:val="19"/>
+                                <w:szCs w:val="19"/>
+                                <w:lang w:eastAsia="en-US"/>
+                              </w:rPr>
+                            </w:pPr>
+                            <w:r>
+                              <w:rPr>
+                                <w:rFonts w:ascii="Consolas" w:hAnsi="Consolas" w:cs="Consolas"/>
+                                <w:color w:val="000000"/>
+                                <w:sz w:val="19"/>
+                                <w:szCs w:val="19"/>
+                                <w:lang w:eastAsia="en-US"/>
+                              </w:rPr>
+                              <w:tab/>
+                            </w:r>
+                            <w:r>
+                              <w:rPr>
+                                <w:rFonts w:ascii="Consolas" w:hAnsi="Consolas" w:cs="Consolas"/>
+                                <w:color w:val="000000"/>
+                                <w:sz w:val="19"/>
+                                <w:szCs w:val="19"/>
+                                <w:lang w:eastAsia="en-US"/>
+                              </w:rPr>
+                              <w:tab/>
+                            </w:r>
+                            <w:r>
+                              <w:rPr>
+                                <w:rFonts w:ascii="Consolas" w:hAnsi="Consolas" w:cs="Consolas"/>
+                                <w:color w:val="000000"/>
+                                <w:sz w:val="19"/>
+                                <w:szCs w:val="19"/>
+                                <w:lang w:eastAsia="en-US"/>
+                              </w:rPr>
+                              <w:tab/>
+                            </w:r>
+                            <w:proofErr w:type="gramStart"/>
+                            <w:r>
+                              <w:rPr>
+                                <w:rFonts w:ascii="Consolas" w:hAnsi="Consolas" w:cs="Consolas"/>
+                                <w:color w:val="000000"/>
+                                <w:sz w:val="19"/>
+                                <w:szCs w:val="19"/>
+                                <w:lang w:eastAsia="en-US"/>
+                              </w:rPr>
+                              <w:t>if</w:t>
+                            </w:r>
+                            <w:proofErr w:type="gramEnd"/>
+                            <w:r>
+                              <w:rPr>
+                                <w:rFonts w:ascii="Consolas" w:hAnsi="Consolas" w:cs="Consolas"/>
+                                <w:color w:val="000000"/>
+                                <w:sz w:val="19"/>
+                                <w:szCs w:val="19"/>
+                                <w:lang w:eastAsia="en-US"/>
+                              </w:rPr>
+                              <w:t xml:space="preserve"> 'place' in </w:t>
+                            </w:r>
+                            <w:proofErr w:type="spellStart"/>
+                            <w:r>
+                              <w:rPr>
+                                <w:rFonts w:ascii="Consolas" w:hAnsi="Consolas" w:cs="Consolas"/>
+                                <w:color w:val="000000"/>
+                                <w:sz w:val="19"/>
+                                <w:szCs w:val="19"/>
+                                <w:lang w:eastAsia="en-US"/>
+                              </w:rPr>
+                              <w:t>obj</w:t>
+                            </w:r>
+                            <w:proofErr w:type="spellEnd"/>
+                            <w:r>
+                              <w:rPr>
+                                <w:rFonts w:ascii="Consolas" w:hAnsi="Consolas" w:cs="Consolas"/>
+                                <w:color w:val="000000"/>
+                                <w:sz w:val="19"/>
+                                <w:szCs w:val="19"/>
+                                <w:lang w:eastAsia="en-US"/>
+                              </w:rPr>
+                              <w:t xml:space="preserve"> and </w:t>
+                            </w:r>
+                            <w:proofErr w:type="spellStart"/>
+                            <w:r>
+                              <w:rPr>
+                                <w:rFonts w:ascii="Consolas" w:hAnsi="Consolas" w:cs="Consolas"/>
+                                <w:color w:val="000000"/>
+                                <w:sz w:val="19"/>
+                                <w:szCs w:val="19"/>
+                                <w:lang w:eastAsia="en-US"/>
+                              </w:rPr>
+                              <w:t>obj</w:t>
+                            </w:r>
+                            <w:proofErr w:type="spellEnd"/>
+                            <w:r>
+                              <w:rPr>
+                                <w:rFonts w:ascii="Consolas" w:hAnsi="Consolas" w:cs="Consolas"/>
+                                <w:color w:val="000000"/>
+                                <w:sz w:val="19"/>
+                                <w:szCs w:val="19"/>
+                                <w:lang w:eastAsia="en-US"/>
+                              </w:rPr>
+                              <w:t>['place'] != None:</w:t>
+                            </w:r>
+                          </w:p>
+                          <w:p>
+                            <w:pPr>
+                              <w:spacing w:after="0"/>
+                              <w:rPr>
+                                <w:rFonts w:ascii="Consolas" w:hAnsi="Consolas" w:cs="Consolas"/>
+                                <w:color w:val="000000"/>
+                                <w:sz w:val="19"/>
+                                <w:szCs w:val="19"/>
+                                <w:lang w:eastAsia="en-US"/>
+                              </w:rPr>
+                            </w:pPr>
+                            <w:r>
+                              <w:rPr>
+                                <w:rFonts w:ascii="Consolas" w:hAnsi="Consolas" w:cs="Consolas"/>
+                                <w:color w:val="000000"/>
+                                <w:sz w:val="19"/>
+                                <w:szCs w:val="19"/>
+                                <w:lang w:eastAsia="en-US"/>
+                              </w:rPr>
+                              <w:tab/>
+                            </w:r>
+                            <w:r>
+                              <w:rPr>
+                                <w:rFonts w:ascii="Consolas" w:hAnsi="Consolas" w:cs="Consolas"/>
+                                <w:color w:val="000000"/>
+                                <w:sz w:val="19"/>
+                                <w:szCs w:val="19"/>
+                                <w:lang w:eastAsia="en-US"/>
+                              </w:rPr>
+                              <w:tab/>
+                            </w:r>
+                            <w:r>
+                              <w:rPr>
+                                <w:rFonts w:ascii="Consolas" w:hAnsi="Consolas" w:cs="Consolas"/>
+                                <w:color w:val="000000"/>
+                                <w:sz w:val="19"/>
+                                <w:szCs w:val="19"/>
+                                <w:lang w:eastAsia="en-US"/>
+                              </w:rPr>
+                              <w:tab/>
+                            </w:r>
+                            <w:r>
+                              <w:rPr>
+                                <w:rFonts w:ascii="Consolas" w:hAnsi="Consolas" w:cs="Consolas"/>
+                                <w:color w:val="000000"/>
+                                <w:sz w:val="19"/>
+                                <w:szCs w:val="19"/>
+                                <w:lang w:eastAsia="en-US"/>
+                              </w:rPr>
+                              <w:tab/>
+                            </w:r>
+                            <w:proofErr w:type="gramStart"/>
+                            <w:r>
+                              <w:rPr>
+                                <w:rFonts w:ascii="Consolas" w:hAnsi="Consolas" w:cs="Consolas"/>
+                                <w:color w:val="000000"/>
+                                <w:sz w:val="19"/>
+                                <w:szCs w:val="19"/>
+                                <w:lang w:eastAsia="en-US"/>
+                              </w:rPr>
+                              <w:t>print</w:t>
+                            </w:r>
+                            <w:proofErr w:type="gramEnd"/>
+                            <w:r>
+                              <w:rPr>
+                                <w:rFonts w:ascii="Consolas" w:hAnsi="Consolas" w:cs="Consolas"/>
+                                <w:color w:val="000000"/>
+                                <w:sz w:val="19"/>
+                                <w:szCs w:val="19"/>
+                                <w:lang w:eastAsia="en-US"/>
+                              </w:rPr>
+                              <w:t xml:space="preserve"> "Place: %s" % </w:t>
+                            </w:r>
+                            <w:proofErr w:type="spellStart"/>
+                            <w:r>
+                              <w:rPr>
+                                <w:rFonts w:ascii="Consolas" w:hAnsi="Consolas" w:cs="Consolas"/>
+                                <w:color w:val="000000"/>
+                                <w:sz w:val="19"/>
+                                <w:szCs w:val="19"/>
+                                <w:lang w:eastAsia="en-US"/>
+                              </w:rPr>
+                              <w:t>obj</w:t>
+                            </w:r>
+                            <w:proofErr w:type="spellEnd"/>
+                            <w:r>
+                              <w:rPr>
+                                <w:rFonts w:ascii="Consolas" w:hAnsi="Consolas" w:cs="Consolas"/>
+                                <w:color w:val="000000"/>
+                                <w:sz w:val="19"/>
+                                <w:szCs w:val="19"/>
+                                <w:lang w:eastAsia="en-US"/>
+                              </w:rPr>
+                              <w:t>['place']['</w:t>
+                            </w:r>
+                            <w:proofErr w:type="spellStart"/>
+                            <w:r>
+                              <w:rPr>
+                                <w:rFonts w:ascii="Consolas" w:hAnsi="Consolas" w:cs="Consolas"/>
+                                <w:color w:val="000000"/>
+                                <w:sz w:val="19"/>
+                                <w:szCs w:val="19"/>
+                                <w:lang w:eastAsia="en-US"/>
+                              </w:rPr>
+                              <w:t>full_name</w:t>
+                            </w:r>
+                            <w:proofErr w:type="spellEnd"/>
+                            <w:r>
+                              <w:rPr>
+                                <w:rFonts w:ascii="Consolas" w:hAnsi="Consolas" w:cs="Consolas"/>
+                                <w:color w:val="000000"/>
+                                <w:sz w:val="19"/>
+                                <w:szCs w:val="19"/>
+                                <w:lang w:eastAsia="en-US"/>
+                              </w:rPr>
+                              <w:t>']</w:t>
+                            </w:r>
+                          </w:p>
+                          <w:p>
+                            <w:pPr>
+                              <w:spacing w:after="0"/>
+                              <w:rPr>
+                                <w:caps/>
+                                <w:color w:val="F07F09" w:themeColor="accent1"/>
+                                <w:sz w:val="26"/>
+                                <w:szCs w:val="26"/>
+                              </w:rPr>
+                            </w:pPr>
+                            <w:r>
+                              <w:rPr>
+                                <w:rFonts w:ascii="Consolas" w:hAnsi="Consolas" w:cs="Consolas"/>
+                                <w:color w:val="000000"/>
+                                <w:sz w:val="19"/>
+                                <w:szCs w:val="19"/>
+                                <w:lang w:eastAsia="en-US"/>
+                              </w:rPr>
+                              <w:tab/>
+                            </w:r>
+                            <w:r>
+                              <w:rPr>
+                                <w:rFonts w:ascii="Consolas" w:hAnsi="Consolas" w:cs="Consolas"/>
+                                <w:color w:val="000000"/>
+                                <w:sz w:val="19"/>
+                                <w:szCs w:val="19"/>
+                                <w:lang w:eastAsia="en-US"/>
+                              </w:rPr>
+                              <w:tab/>
+                            </w:r>
+                            <w:r>
+                              <w:rPr>
+                                <w:rFonts w:ascii="Consolas" w:hAnsi="Consolas" w:cs="Consolas"/>
+                                <w:color w:val="000000"/>
+                                <w:sz w:val="19"/>
+                                <w:szCs w:val="19"/>
+                                <w:lang w:eastAsia="en-US"/>
+                              </w:rPr>
+                              <w:tab/>
+                            </w:r>
+                            <w:proofErr w:type="gramStart"/>
+                            <w:r>
+                              <w:rPr>
+                                <w:rFonts w:ascii="Consolas" w:hAnsi="Consolas" w:cs="Consolas"/>
+                                <w:color w:val="000000"/>
+                                <w:sz w:val="19"/>
+                                <w:szCs w:val="19"/>
+                                <w:lang w:eastAsia="en-US"/>
+                              </w:rPr>
+                              <w:t>continue</w:t>
+                            </w:r>
+                            <w:proofErr w:type="gramEnd"/>
+                          </w:p>
+                        </w:txbxContent>
+                      </wps:txbx>
+                      <wps:bodyPr rot="0" spcFirstLastPara="0" vertOverflow="overflow" horzOverflow="overflow" vert="horz" wrap="square" lIns="91440" tIns="91440" rIns="91440" bIns="0" numCol="1" spcCol="0" rtlCol="0" fromWordArt="0" anchor="t" anchorCtr="0" forceAA="0" compatLnSpc="1">
+                        <a:prstTxWarp prst="textNoShape">
+                          <a:avLst/>
+                        </a:prstTxWarp>
+                        <a:noAutofit/>
+                      </wps:bodyPr>
+                    </wps:wsp>
+                  </a:graphicData>
+                </a:graphic>
+                <wp14:sizeRelV relativeFrom="margin">
+                  <wp14:pctHeight>0</wp14:pctHeight>
+                </wp14:sizeRelV>
+              </wp:anchor>
+            </w:drawing>
+          </mc:Choice>
+          <mc:Fallback>
+            <w:pict>
+              <v:shapetype w14:anchorId="66731457" id="_x0000_t202" coordsize="21600,21600" o:spt="202" path="m,l,21600r21600,l21600,xe">
+                <v:stroke joinstyle="miter"/>
+                <v:path gradientshapeok="t" o:connecttype="rect"/>
+              </v:shapetype>
+              <v:shape id="Text Box 233" o:spid="_x0000_s1026" type="#_x0000_t202" style="position:absolute;margin-left:0;margin-top:22.35pt;width:481.5pt;height:280.5pt;z-index:251659264;visibility:visible;mso-wrap-style:square;mso-height-percent:0;mso-wrap-distance-left:9pt;mso-wrap-distance-top:0;mso-wrap-distance-right:9pt;mso-wrap-distance-bottom:0;mso-position-horizontal:left;mso-position-horizontal-relative:margin;mso-position-vertical:absolute;mso-position-vertical-relative:text;mso-height-percent:0;mso-height-relative:margin;v-text-anchor:top" o:gfxdata="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" fillcolor="#f2f2f2 [3052]" strokecolor="black [3213]" strokeweight=".5pt">
+                <v:textbox inset=",7.2pt,,0">
+                  <w:txbxContent>
+                    <w:p>
+                      <w:pPr>
+                        <w:spacing w:after="0"/>
+                        <w:rPr>
+                          <w:rFonts w:ascii="Consolas" w:hAnsi="Consolas" w:cs="Consolas"/>
+                          <w:color w:val="000000"/>
+                          <w:sz w:val="19"/>
+                          <w:szCs w:val="19"/>
+                          <w:lang w:eastAsia="en-US"/>
+                        </w:rPr>
+                      </w:pPr>
+                      <w:proofErr w:type="gramStart"/>
+                      <w:r>
+                        <w:rPr>
+                          <w:rFonts w:ascii="Consolas" w:hAnsi="Consolas" w:cs="Consolas"/>
+                          <w:color w:val="000000"/>
+                          <w:sz w:val="19"/>
+                          <w:szCs w:val="19"/>
+                          <w:lang w:eastAsia="en-US"/>
+                        </w:rPr>
+                        <w:t>import</w:t>
+                      </w:r>
+                      <w:proofErr w:type="gramEnd"/>
+                      <w:r>
+                        <w:rPr>
+                          <w:rFonts w:ascii="Consolas" w:hAnsi="Consolas" w:cs="Consolas"/>
+                          <w:color w:val="000000"/>
+                          <w:sz w:val="19"/>
+                          <w:szCs w:val="19"/>
+                          <w:lang w:eastAsia="en-US"/>
+                        </w:rPr>
+                        <w:t xml:space="preserve"> twitter</w:t>
+                      </w:r>
+                    </w:p>
+                    <w:p>
+                      <w:pPr>
+                        <w:spacing w:after="0"/>
+                        <w:rPr>
+                          <w:rFonts w:ascii="Consolas" w:hAnsi="Consolas" w:cs="Consolas"/>
+                          <w:color w:val="000000"/>
+                          <w:sz w:val="19"/>
+                          <w:szCs w:val="19"/>
+                          <w:lang w:eastAsia="en-US"/>
+                        </w:rPr>
+                      </w:pPr>
+                      <w:proofErr w:type="gramStart"/>
+                      <w:r>
+                        <w:rPr>
+                          <w:rFonts w:ascii="Consolas" w:hAnsi="Consolas" w:cs="Consolas"/>
+                          <w:color w:val="000000"/>
+                          <w:sz w:val="19"/>
+                          <w:szCs w:val="19"/>
+                          <w:lang w:eastAsia="en-US"/>
+                        </w:rPr>
+                        <w:t>import</w:t>
+                      </w:r>
+                      <w:proofErr w:type="gramEnd"/>
+                      <w:r>
+                        <w:rPr>
+                          <w:rFonts w:ascii="Consolas" w:hAnsi="Consolas" w:cs="Consolas"/>
+                          <w:color w:val="000000"/>
+                          <w:sz w:val="19"/>
+                          <w:szCs w:val="19"/>
+                          <w:lang w:eastAsia="en-US"/>
+                        </w:rPr>
+                        <w:t xml:space="preserve"> </w:t>
+                      </w:r>
+                      <w:proofErr w:type="spellStart"/>
+                      <w:r>
+                        <w:rPr>
+                          <w:rFonts w:ascii="Consolas" w:hAnsi="Consolas" w:cs="Consolas"/>
+                          <w:color w:val="000000"/>
+                          <w:sz w:val="19"/>
+                          <w:szCs w:val="19"/>
+                          <w:lang w:eastAsia="en-US"/>
+                        </w:rPr>
+                        <w:t>json</w:t>
+                      </w:r>
+                      <w:proofErr w:type="spellEnd"/>
+                    </w:p>
+                    <w:p>
+                      <w:pPr>
+                        <w:spacing w:after="0"/>
+                        <w:rPr>
+                          <w:rFonts w:ascii="Consolas" w:hAnsi="Consolas" w:cs="Consolas"/>
+                          <w:color w:val="000000"/>
+                          <w:sz w:val="19"/>
+                          <w:szCs w:val="19"/>
+                          <w:lang w:eastAsia="en-US"/>
+                        </w:rPr>
+                      </w:pPr>
+                    </w:p>
+                    <w:p>
+                      <w:pPr>
+                        <w:spacing w:after="0"/>
+                        <w:rPr>
+                          <w:rFonts w:ascii="Consolas" w:hAnsi="Consolas" w:cs="Consolas"/>
+                          <w:color w:val="000000"/>
+                          <w:sz w:val="19"/>
+                          <w:szCs w:val="19"/>
+                          <w:lang w:eastAsia="en-US"/>
+                        </w:rPr>
+                      </w:pPr>
+                      <w:r>
+                        <w:rPr>
+                          <w:rFonts w:ascii="Consolas" w:hAnsi="Consolas" w:cs="Consolas"/>
+                          <w:color w:val="000000"/>
+                          <w:sz w:val="19"/>
+                          <w:szCs w:val="19"/>
+                          <w:lang w:eastAsia="en-US"/>
+                        </w:rPr>
+                        <w:t># API Credentials</w:t>
+                      </w:r>
+                    </w:p>
+                    <w:p>
+                      <w:pPr>
+                        <w:spacing w:after="0"/>
+                        <w:rPr>
+                          <w:rFonts w:ascii="Consolas" w:hAnsi="Consolas" w:cs="Consolas"/>
+                          <w:color w:val="000000"/>
+                          <w:sz w:val="19"/>
+                          <w:szCs w:val="19"/>
+                          <w:lang w:eastAsia="en-US"/>
+                        </w:rPr>
+                      </w:pPr>
+                      <w:proofErr w:type="spellStart"/>
+                      <w:proofErr w:type="gramStart"/>
+                      <w:r>
+                        <w:rPr>
+                          <w:rFonts w:ascii="Consolas" w:hAnsi="Consolas" w:cs="Consolas"/>
+                          <w:color w:val="000000"/>
+                          <w:sz w:val="19"/>
+                          <w:szCs w:val="19"/>
+                          <w:lang w:eastAsia="en-US"/>
+                        </w:rPr>
+                        <w:t>api</w:t>
+                      </w:r>
+                      <w:proofErr w:type="spellEnd"/>
+                      <w:proofErr w:type="gramEnd"/>
+                      <w:r>
+                        <w:rPr>
+                          <w:rFonts w:ascii="Consolas" w:hAnsi="Consolas" w:cs="Consolas"/>
+                          <w:color w:val="000000"/>
+                          <w:sz w:val="19"/>
+                          <w:szCs w:val="19"/>
+                          <w:lang w:eastAsia="en-US"/>
+                        </w:rPr>
+                        <w:t xml:space="preserve"> = </w:t>
+                      </w:r>
+                      <w:proofErr w:type="spellStart"/>
+                      <w:r>
+                        <w:rPr>
+                          <w:rFonts w:ascii="Consolas" w:hAnsi="Consolas" w:cs="Consolas"/>
+                          <w:color w:val="000000"/>
+                          <w:sz w:val="19"/>
+                          <w:szCs w:val="19"/>
+                          <w:lang w:eastAsia="en-US"/>
+                        </w:rPr>
+                        <w:t>twitter.Api</w:t>
+                      </w:r>
+                      <w:proofErr w:type="spellEnd"/>
+                      <w:r>
+                        <w:rPr>
+                          <w:rFonts w:ascii="Consolas" w:hAnsi="Consolas" w:cs="Consolas"/>
+                          <w:color w:val="000000"/>
+                          <w:sz w:val="19"/>
+                          <w:szCs w:val="19"/>
+                          <w:lang w:eastAsia="en-US"/>
+                        </w:rPr>
+                        <w:t>(</w:t>
+                      </w:r>
+                      <w:proofErr w:type="spellStart"/>
+                      <w:r>
+                        <w:rPr>
+                          <w:rFonts w:ascii="Consolas" w:hAnsi="Consolas" w:cs="Consolas"/>
+                          <w:color w:val="000000"/>
+                          <w:sz w:val="19"/>
+                          <w:szCs w:val="19"/>
+                          <w:lang w:eastAsia="en-US"/>
+                        </w:rPr>
+                        <w:t>consumer_key</w:t>
+                      </w:r>
+                      <w:proofErr w:type="spellEnd"/>
+                      <w:r>
+                        <w:rPr>
+                          <w:rFonts w:ascii="Consolas" w:hAnsi="Consolas" w:cs="Consolas"/>
+                          <w:color w:val="000000"/>
+                          <w:sz w:val="19"/>
+                          <w:szCs w:val="19"/>
+                          <w:lang w:eastAsia="en-US"/>
+                        </w:rPr>
+                        <w:t>='</w:t>
+                      </w:r>
+                      <w:r>
+                        <w:rPr>
+                          <w:rFonts w:ascii="Consolas" w:hAnsi="Consolas" w:cs="Consolas"/>
+                          <w:color w:val="000000"/>
+                          <w:sz w:val="19"/>
+                          <w:szCs w:val="19"/>
+                          <w:lang w:eastAsia="en-US"/>
+                        </w:rPr>
+                        <w:t>None</w:t>
+                      </w:r>
+                      <w:r>
+                        <w:rPr>
+                          <w:rFonts w:ascii="Consolas" w:hAnsi="Consolas" w:cs="Consolas"/>
+                          <w:color w:val="000000"/>
+                          <w:sz w:val="19"/>
+                          <w:szCs w:val="19"/>
+                          <w:lang w:eastAsia="en-US"/>
+                        </w:rPr>
+                        <w:t>',</w:t>
+                      </w:r>
+                      <w:proofErr w:type="spellStart"/>
+                      <w:r>
+                        <w:rPr>
+                          <w:rFonts w:ascii="Consolas" w:hAnsi="Consolas" w:cs="Consolas"/>
+                          <w:color w:val="000000"/>
+                          <w:sz w:val="19"/>
+                          <w:szCs w:val="19"/>
+                          <w:lang w:eastAsia="en-US"/>
+                        </w:rPr>
+                        <w:t>consumer_secret</w:t>
+                      </w:r>
+                      <w:proofErr w:type="spellEnd"/>
+                      <w:r>
+                        <w:rPr>
+                          <w:rFonts w:ascii="Consolas" w:hAnsi="Consolas" w:cs="Consolas"/>
+                          <w:color w:val="000000"/>
+                          <w:sz w:val="19"/>
+                          <w:szCs w:val="19"/>
+                          <w:lang w:eastAsia="en-US"/>
+                        </w:rPr>
+                        <w:t>='</w:t>
+                      </w:r>
+                      <w:r>
+                        <w:rPr>
+                          <w:rFonts w:ascii="Consolas" w:hAnsi="Consolas" w:cs="Consolas"/>
+                          <w:color w:val="000000"/>
+                          <w:sz w:val="19"/>
+                          <w:szCs w:val="19"/>
+                          <w:lang w:eastAsia="en-US"/>
+                        </w:rPr>
+                        <w:t>None</w:t>
+                      </w:r>
+                      <w:r>
+                        <w:rPr>
+                          <w:rFonts w:ascii="Consolas" w:hAnsi="Consolas" w:cs="Consolas"/>
+                          <w:color w:val="000000"/>
+                          <w:sz w:val="19"/>
+                          <w:szCs w:val="19"/>
+                          <w:lang w:eastAsia="en-US"/>
+                        </w:rPr>
+                        <w:t xml:space="preserve">', </w:t>
+                      </w:r>
+                      <w:proofErr w:type="spellStart"/>
+                      <w:r>
+                        <w:rPr>
+                          <w:rFonts w:ascii="Consolas" w:hAnsi="Consolas" w:cs="Consolas"/>
+                          <w:color w:val="000000"/>
+                          <w:sz w:val="19"/>
+                          <w:szCs w:val="19"/>
+                          <w:lang w:eastAsia="en-US"/>
+                        </w:rPr>
+                        <w:t>access_token_key</w:t>
+                      </w:r>
+                      <w:proofErr w:type="spellEnd"/>
+                      <w:r>
+                        <w:rPr>
+                          <w:rFonts w:ascii="Consolas" w:hAnsi="Consolas" w:cs="Consolas"/>
+                          <w:color w:val="000000"/>
+                          <w:sz w:val="19"/>
+                          <w:szCs w:val="19"/>
+                          <w:lang w:eastAsia="en-US"/>
+                        </w:rPr>
+                        <w:t>='</w:t>
+                      </w:r>
+                      <w:r>
+                        <w:rPr>
+                          <w:rFonts w:ascii="Consolas" w:hAnsi="Consolas" w:cs="Consolas"/>
+                          <w:color w:val="000000"/>
+                          <w:sz w:val="19"/>
+                          <w:szCs w:val="19"/>
+                          <w:lang w:eastAsia="en-US"/>
+                        </w:rPr>
+                        <w:t>None</w:t>
+                      </w:r>
+                      <w:r>
+                        <w:rPr>
+                          <w:rFonts w:ascii="Consolas" w:hAnsi="Consolas" w:cs="Consolas"/>
+                          <w:color w:val="000000"/>
+                          <w:sz w:val="19"/>
+                          <w:szCs w:val="19"/>
+                          <w:lang w:eastAsia="en-US"/>
+                        </w:rPr>
+                        <w:t xml:space="preserve">', </w:t>
+                      </w:r>
+                      <w:proofErr w:type="spellStart"/>
+                      <w:r>
+                        <w:rPr>
+                          <w:rFonts w:ascii="Consolas" w:hAnsi="Consolas" w:cs="Consolas"/>
+                          <w:color w:val="000000"/>
+                          <w:sz w:val="19"/>
+                          <w:szCs w:val="19"/>
+                          <w:lang w:eastAsia="en-US"/>
+                        </w:rPr>
+                        <w:t>access_token_secret</w:t>
+                      </w:r>
+                      <w:proofErr w:type="spellEnd"/>
+                      <w:r>
+                        <w:rPr>
+                          <w:rFonts w:ascii="Consolas" w:hAnsi="Consolas" w:cs="Consolas"/>
+                          <w:color w:val="000000"/>
+                          <w:sz w:val="19"/>
+                          <w:szCs w:val="19"/>
+                          <w:lang w:eastAsia="en-US"/>
+                        </w:rPr>
+                        <w:t>='</w:t>
+                      </w:r>
+                      <w:proofErr w:type="spellStart"/>
+                      <w:r>
+                        <w:rPr>
+                          <w:rFonts w:ascii="Consolas" w:hAnsi="Consolas" w:cs="Consolas"/>
+                          <w:color w:val="000000"/>
+                          <w:sz w:val="19"/>
+                          <w:szCs w:val="19"/>
+                          <w:lang w:eastAsia="en-US"/>
+                        </w:rPr>
+                        <w:t>None</w:t>
+                      </w:r>
+                      <w:r>
+                        <w:rPr>
+                          <w:rFonts w:ascii="Consolas" w:hAnsi="Consolas" w:cs="Consolas"/>
+                          <w:color w:val="000000"/>
+                          <w:sz w:val="19"/>
+                          <w:szCs w:val="19"/>
+                          <w:lang w:eastAsia="en-US"/>
+                        </w:rPr>
+                        <w:t>',cache</w:t>
+                      </w:r>
+                      <w:proofErr w:type="spellEnd"/>
+                      <w:r>
+                        <w:rPr>
+                          <w:rFonts w:ascii="Consolas" w:hAnsi="Consolas" w:cs="Consolas"/>
+                          <w:color w:val="000000"/>
+                          <w:sz w:val="19"/>
+                          <w:szCs w:val="19"/>
+                          <w:lang w:eastAsia="en-US"/>
+                        </w:rPr>
+                        <w:t>=None)</w:t>
+                      </w:r>
+                    </w:p>
+                    <w:p>
+                      <w:pPr>
+                        <w:spacing w:after="0"/>
+                        <w:rPr>
+                          <w:rFonts w:ascii="Consolas" w:hAnsi="Consolas" w:cs="Consolas"/>
+                          <w:color w:val="000000"/>
+                          <w:sz w:val="19"/>
+                          <w:szCs w:val="19"/>
+                          <w:lang w:eastAsia="en-US"/>
+                        </w:rPr>
+                      </w:pPr>
+                    </w:p>
+                    <w:p>
+                      <w:pPr>
+                        <w:spacing w:after="0"/>
+                        <w:rPr>
+                          <w:rFonts w:ascii="Consolas" w:hAnsi="Consolas" w:cs="Consolas"/>
+                          <w:color w:val="000000"/>
+                          <w:sz w:val="19"/>
+                          <w:szCs w:val="19"/>
+                          <w:lang w:eastAsia="en-US"/>
+                        </w:rPr>
+                      </w:pPr>
+                    </w:p>
+                    <w:p>
+                      <w:pPr>
+                        <w:spacing w:after="0"/>
+                        <w:rPr>
+                          <w:rFonts w:ascii="Consolas" w:hAnsi="Consolas" w:cs="Consolas"/>
+                          <w:color w:val="000000"/>
+                          <w:sz w:val="19"/>
+                          <w:szCs w:val="19"/>
+                          <w:lang w:eastAsia="en-US"/>
+                        </w:rPr>
+                      </w:pPr>
+                      <w:proofErr w:type="gramStart"/>
+                      <w:r>
+                        <w:rPr>
+                          <w:rFonts w:ascii="Consolas" w:hAnsi="Consolas" w:cs="Consolas"/>
+                          <w:color w:val="000000"/>
+                          <w:sz w:val="19"/>
+                          <w:szCs w:val="19"/>
+                          <w:lang w:eastAsia="en-US"/>
+                        </w:rPr>
+                        <w:t>statuses</w:t>
+                      </w:r>
+                      <w:proofErr w:type="gramEnd"/>
+                      <w:r>
+                        <w:rPr>
+                          <w:rFonts w:ascii="Consolas" w:hAnsi="Consolas" w:cs="Consolas"/>
+                          <w:color w:val="000000"/>
+                          <w:sz w:val="19"/>
+                          <w:szCs w:val="19"/>
+                          <w:lang w:eastAsia="en-US"/>
+                        </w:rPr>
+                        <w:t xml:space="preserve"> = </w:t>
+                      </w:r>
+                      <w:proofErr w:type="spellStart"/>
+                      <w:r>
+                        <w:rPr>
+                          <w:rFonts w:ascii="Consolas" w:hAnsi="Consolas" w:cs="Consolas"/>
+                          <w:color w:val="000000"/>
+                          <w:sz w:val="19"/>
+                          <w:szCs w:val="19"/>
+                          <w:lang w:eastAsia="en-US"/>
+                        </w:rPr>
+                        <w:t>api.GetStreamSample</w:t>
+                      </w:r>
+                      <w:proofErr w:type="spellEnd"/>
+                      <w:r>
+                        <w:rPr>
+                          <w:rFonts w:ascii="Consolas" w:hAnsi="Consolas" w:cs="Consolas"/>
+                          <w:color w:val="000000"/>
+                          <w:sz w:val="19"/>
+                          <w:szCs w:val="19"/>
+                          <w:lang w:eastAsia="en-US"/>
+                        </w:rPr>
+                        <w:t>()</w:t>
+                      </w:r>
+                    </w:p>
+                    <w:p>
+                      <w:pPr>
+                        <w:spacing w:after="0"/>
+                        <w:rPr>
+                          <w:rFonts w:ascii="Consolas" w:hAnsi="Consolas" w:cs="Consolas"/>
+                          <w:color w:val="000000"/>
+                          <w:sz w:val="19"/>
+                          <w:szCs w:val="19"/>
+                          <w:lang w:eastAsia="en-US"/>
+                        </w:rPr>
+                      </w:pPr>
+                    </w:p>
+                    <w:p>
+                      <w:pPr>
+                        <w:spacing w:after="0"/>
+                        <w:rPr>
+                          <w:rFonts w:ascii="Consolas" w:hAnsi="Consolas" w:cs="Consolas"/>
+                          <w:color w:val="000000"/>
+                          <w:sz w:val="19"/>
+                          <w:szCs w:val="19"/>
+                          <w:lang w:eastAsia="en-US"/>
+                        </w:rPr>
+                      </w:pPr>
+                      <w:r>
+                        <w:rPr>
+                          <w:rFonts w:ascii="Consolas" w:hAnsi="Consolas" w:cs="Consolas"/>
+                          <w:color w:val="000000"/>
+                          <w:sz w:val="19"/>
+                          <w:szCs w:val="19"/>
+                          <w:lang w:eastAsia="en-US"/>
+                        </w:rPr>
+                        <w:t xml:space="preserve"># Iterate through all </w:t>
+                      </w:r>
+                      <w:proofErr w:type="spellStart"/>
+                      <w:r>
+                        <w:rPr>
+                          <w:rFonts w:ascii="Consolas" w:hAnsi="Consolas" w:cs="Consolas"/>
+                          <w:color w:val="000000"/>
+                          <w:sz w:val="19"/>
+                          <w:szCs w:val="19"/>
+                          <w:lang w:eastAsia="en-US"/>
+                        </w:rPr>
+                        <w:t>geolocated</w:t>
+                      </w:r>
+                      <w:proofErr w:type="spellEnd"/>
+                      <w:r>
+                        <w:rPr>
+                          <w:rFonts w:ascii="Consolas" w:hAnsi="Consolas" w:cs="Consolas"/>
+                          <w:color w:val="000000"/>
+                          <w:sz w:val="19"/>
+                          <w:szCs w:val="19"/>
+                          <w:lang w:eastAsia="en-US"/>
+                        </w:rPr>
+                        <w:t xml:space="preserve"> tweets</w:t>
+                      </w:r>
+                    </w:p>
+                    <w:p>
+                      <w:pPr>
+                        <w:spacing w:after="0"/>
+                        <w:rPr>
+                          <w:rFonts w:ascii="Consolas" w:hAnsi="Consolas" w:cs="Consolas"/>
+                          <w:color w:val="000000"/>
+                          <w:sz w:val="19"/>
+                          <w:szCs w:val="19"/>
+                          <w:lang w:eastAsia="en-US"/>
+                        </w:rPr>
+                      </w:pPr>
+                      <w:proofErr w:type="gramStart"/>
+                      <w:r>
+                        <w:rPr>
+                          <w:rFonts w:ascii="Consolas" w:hAnsi="Consolas" w:cs="Consolas"/>
+                          <w:color w:val="000000"/>
+                          <w:sz w:val="19"/>
+                          <w:szCs w:val="19"/>
+                          <w:lang w:eastAsia="en-US"/>
+                        </w:rPr>
+                        <w:t>for</w:t>
+                      </w:r>
+                      <w:proofErr w:type="gramEnd"/>
+                      <w:r>
+                        <w:rPr>
+                          <w:rFonts w:ascii="Consolas" w:hAnsi="Consolas" w:cs="Consolas"/>
+                          <w:color w:val="000000"/>
+                          <w:sz w:val="19"/>
+                          <w:szCs w:val="19"/>
+                          <w:lang w:eastAsia="en-US"/>
+                        </w:rPr>
+                        <w:t xml:space="preserve"> </w:t>
+                      </w:r>
+                      <w:proofErr w:type="spellStart"/>
+                      <w:r>
+                        <w:rPr>
+                          <w:rFonts w:ascii="Consolas" w:hAnsi="Consolas" w:cs="Consolas"/>
+                          <w:color w:val="000000"/>
+                          <w:sz w:val="19"/>
+                          <w:szCs w:val="19"/>
+                          <w:lang w:eastAsia="en-US"/>
+                        </w:rPr>
+                        <w:t>obj</w:t>
+                      </w:r>
+                      <w:proofErr w:type="spellEnd"/>
+                      <w:r>
+                        <w:rPr>
+                          <w:rFonts w:ascii="Consolas" w:hAnsi="Consolas" w:cs="Consolas"/>
+                          <w:color w:val="000000"/>
+                          <w:sz w:val="19"/>
+                          <w:szCs w:val="19"/>
+                          <w:lang w:eastAsia="en-US"/>
+                        </w:rPr>
+                        <w:t xml:space="preserve"> in statuses:</w:t>
+                      </w:r>
+                    </w:p>
+                    <w:p>
+                      <w:pPr>
+                        <w:spacing w:after="0"/>
+                        <w:rPr>
+                          <w:rFonts w:ascii="Consolas" w:hAnsi="Consolas" w:cs="Consolas"/>
+                          <w:color w:val="000000"/>
+                          <w:sz w:val="19"/>
+                          <w:szCs w:val="19"/>
+                          <w:lang w:eastAsia="en-US"/>
+                        </w:rPr>
+                      </w:pPr>
+                      <w:r>
+                        <w:rPr>
+                          <w:rFonts w:ascii="Consolas" w:hAnsi="Consolas" w:cs="Consolas"/>
+                          <w:color w:val="000000"/>
+                          <w:sz w:val="19"/>
+                          <w:szCs w:val="19"/>
+                          <w:lang w:eastAsia="en-US"/>
+                        </w:rPr>
+                        <w:tab/>
+                      </w:r>
+                      <w:proofErr w:type="gramStart"/>
+                      <w:r>
+                        <w:rPr>
+                          <w:rFonts w:ascii="Consolas" w:hAnsi="Consolas" w:cs="Consolas"/>
+                          <w:color w:val="000000"/>
+                          <w:sz w:val="19"/>
+                          <w:szCs w:val="19"/>
+                          <w:lang w:eastAsia="en-US"/>
+                        </w:rPr>
+                        <w:t>if</w:t>
+                      </w:r>
+                      <w:proofErr w:type="gramEnd"/>
+                      <w:r>
+                        <w:rPr>
+                          <w:rFonts w:ascii="Consolas" w:hAnsi="Consolas" w:cs="Consolas"/>
+                          <w:color w:val="000000"/>
+                          <w:sz w:val="19"/>
+                          <w:szCs w:val="19"/>
+                          <w:lang w:eastAsia="en-US"/>
+                        </w:rPr>
+                        <w:t xml:space="preserve"> 'text' in </w:t>
+                      </w:r>
+                      <w:proofErr w:type="spellStart"/>
+                      <w:r>
+                        <w:rPr>
+                          <w:rFonts w:ascii="Consolas" w:hAnsi="Consolas" w:cs="Consolas"/>
+                          <w:color w:val="000000"/>
+                          <w:sz w:val="19"/>
+                          <w:szCs w:val="19"/>
+                          <w:lang w:eastAsia="en-US"/>
+                        </w:rPr>
+                        <w:t>obj</w:t>
+                      </w:r>
+                      <w:proofErr w:type="spellEnd"/>
+                      <w:r>
+                        <w:rPr>
+                          <w:rFonts w:ascii="Consolas" w:hAnsi="Consolas" w:cs="Consolas"/>
+                          <w:color w:val="000000"/>
+                          <w:sz w:val="19"/>
+                          <w:szCs w:val="19"/>
+                          <w:lang w:eastAsia="en-US"/>
+                        </w:rPr>
+                        <w:t xml:space="preserve"> and 'coordinates' in </w:t>
+                      </w:r>
+                      <w:proofErr w:type="spellStart"/>
+                      <w:r>
+                        <w:rPr>
+                          <w:rFonts w:ascii="Consolas" w:hAnsi="Consolas" w:cs="Consolas"/>
+                          <w:color w:val="000000"/>
+                          <w:sz w:val="19"/>
+                          <w:szCs w:val="19"/>
+                          <w:lang w:eastAsia="en-US"/>
+                        </w:rPr>
+                        <w:t>obj</w:t>
+                      </w:r>
+                      <w:proofErr w:type="spellEnd"/>
+                      <w:r>
+                        <w:rPr>
+                          <w:rFonts w:ascii="Consolas" w:hAnsi="Consolas" w:cs="Consolas"/>
+                          <w:color w:val="000000"/>
+                          <w:sz w:val="19"/>
+                          <w:szCs w:val="19"/>
+                          <w:lang w:eastAsia="en-US"/>
+                        </w:rPr>
+                        <w:t xml:space="preserve"> and '</w:t>
+                      </w:r>
+                      <w:proofErr w:type="spellStart"/>
+                      <w:r>
+                        <w:rPr>
+                          <w:rFonts w:ascii="Consolas" w:hAnsi="Consolas" w:cs="Consolas"/>
+                          <w:color w:val="000000"/>
+                          <w:sz w:val="19"/>
+                          <w:szCs w:val="19"/>
+                          <w:lang w:eastAsia="en-US"/>
+                        </w:rPr>
+                        <w:t>lang</w:t>
+                      </w:r>
+                      <w:proofErr w:type="spellEnd"/>
+                      <w:r>
+                        <w:rPr>
+                          <w:rFonts w:ascii="Consolas" w:hAnsi="Consolas" w:cs="Consolas"/>
+                          <w:color w:val="000000"/>
+                          <w:sz w:val="19"/>
+                          <w:szCs w:val="19"/>
+                          <w:lang w:eastAsia="en-US"/>
+                        </w:rPr>
+                        <w:t xml:space="preserve">' in </w:t>
+                      </w:r>
+                      <w:proofErr w:type="spellStart"/>
+                      <w:r>
+                        <w:rPr>
+                          <w:rFonts w:ascii="Consolas" w:hAnsi="Consolas" w:cs="Consolas"/>
+                          <w:color w:val="000000"/>
+                          <w:sz w:val="19"/>
+                          <w:szCs w:val="19"/>
+                          <w:lang w:eastAsia="en-US"/>
+                        </w:rPr>
+                        <w:t>obj</w:t>
+                      </w:r>
+                      <w:proofErr w:type="spellEnd"/>
+                      <w:r>
+                        <w:rPr>
+                          <w:rFonts w:ascii="Consolas" w:hAnsi="Consolas" w:cs="Consolas"/>
+                          <w:color w:val="000000"/>
+                          <w:sz w:val="19"/>
+                          <w:szCs w:val="19"/>
+                          <w:lang w:eastAsia="en-US"/>
+                        </w:rPr>
+                        <w:t>:</w:t>
+                      </w:r>
+                    </w:p>
+                    <w:p>
+                      <w:pPr>
+                        <w:spacing w:after="0"/>
+                        <w:rPr>
+                          <w:rFonts w:ascii="Consolas" w:hAnsi="Consolas" w:cs="Consolas"/>
+                          <w:color w:val="000000"/>
+                          <w:sz w:val="19"/>
+                          <w:szCs w:val="19"/>
+                          <w:lang w:eastAsia="en-US"/>
+                        </w:rPr>
+                      </w:pPr>
+                      <w:r>
+                        <w:rPr>
+                          <w:rFonts w:ascii="Consolas" w:hAnsi="Consolas" w:cs="Consolas"/>
+                          <w:color w:val="000000"/>
+                          <w:sz w:val="19"/>
+                          <w:szCs w:val="19"/>
+                          <w:lang w:eastAsia="en-US"/>
+                        </w:rPr>
+                        <w:tab/>
+                      </w:r>
+                      <w:r>
+                        <w:rPr>
+                          <w:rFonts w:ascii="Consolas" w:hAnsi="Consolas" w:cs="Consolas"/>
+                          <w:color w:val="000000"/>
+                          <w:sz w:val="19"/>
+                          <w:szCs w:val="19"/>
+                          <w:lang w:eastAsia="en-US"/>
+                        </w:rPr>
+                        <w:tab/>
+                      </w:r>
+                      <w:proofErr w:type="gramStart"/>
+                      <w:r>
+                        <w:rPr>
+                          <w:rFonts w:ascii="Consolas" w:hAnsi="Consolas" w:cs="Consolas"/>
+                          <w:color w:val="000000"/>
+                          <w:sz w:val="19"/>
+                          <w:szCs w:val="19"/>
+                          <w:lang w:eastAsia="en-US"/>
+                        </w:rPr>
+                        <w:t>if</w:t>
+                      </w:r>
+                      <w:proofErr w:type="gramEnd"/>
+                      <w:r>
+                        <w:rPr>
+                          <w:rFonts w:ascii="Consolas" w:hAnsi="Consolas" w:cs="Consolas"/>
+                          <w:color w:val="000000"/>
+                          <w:sz w:val="19"/>
+                          <w:szCs w:val="19"/>
+                          <w:lang w:eastAsia="en-US"/>
+                        </w:rPr>
+                        <w:t xml:space="preserve"> </w:t>
+                      </w:r>
+                      <w:proofErr w:type="spellStart"/>
+                      <w:r>
+                        <w:rPr>
+                          <w:rFonts w:ascii="Consolas" w:hAnsi="Consolas" w:cs="Consolas"/>
+                          <w:color w:val="000000"/>
+                          <w:sz w:val="19"/>
+                          <w:szCs w:val="19"/>
+                          <w:lang w:eastAsia="en-US"/>
+                        </w:rPr>
+                        <w:t>obj</w:t>
+                      </w:r>
+                      <w:proofErr w:type="spellEnd"/>
+                      <w:r>
+                        <w:rPr>
+                          <w:rFonts w:ascii="Consolas" w:hAnsi="Consolas" w:cs="Consolas"/>
+                          <w:color w:val="000000"/>
+                          <w:sz w:val="19"/>
+                          <w:szCs w:val="19"/>
+                          <w:lang w:eastAsia="en-US"/>
+                        </w:rPr>
+                        <w:t xml:space="preserve">['text'] != None and </w:t>
+                      </w:r>
+                      <w:proofErr w:type="spellStart"/>
+                      <w:r>
+                        <w:rPr>
+                          <w:rFonts w:ascii="Consolas" w:hAnsi="Consolas" w:cs="Consolas"/>
+                          <w:color w:val="000000"/>
+                          <w:sz w:val="19"/>
+                          <w:szCs w:val="19"/>
+                          <w:lang w:eastAsia="en-US"/>
+                        </w:rPr>
+                        <w:t>obj</w:t>
+                      </w:r>
+                      <w:proofErr w:type="spellEnd"/>
+                      <w:r>
+                        <w:rPr>
+                          <w:rFonts w:ascii="Consolas" w:hAnsi="Consolas" w:cs="Consolas"/>
+                          <w:color w:val="000000"/>
+                          <w:sz w:val="19"/>
+                          <w:szCs w:val="19"/>
+                          <w:lang w:eastAsia="en-US"/>
+                        </w:rPr>
+                        <w:t xml:space="preserve">['coordinates'] != None and </w:t>
+                      </w:r>
+                      <w:proofErr w:type="spellStart"/>
+                      <w:r>
+                        <w:rPr>
+                          <w:rFonts w:ascii="Consolas" w:hAnsi="Consolas" w:cs="Consolas"/>
+                          <w:color w:val="000000"/>
+                          <w:sz w:val="19"/>
+                          <w:szCs w:val="19"/>
+                          <w:lang w:eastAsia="en-US"/>
+                        </w:rPr>
+                        <w:t>obj</w:t>
+                      </w:r>
+                      <w:proofErr w:type="spellEnd"/>
+                      <w:r>
+                        <w:rPr>
+                          <w:rFonts w:ascii="Consolas" w:hAnsi="Consolas" w:cs="Consolas"/>
+                          <w:color w:val="000000"/>
+                          <w:sz w:val="19"/>
+                          <w:szCs w:val="19"/>
+                          <w:lang w:eastAsia="en-US"/>
+                        </w:rPr>
+                        <w:t>['</w:t>
+                      </w:r>
+                      <w:proofErr w:type="spellStart"/>
+                      <w:r>
+                        <w:rPr>
+                          <w:rFonts w:ascii="Consolas" w:hAnsi="Consolas" w:cs="Consolas"/>
+                          <w:color w:val="000000"/>
+                          <w:sz w:val="19"/>
+                          <w:szCs w:val="19"/>
+                          <w:lang w:eastAsia="en-US"/>
+                        </w:rPr>
+                        <w:t>lang</w:t>
+                      </w:r>
+                      <w:proofErr w:type="spellEnd"/>
+                      <w:r>
+                        <w:rPr>
+                          <w:rFonts w:ascii="Consolas" w:hAnsi="Consolas" w:cs="Consolas"/>
+                          <w:color w:val="000000"/>
+                          <w:sz w:val="19"/>
+                          <w:szCs w:val="19"/>
+                          <w:lang w:eastAsia="en-US"/>
+                        </w:rPr>
+                        <w:t>'] == "en":</w:t>
+                      </w:r>
+                    </w:p>
+                    <w:p>
+                      <w:pPr>
+                        <w:spacing w:after="0"/>
+                        <w:rPr>
+                          <w:rFonts w:ascii="Consolas" w:hAnsi="Consolas" w:cs="Consolas"/>
+                          <w:color w:val="000000"/>
+                          <w:sz w:val="19"/>
+                          <w:szCs w:val="19"/>
+                          <w:lang w:eastAsia="en-US"/>
+                        </w:rPr>
+                      </w:pPr>
+                      <w:r>
+                        <w:rPr>
+                          <w:rFonts w:ascii="Consolas" w:hAnsi="Consolas" w:cs="Consolas"/>
+                          <w:color w:val="000000"/>
+                          <w:sz w:val="19"/>
+                          <w:szCs w:val="19"/>
+                          <w:lang w:eastAsia="en-US"/>
+                        </w:rPr>
+                        <w:tab/>
+                      </w:r>
+                      <w:r>
+                        <w:rPr>
+                          <w:rFonts w:ascii="Consolas" w:hAnsi="Consolas" w:cs="Consolas"/>
+                          <w:color w:val="000000"/>
+                          <w:sz w:val="19"/>
+                          <w:szCs w:val="19"/>
+                          <w:lang w:eastAsia="en-US"/>
+                        </w:rPr>
+                        <w:tab/>
+                      </w:r>
+                      <w:r>
+                        <w:rPr>
+                          <w:rFonts w:ascii="Consolas" w:hAnsi="Consolas" w:cs="Consolas"/>
+                          <w:color w:val="000000"/>
+                          <w:sz w:val="19"/>
+                          <w:szCs w:val="19"/>
+                          <w:lang w:eastAsia="en-US"/>
+                        </w:rPr>
+                        <w:tab/>
+                      </w:r>
+                      <w:proofErr w:type="gramStart"/>
+                      <w:r>
+                        <w:rPr>
+                          <w:rFonts w:ascii="Consolas" w:hAnsi="Consolas" w:cs="Consolas"/>
+                          <w:color w:val="000000"/>
+                          <w:sz w:val="19"/>
+                          <w:szCs w:val="19"/>
+                          <w:lang w:eastAsia="en-US"/>
+                        </w:rPr>
+                        <w:t>coordinates</w:t>
+                      </w:r>
+                      <w:proofErr w:type="gramEnd"/>
+                      <w:r>
+                        <w:rPr>
+                          <w:rFonts w:ascii="Consolas" w:hAnsi="Consolas" w:cs="Consolas"/>
+                          <w:color w:val="000000"/>
+                          <w:sz w:val="19"/>
+                          <w:szCs w:val="19"/>
+                          <w:lang w:eastAsia="en-US"/>
+                        </w:rPr>
+                        <w:t xml:space="preserve"> = </w:t>
+                      </w:r>
+                      <w:proofErr w:type="spellStart"/>
+                      <w:r>
+                        <w:rPr>
+                          <w:rFonts w:ascii="Consolas" w:hAnsi="Consolas" w:cs="Consolas"/>
+                          <w:color w:val="000000"/>
+                          <w:sz w:val="19"/>
+                          <w:szCs w:val="19"/>
+                          <w:lang w:eastAsia="en-US"/>
+                        </w:rPr>
+                        <w:t>obj</w:t>
+                      </w:r>
+                      <w:proofErr w:type="spellEnd"/>
+                      <w:r>
+                        <w:rPr>
+                          <w:rFonts w:ascii="Consolas" w:hAnsi="Consolas" w:cs="Consolas"/>
+                          <w:color w:val="000000"/>
+                          <w:sz w:val="19"/>
+                          <w:szCs w:val="19"/>
+                          <w:lang w:eastAsia="en-US"/>
+                        </w:rPr>
+                        <w:t>['coordinates']['coordinates']</w:t>
+                      </w:r>
+                    </w:p>
+                    <w:p>
+                      <w:pPr>
+                        <w:spacing w:after="0"/>
+                        <w:rPr>
+                          <w:rFonts w:ascii="Consolas" w:hAnsi="Consolas" w:cs="Consolas"/>
+                          <w:color w:val="000000"/>
+                          <w:sz w:val="19"/>
+                          <w:szCs w:val="19"/>
+                          <w:lang w:eastAsia="en-US"/>
+                        </w:rPr>
+                      </w:pPr>
+                      <w:r>
+                        <w:rPr>
+                          <w:rFonts w:ascii="Consolas" w:hAnsi="Consolas" w:cs="Consolas"/>
+                          <w:color w:val="000000"/>
+                          <w:sz w:val="19"/>
+                          <w:szCs w:val="19"/>
+                          <w:lang w:eastAsia="en-US"/>
+                        </w:rPr>
+                        <w:tab/>
+                      </w:r>
+                      <w:r>
+                        <w:rPr>
+                          <w:rFonts w:ascii="Consolas" w:hAnsi="Consolas" w:cs="Consolas"/>
+                          <w:color w:val="000000"/>
+                          <w:sz w:val="19"/>
+                          <w:szCs w:val="19"/>
+                          <w:lang w:eastAsia="en-US"/>
+                        </w:rPr>
+                        <w:tab/>
+                      </w:r>
+                      <w:r>
+                        <w:rPr>
+                          <w:rFonts w:ascii="Consolas" w:hAnsi="Consolas" w:cs="Consolas"/>
+                          <w:color w:val="000000"/>
+                          <w:sz w:val="19"/>
+                          <w:szCs w:val="19"/>
+                          <w:lang w:eastAsia="en-US"/>
+                        </w:rPr>
+                        <w:tab/>
+                      </w:r>
+                      <w:proofErr w:type="gramStart"/>
+                      <w:r>
+                        <w:rPr>
+                          <w:rFonts w:ascii="Consolas" w:hAnsi="Consolas" w:cs="Consolas"/>
+                          <w:color w:val="000000"/>
+                          <w:sz w:val="19"/>
+                          <w:szCs w:val="19"/>
+                          <w:lang w:eastAsia="en-US"/>
+                        </w:rPr>
+                        <w:t>print</w:t>
+                      </w:r>
+                      <w:proofErr w:type="gramEnd"/>
+                      <w:r>
+                        <w:rPr>
+                          <w:rFonts w:ascii="Consolas" w:hAnsi="Consolas" w:cs="Consolas"/>
+                          <w:color w:val="000000"/>
+                          <w:sz w:val="19"/>
+                          <w:szCs w:val="19"/>
+                          <w:lang w:eastAsia="en-US"/>
+                        </w:rPr>
+                        <w:t xml:space="preserve"> "Tweet: %s\</w:t>
+                      </w:r>
+                      <w:proofErr w:type="spellStart"/>
+                      <w:r>
+                        <w:rPr>
+                          <w:rFonts w:ascii="Consolas" w:hAnsi="Consolas" w:cs="Consolas"/>
+                          <w:color w:val="000000"/>
+                          <w:sz w:val="19"/>
+                          <w:szCs w:val="19"/>
+                          <w:lang w:eastAsia="en-US"/>
+                        </w:rPr>
+                        <w:t>nLocation</w:t>
+                      </w:r>
+                      <w:proofErr w:type="spellEnd"/>
+                      <w:r>
+                        <w:rPr>
+                          <w:rFonts w:ascii="Consolas" w:hAnsi="Consolas" w:cs="Consolas"/>
+                          <w:color w:val="000000"/>
+                          <w:sz w:val="19"/>
+                          <w:szCs w:val="19"/>
+                          <w:lang w:eastAsia="en-US"/>
+                        </w:rPr>
+                        <w:t>: (%f, %f)" % (</w:t>
+                      </w:r>
+                      <w:proofErr w:type="spellStart"/>
+                      <w:r>
+                        <w:rPr>
+                          <w:rFonts w:ascii="Consolas" w:hAnsi="Consolas" w:cs="Consolas"/>
+                          <w:color w:val="000000"/>
+                          <w:sz w:val="19"/>
+                          <w:szCs w:val="19"/>
+                          <w:lang w:eastAsia="en-US"/>
+                        </w:rPr>
+                        <w:t>obj</w:t>
+                      </w:r>
+                      <w:proofErr w:type="spellEnd"/>
+                      <w:r>
+                        <w:rPr>
+                          <w:rFonts w:ascii="Consolas" w:hAnsi="Consolas" w:cs="Consolas"/>
+                          <w:color w:val="000000"/>
+                          <w:sz w:val="19"/>
+                          <w:szCs w:val="19"/>
+                          <w:lang w:eastAsia="en-US"/>
+                        </w:rPr>
+                        <w:t>['text'], coordinates[0], coordinates[1])</w:t>
+                      </w:r>
+                    </w:p>
+                    <w:p>
+                      <w:pPr>
+                        <w:spacing w:after="0"/>
+                        <w:rPr>
+                          <w:rFonts w:ascii="Consolas" w:hAnsi="Consolas" w:cs="Consolas"/>
+                          <w:color w:val="000000"/>
+                          <w:sz w:val="19"/>
+                          <w:szCs w:val="19"/>
+                          <w:lang w:eastAsia="en-US"/>
+                        </w:rPr>
+                      </w:pPr>
+                      <w:r>
+                        <w:rPr>
+                          <w:rFonts w:ascii="Consolas" w:hAnsi="Consolas" w:cs="Consolas"/>
+                          <w:color w:val="000000"/>
+                          <w:sz w:val="19"/>
+                          <w:szCs w:val="19"/>
+                          <w:lang w:eastAsia="en-US"/>
+                        </w:rPr>
+                        <w:tab/>
+                      </w:r>
+                      <w:r>
+                        <w:rPr>
+                          <w:rFonts w:ascii="Consolas" w:hAnsi="Consolas" w:cs="Consolas"/>
+                          <w:color w:val="000000"/>
+                          <w:sz w:val="19"/>
+                          <w:szCs w:val="19"/>
+                          <w:lang w:eastAsia="en-US"/>
+                        </w:rPr>
+                        <w:tab/>
+                      </w:r>
+                      <w:r>
+                        <w:rPr>
+                          <w:rFonts w:ascii="Consolas" w:hAnsi="Consolas" w:cs="Consolas"/>
+                          <w:color w:val="000000"/>
+                          <w:sz w:val="19"/>
+                          <w:szCs w:val="19"/>
+                          <w:lang w:eastAsia="en-US"/>
+                        </w:rPr>
+                        <w:tab/>
+                        <w:t xml:space="preserve"># </w:t>
+                      </w:r>
+                      <w:proofErr w:type="gramStart"/>
+                      <w:r>
+                        <w:rPr>
+                          <w:rFonts w:ascii="Consolas" w:hAnsi="Consolas" w:cs="Consolas"/>
+                          <w:color w:val="000000"/>
+                          <w:sz w:val="19"/>
+                          <w:szCs w:val="19"/>
+                          <w:lang w:eastAsia="en-US"/>
+                        </w:rPr>
+                        <w:t>If</w:t>
+                      </w:r>
+                      <w:proofErr w:type="gramEnd"/>
+                      <w:r>
+                        <w:rPr>
+                          <w:rFonts w:ascii="Consolas" w:hAnsi="Consolas" w:cs="Consolas"/>
+                          <w:color w:val="000000"/>
+                          <w:sz w:val="19"/>
+                          <w:szCs w:val="19"/>
+                          <w:lang w:eastAsia="en-US"/>
+                        </w:rPr>
+                        <w:t xml:space="preserve"> the place is named, list it</w:t>
+                      </w:r>
+                    </w:p>
+                    <w:p>
+                      <w:pPr>
+                        <w:spacing w:after="0"/>
+                        <w:rPr>
+                          <w:rFonts w:ascii="Consolas" w:hAnsi="Consolas" w:cs="Consolas"/>
+                          <w:color w:val="000000"/>
+                          <w:sz w:val="19"/>
+                          <w:szCs w:val="19"/>
+                          <w:lang w:eastAsia="en-US"/>
+                        </w:rPr>
+                      </w:pPr>
+                      <w:r>
+                        <w:rPr>
+                          <w:rFonts w:ascii="Consolas" w:hAnsi="Consolas" w:cs="Consolas"/>
+                          <w:color w:val="000000"/>
+                          <w:sz w:val="19"/>
+                          <w:szCs w:val="19"/>
+                          <w:lang w:eastAsia="en-US"/>
+                        </w:rPr>
+                        <w:tab/>
+                      </w:r>
+                      <w:r>
+                        <w:rPr>
+                          <w:rFonts w:ascii="Consolas" w:hAnsi="Consolas" w:cs="Consolas"/>
+                          <w:color w:val="000000"/>
+                          <w:sz w:val="19"/>
+                          <w:szCs w:val="19"/>
+                          <w:lang w:eastAsia="en-US"/>
+                        </w:rPr>
+                        <w:tab/>
+                      </w:r>
+                      <w:r>
+                        <w:rPr>
+                          <w:rFonts w:ascii="Consolas" w:hAnsi="Consolas" w:cs="Consolas"/>
+                          <w:color w:val="000000"/>
+                          <w:sz w:val="19"/>
+                          <w:szCs w:val="19"/>
+                          <w:lang w:eastAsia="en-US"/>
+                        </w:rPr>
+                        <w:tab/>
+                      </w:r>
+                      <w:proofErr w:type="gramStart"/>
+                      <w:r>
+                        <w:rPr>
+                          <w:rFonts w:ascii="Consolas" w:hAnsi="Consolas" w:cs="Consolas"/>
+                          <w:color w:val="000000"/>
+                          <w:sz w:val="19"/>
+                          <w:szCs w:val="19"/>
+                          <w:lang w:eastAsia="en-US"/>
+                        </w:rPr>
+                        <w:t>if</w:t>
+                      </w:r>
+                      <w:proofErr w:type="gramEnd"/>
+                      <w:r>
+                        <w:rPr>
+                          <w:rFonts w:ascii="Consolas" w:hAnsi="Consolas" w:cs="Consolas"/>
+                          <w:color w:val="000000"/>
+                          <w:sz w:val="19"/>
+                          <w:szCs w:val="19"/>
+                          <w:lang w:eastAsia="en-US"/>
+                        </w:rPr>
+                        <w:t xml:space="preserve"> 'place' in </w:t>
+                      </w:r>
+                      <w:proofErr w:type="spellStart"/>
+                      <w:r>
+                        <w:rPr>
+                          <w:rFonts w:ascii="Consolas" w:hAnsi="Consolas" w:cs="Consolas"/>
+                          <w:color w:val="000000"/>
+                          <w:sz w:val="19"/>
+                          <w:szCs w:val="19"/>
+                          <w:lang w:eastAsia="en-US"/>
+                        </w:rPr>
+                        <w:t>obj</w:t>
+                      </w:r>
+                      <w:proofErr w:type="spellEnd"/>
+                      <w:r>
+                        <w:rPr>
+                          <w:rFonts w:ascii="Consolas" w:hAnsi="Consolas" w:cs="Consolas"/>
+                          <w:color w:val="000000"/>
+                          <w:sz w:val="19"/>
+                          <w:szCs w:val="19"/>
+                          <w:lang w:eastAsia="en-US"/>
+                        </w:rPr>
+                        <w:t xml:space="preserve"> and </w:t>
+                      </w:r>
+                      <w:proofErr w:type="spellStart"/>
+                      <w:r>
+                        <w:rPr>
+                          <w:rFonts w:ascii="Consolas" w:hAnsi="Consolas" w:cs="Consolas"/>
+                          <w:color w:val="000000"/>
+                          <w:sz w:val="19"/>
+                          <w:szCs w:val="19"/>
+                          <w:lang w:eastAsia="en-US"/>
+                        </w:rPr>
+                        <w:t>obj</w:t>
+                      </w:r>
+                      <w:proofErr w:type="spellEnd"/>
+                      <w:r>
+                        <w:rPr>
+                          <w:rFonts w:ascii="Consolas" w:hAnsi="Consolas" w:cs="Consolas"/>
+                          <w:color w:val="000000"/>
+                          <w:sz w:val="19"/>
+                          <w:szCs w:val="19"/>
+                          <w:lang w:eastAsia="en-US"/>
+                        </w:rPr>
+                        <w:t>['place'] != None:</w:t>
+                      </w:r>
+                    </w:p>
+                    <w:p>
+                      <w:pPr>
+                        <w:spacing w:after="0"/>
+                        <w:rPr>
+                          <w:rFonts w:ascii="Consolas" w:hAnsi="Consolas" w:cs="Consolas"/>
+                          <w:color w:val="000000"/>
+                          <w:sz w:val="19"/>
+                          <w:szCs w:val="19"/>
+                          <w:lang w:eastAsia="en-US"/>
+                        </w:rPr>
+                      </w:pPr>
+                      <w:r>
+                        <w:rPr>
+                          <w:rFonts w:ascii="Consolas" w:hAnsi="Consolas" w:cs="Consolas"/>
+                          <w:color w:val="000000"/>
+                          <w:sz w:val="19"/>
+                          <w:szCs w:val="19"/>
+                          <w:lang w:eastAsia="en-US"/>
+                        </w:rPr>
+                        <w:tab/>
+                      </w:r>
+                      <w:r>
+                        <w:rPr>
+                          <w:rFonts w:ascii="Consolas" w:hAnsi="Consolas" w:cs="Consolas"/>
+                          <w:color w:val="000000"/>
+                          <w:sz w:val="19"/>
+                          <w:szCs w:val="19"/>
+                          <w:lang w:eastAsia="en-US"/>
+                        </w:rPr>
+                        <w:tab/>
+                      </w:r>
+                      <w:r>
+                        <w:rPr>
+                          <w:rFonts w:ascii="Consolas" w:hAnsi="Consolas" w:cs="Consolas"/>
+                          <w:color w:val="000000"/>
+                          <w:sz w:val="19"/>
+                          <w:szCs w:val="19"/>
+                          <w:lang w:eastAsia="en-US"/>
+                        </w:rPr>
+                        <w:tab/>
+                      </w:r>
+                      <w:r>
+                        <w:rPr>
+                          <w:rFonts w:ascii="Consolas" w:hAnsi="Consolas" w:cs="Consolas"/>
+                          <w:color w:val="000000"/>
+                          <w:sz w:val="19"/>
+                          <w:szCs w:val="19"/>
+                          <w:lang w:eastAsia="en-US"/>
+                        </w:rPr>
+                        <w:tab/>
+                      </w:r>
+                      <w:proofErr w:type="gramStart"/>
+                      <w:r>
+                        <w:rPr>
+                          <w:rFonts w:ascii="Consolas" w:hAnsi="Consolas" w:cs="Consolas"/>
+                          <w:color w:val="000000"/>
+                          <w:sz w:val="19"/>
+                          <w:szCs w:val="19"/>
+                          <w:lang w:eastAsia="en-US"/>
+                        </w:rPr>
+                        <w:t>print</w:t>
+                      </w:r>
+                      <w:proofErr w:type="gramEnd"/>
+                      <w:r>
+                        <w:rPr>
+                          <w:rFonts w:ascii="Consolas" w:hAnsi="Consolas" w:cs="Consolas"/>
+                          <w:color w:val="000000"/>
+                          <w:sz w:val="19"/>
+                          <w:szCs w:val="19"/>
+                          <w:lang w:eastAsia="en-US"/>
+                        </w:rPr>
+                        <w:t xml:space="preserve"> "Place: %s" % </w:t>
+                      </w:r>
+                      <w:proofErr w:type="spellStart"/>
+                      <w:r>
+                        <w:rPr>
+                          <w:rFonts w:ascii="Consolas" w:hAnsi="Consolas" w:cs="Consolas"/>
+                          <w:color w:val="000000"/>
+                          <w:sz w:val="19"/>
+                          <w:szCs w:val="19"/>
+                          <w:lang w:eastAsia="en-US"/>
+                        </w:rPr>
+                        <w:t>obj</w:t>
+                      </w:r>
+                      <w:proofErr w:type="spellEnd"/>
+                      <w:r>
+                        <w:rPr>
+                          <w:rFonts w:ascii="Consolas" w:hAnsi="Consolas" w:cs="Consolas"/>
+                          <w:color w:val="000000"/>
+                          <w:sz w:val="19"/>
+                          <w:szCs w:val="19"/>
+                          <w:lang w:eastAsia="en-US"/>
+                        </w:rPr>
+                        <w:t>['place']['</w:t>
+                      </w:r>
+                      <w:proofErr w:type="spellStart"/>
+                      <w:r>
+                        <w:rPr>
+                          <w:rFonts w:ascii="Consolas" w:hAnsi="Consolas" w:cs="Consolas"/>
+                          <w:color w:val="000000"/>
+                          <w:sz w:val="19"/>
+                          <w:szCs w:val="19"/>
+                          <w:lang w:eastAsia="en-US"/>
+                        </w:rPr>
+                        <w:t>full_name</w:t>
+                      </w:r>
+                      <w:proofErr w:type="spellEnd"/>
+                      <w:r>
+                        <w:rPr>
+                          <w:rFonts w:ascii="Consolas" w:hAnsi="Consolas" w:cs="Consolas"/>
+                          <w:color w:val="000000"/>
+                          <w:sz w:val="19"/>
+                          <w:szCs w:val="19"/>
+                          <w:lang w:eastAsia="en-US"/>
+                        </w:rPr>
+                        <w:t>']</w:t>
+                      </w:r>
+                    </w:p>
+                    <w:p>
+                      <w:pPr>
+                        <w:spacing w:after="0"/>
+                        <w:rPr>
+                          <w:caps/>
+                          <w:color w:val="F07F09" w:themeColor="accent1"/>
+                          <w:sz w:val="26"/>
+                          <w:szCs w:val="26"/>
+                        </w:rPr>
+                      </w:pPr>
+                      <w:r>
+                        <w:rPr>
+                          <w:rFonts w:ascii="Consolas" w:hAnsi="Consolas" w:cs="Consolas"/>
+                          <w:color w:val="000000"/>
+                          <w:sz w:val="19"/>
+                          <w:szCs w:val="19"/>
+                          <w:lang w:eastAsia="en-US"/>
+                        </w:rPr>
+                        <w:tab/>
+                      </w:r>
+                      <w:r>
+                        <w:rPr>
+                          <w:rFonts w:ascii="Consolas" w:hAnsi="Consolas" w:cs="Consolas"/>
+                          <w:color w:val="000000"/>
+                          <w:sz w:val="19"/>
+                          <w:szCs w:val="19"/>
+                          <w:lang w:eastAsia="en-US"/>
+                        </w:rPr>
+                        <w:tab/>
+                      </w:r>
+                      <w:r>
+                        <w:rPr>
+                          <w:rFonts w:ascii="Consolas" w:hAnsi="Consolas" w:cs="Consolas"/>
+                          <w:color w:val="000000"/>
+                          <w:sz w:val="19"/>
+                          <w:szCs w:val="19"/>
+                          <w:lang w:eastAsia="en-US"/>
+                        </w:rPr>
+                        <w:tab/>
+                      </w:r>
+                      <w:proofErr w:type="gramStart"/>
+                      <w:r>
+                        <w:rPr>
+                          <w:rFonts w:ascii="Consolas" w:hAnsi="Consolas" w:cs="Consolas"/>
+                          <w:color w:val="000000"/>
+                          <w:sz w:val="19"/>
+                          <w:szCs w:val="19"/>
+                          <w:lang w:eastAsia="en-US"/>
+                        </w:rPr>
+                        <w:t>continue</w:t>
+                      </w:r>
+                      <w:proofErr w:type="gramEnd"/>
+                    </w:p>
+                  </w:txbxContent>
+                </v:textbox>
+                <w10:wrap type="square" anchorx="margin"/>
+              </v:shape>
+            </w:pict>
+          </mc:Fallback>
+        </mc:AlternateContent>
       </w:r>
     </w:p>
-    <w:p/>
     <w:p/>
     <w:p/>
     <w:sectPr>
@@ -239,6 +3355,95 @@
 <file path=word/numbering.xml><?xml version="1.0" encoding="utf-8"?>
 <w:numbering xmlns:wpc="http://schemas.microsoft.com/office/word/2010/wordprocessingCanvas" xmlns:mc="http://schemas.openxmlformats.org/markup-compatibility/2006" xmlns:o="urn:schemas-microsoft-com:office:office" xmlns:r="http://schemas.openxmlformats.org/officeDocument/2006/relationships" xmlns:m="http://schemas.openxmlformats.org/officeDocument/2006/math" xmlns:v="urn:schemas-microsoft-com:vml" xmlns:wp14="http://schemas.microsoft.com/office/word/2010/wordprocessingDrawing" xmlns:wp="http://schemas.openxmlformats.org/drawingml/2006/wordprocessingDrawing" xmlns:w10="urn:schemas-microsoft-com:office:word" xmlns:w="http://schemas.openxmlformats.org/wordprocessingml/2006/main" xmlns:w14="http://schemas.microsoft.com/office/word/2010/wordml" xmlns:w15="http://schemas.microsoft.com/office/word/2012/wordml" xmlns:wpg="http://schemas.microsoft.com/office/word/2010/wordprocessingGroup" xmlns:wpi="http://schemas.microsoft.com/office/word/2010/wordprocessingInk" xmlns:wne="http://schemas.microsoft.com/office/word/2006/wordml" xmlns:wps="http://schemas.microsoft.com/office/word/2010/wordprocessingShape" mc:Ignorable="w14 w15 wp14">
   <w:abstractNum w:abstractNumId="0">
+    <w:nsid w:val="042956EA"/>
+    <w:multiLevelType w:val="hybridMultilevel"/>
+    <w:tmpl w:val="BAF6EDE2"/>
+    <w:lvl w:ilvl="0" w:tplc="0409000F">
+      <w:start w:val="1"/>
+      <w:numFmt w:val="decimal"/>
+      <w:lvlText w:val="%1."/>
+      <w:lvlJc w:val="left"/>
+      <w:pPr>
+        <w:ind w:left="720" w:hanging="360"/>
+      </w:pPr>
+      <w:rPr>
+        <w:rFonts w:hint="default"/>
+      </w:rPr>
+    </w:lvl>
+    <w:lvl w:ilvl="1" w:tplc="04090019" w:tentative="1">
+      <w:start w:val="1"/>
+      <w:numFmt w:val="lowerLetter"/>
+      <w:lvlText w:val="%2."/>
+      <w:lvlJc w:val="left"/>
+      <w:pPr>
+        <w:ind w:left="1440" w:hanging="360"/>
+      </w:pPr>
+    </w:lvl>
+    <w:lvl w:ilvl="2" w:tplc="0409001B" w:tentative="1">
+      <w:start w:val="1"/>
+      <w:numFmt w:val="lowerRoman"/>
+      <w:lvlText w:val="%3."/>
+      <w:lvlJc w:val="right"/>
+      <w:pPr>
+        <w:ind w:left="2160" w:hanging="180"/>
+      </w:pPr>
+    </w:lvl>
+    <w:lvl w:ilvl="3" w:tplc="0409000F" w:tentative="1">
+      <w:start w:val="1"/>
+      <w:numFmt w:val="decimal"/>
+      <w:lvlText w:val="%4."/>
+      <w:lvlJc w:val="left"/>
+      <w:pPr>
+        <w:ind w:left="2880" w:hanging="360"/>
+      </w:pPr>
+    </w:lvl>
+    <w:lvl w:ilvl="4" w:tplc="04090019" w:tentative="1">
+      <w:start w:val="1"/>
+      <w:numFmt w:val="lowerLetter"/>
+      <w:lvlText w:val="%5."/>
+      <w:lvlJc w:val="left"/>
+      <w:pPr>
+        <w:ind w:left="3600" w:hanging="360"/>
+      </w:pPr>
+    </w:lvl>
+    <w:lvl w:ilvl="5" w:tplc="0409001B" w:tentative="1">
+      <w:start w:val="1"/>
+      <w:numFmt w:val="lowerRoman"/>
+      <w:lvlText w:val="%6."/>
+      <w:lvlJc w:val="right"/>
+      <w:pPr>
+        <w:ind w:left="4320" w:hanging="180"/>
+      </w:pPr>
+    </w:lvl>
+    <w:lvl w:ilvl="6" w:tplc="0409000F" w:tentative="1">
+      <w:start w:val="1"/>
+      <w:numFmt w:val="decimal"/>
+      <w:lvlText w:val="%7."/>
+      <w:lvlJc w:val="left"/>
+      <w:pPr>
+        <w:ind w:left="5040" w:hanging="360"/>
+      </w:pPr>
+    </w:lvl>
+    <w:lvl w:ilvl="7" w:tplc="04090019" w:tentative="1">
+      <w:start w:val="1"/>
+      <w:numFmt w:val="lowerLetter"/>
+      <w:lvlText w:val="%8."/>
+      <w:lvlJc w:val="left"/>
+      <w:pPr>
+        <w:ind w:left="5760" w:hanging="360"/>
+      </w:pPr>
+    </w:lvl>
+    <w:lvl w:ilvl="8" w:tplc="0409001B" w:tentative="1">
+      <w:start w:val="1"/>
+      <w:numFmt w:val="lowerRoman"/>
+      <w:lvlText w:val="%9."/>
+      <w:lvlJc w:val="right"/>
+      <w:pPr>
+        <w:ind w:left="6480" w:hanging="180"/>
+      </w:pPr>
+    </w:lvl>
+  </w:abstractNum>
+  <w:abstractNum w:abstractNumId="1">
     <w:nsid w:val="1482775B"/>
     <w:multiLevelType w:val="multilevel"/>
     <w:tmpl w:val="0EBA3C40"/>
@@ -249,7 +3454,7 @@
       <w:lvlText w:val="%1"/>
       <w:lvlJc w:val="left"/>
       <w:pPr>
-        <w:ind w:left="432" w:hanging="432"/>
+        <w:ind w:left="6732" w:hanging="432"/>
       </w:pPr>
     </w:lvl>
     <w:lvl w:ilvl="1">
@@ -334,10 +3539,10 @@
     </w:lvl>
   </w:abstractNum>
   <w:num w:numId="1">
-    <w:abstractNumId w:val="0"/>
+    <w:abstractNumId w:val="1"/>
   </w:num>
   <w:num w:numId="2">
-    <w:abstractNumId w:val="0"/>
+    <w:abstractNumId w:val="1"/>
     <w:lvlOverride w:ilvl="0">
       <w:startOverride w:val="1"/>
     </w:lvlOverride>
@@ -367,33 +3572,36 @@
     </w:lvlOverride>
   </w:num>
   <w:num w:numId="3">
-    <w:abstractNumId w:val="0"/>
+    <w:abstractNumId w:val="1"/>
   </w:num>
   <w:num w:numId="4">
-    <w:abstractNumId w:val="0"/>
+    <w:abstractNumId w:val="1"/>
   </w:num>
   <w:num w:numId="5">
-    <w:abstractNumId w:val="0"/>
+    <w:abstractNumId w:val="1"/>
   </w:num>
   <w:num w:numId="6">
-    <w:abstractNumId w:val="0"/>
+    <w:abstractNumId w:val="1"/>
   </w:num>
   <w:num w:numId="7">
-    <w:abstractNumId w:val="0"/>
+    <w:abstractNumId w:val="1"/>
   </w:num>
   <w:num w:numId="8">
-    <w:abstractNumId w:val="0"/>
+    <w:abstractNumId w:val="1"/>
   </w:num>
   <w:num w:numId="9">
-    <w:abstractNumId w:val="0"/>
+    <w:abstractNumId w:val="1"/>
   </w:num>
   <w:num w:numId="10">
-    <w:abstractNumId w:val="0"/>
+    <w:abstractNumId w:val="1"/>
   </w:num>
   <w:num w:numId="11">
-    <w:abstractNumId w:val="0"/>
+    <w:abstractNumId w:val="1"/>
   </w:num>
   <w:num w:numId="12">
+    <w:abstractNumId w:val="1"/>
+  </w:num>
+  <w:num w:numId="13">
     <w:abstractNumId w:val="0"/>
   </w:num>
 </w:numbering>
@@ -810,6 +4018,7 @@
         <w:bottom w:val="single" w:sz="4" w:space="1" w:color="595959" w:themeColor="text1" w:themeTint="A6"/>
       </w:pBdr>
       <w:spacing w:before="360"/>
+      <w:ind w:left="432"/>
       <w:outlineLvl w:val="0"/>
     </w:pPr>
     <w:rPr>
@@ -828,7 +4037,6 @@
     <w:next w:val="Normal"/>
     <w:link w:val="Heading2Char"/>
     <w:uiPriority w:val="9"/>
-    <w:semiHidden/>
     <w:unhideWhenUsed/>
     <w:qFormat/>
     <w:pPr>
@@ -857,7 +4065,6 @@
     <w:next w:val="Normal"/>
     <w:link w:val="Heading3Char"/>
     <w:uiPriority w:val="9"/>
-    <w:semiHidden/>
     <w:unhideWhenUsed/>
     <w:qFormat/>
     <w:pPr>
@@ -1139,7 +4346,6 @@
     <w:basedOn w:val="DefaultParagraphFont"/>
     <w:link w:val="Heading2"/>
     <w:uiPriority w:val="9"/>
-    <w:semiHidden/>
     <w:rPr>
       <w:rFonts w:asciiTheme="majorHAnsi" w:eastAsiaTheme="majorEastAsia" w:hAnsiTheme="majorHAnsi" w:cstheme="majorBidi"/>
       <w:b/>
@@ -1155,7 +4361,6 @@
     <w:basedOn w:val="DefaultParagraphFont"/>
     <w:link w:val="Heading3"/>
     <w:uiPriority w:val="9"/>
-    <w:semiHidden/>
     <w:rPr>
       <w:rFonts w:asciiTheme="majorHAnsi" w:eastAsiaTheme="majorEastAsia" w:hAnsiTheme="majorHAnsi" w:cstheme="majorBidi"/>
       <w:b/>

</xml_diff>

<commit_message>
70% done w/ the initial proposal
</commit_message>
<xml_diff>
--- a/Twitter EmotiMap.docx
+++ b/Twitter EmotiMap.docx
@@ -7,13 +7,8 @@
         <w:pStyle w:val="Title"/>
       </w:pPr>
       <w:r>
-        <w:t xml:space="preserve">Twitter </w:t>
-      </w:r>
-      <w:proofErr w:type="spellStart"/>
-      <w:r>
-        <w:t>EmotiMap</w:t>
-      </w:r>
-      <w:proofErr w:type="spellEnd"/>
+        <w:t>Twitter EmotiMap</w:t>
+      </w:r>
     </w:p>
     <w:p/>
     <w:p>
@@ -32,49 +27,7 @@
         <w:rPr>
           <w:i/>
         </w:rPr>
-        <w:t xml:space="preserve">Matthew Gross, Andrew Mahan, Brian McWilliams, Dillon </w:t>
-      </w:r>
-      <w:proofErr w:type="spellStart"/>
-      <w:r>
-        <w:rPr>
-          <w:i/>
-        </w:rPr>
-        <w:t>Fancher</w:t>
-      </w:r>
-      <w:proofErr w:type="spellEnd"/>
-      <w:r>
-        <w:rPr>
-          <w:i/>
-        </w:rPr>
-        <w:t xml:space="preserve">, </w:t>
-      </w:r>
-      <w:proofErr w:type="spellStart"/>
-      <w:r>
-        <w:rPr>
-          <w:i/>
-        </w:rPr>
-        <w:t>Varsha</w:t>
-      </w:r>
-      <w:proofErr w:type="spellEnd"/>
-      <w:r>
-        <w:rPr>
-          <w:i/>
-        </w:rPr>
-        <w:t xml:space="preserve"> </w:t>
-      </w:r>
-      <w:proofErr w:type="spellStart"/>
-      <w:r>
-        <w:rPr>
-          <w:i/>
-        </w:rPr>
-        <w:t>Devnani</w:t>
-      </w:r>
-      <w:proofErr w:type="spellEnd"/>
-      <w:r>
-        <w:rPr>
-          <w:i/>
-        </w:rPr>
-        <w:t>, &amp; Max Trotter</w:t>
+        <w:t>Matthew Gross, Andrew Mahan, Brian McWilliams, Dillon Fancher, Varsha Devnani, &amp; Max Trotter</w:t>
       </w:r>
     </w:p>
     <w:p>
@@ -213,8 +166,24 @@
       <w:r>
         <w:t>In addition to basic sentence structure, hashtags will also be parsed for discernable meaning.</w:t>
       </w:r>
-      <w:bookmarkStart w:id="0" w:name="_GoBack"/>
-      <w:bookmarkEnd w:id="0"/>
+      <w:r>
+        <w:t xml:space="preserve"> Twitter’s RESTful API will be used in order to parse streaming tweets into JSON object</w:t>
+      </w:r>
+      <w:r>
+        <w:t>s</w:t>
+      </w:r>
+      <w:r>
+        <w:t xml:space="preserve"> to be queried into storage. </w:t>
+      </w:r>
+      <w:r>
+        <w:t>Tweets</w:t>
+      </w:r>
+      <w:r>
+        <w:t>’</w:t>
+      </w:r>
+      <w:r>
+        <w:t xml:space="preserve"> metadata will be used to filter out useless tweets and analyze those tweets that fit the parsing criteria specified in the following section.</w:t>
+      </w:r>
     </w:p>
     <w:p>
       <w:pPr>
@@ -300,30 +269,22 @@
         <w:t xml:space="preserve">Amazon Web Services (AWS) harness the robustness of Amazon’s vast server enterprises and make them available to the public. </w:t>
       </w:r>
       <w:r>
-        <w:t xml:space="preserve">Not only do the servers allow for large scale storage, but they also provide </w:t>
+        <w:t>Not only do the servers allow for large scale storage, but they also provide an easy means for cloud computing. Both services will be essential to the collection and analysis of Twitter data.</w:t>
+      </w:r>
+    </w:p>
+    <w:p>
+      <w:r>
+        <w:t xml:space="preserve">Seeing as the data collected will be consistent in structure, and fairly simple, it seems suitable to select relational databases as a mean for storing tweet data such as content, coordinates, and location – along with other features. </w:t>
+      </w:r>
+      <w:r>
+        <w:t xml:space="preserve">MySQL appears to be the most reasonable management system. Data may need to be sharded across multiple servers as it grows; however, this spread should still maintain its consistency as little to no replication will be needed – (the value of a single tweet does not warrant a replication, thus taking the spot of another tweet that is just as valuable). </w:t>
+      </w:r>
+      <w:r>
+        <w:t xml:space="preserve">Additionally, an expiration policy will be </w:t>
       </w:r>
       <w:r>
         <w:lastRenderedPageBreak/>
-        <w:t>an easy means for cloud computing. Both services will be essential to the collection and analysis of Twitter data.</w:t>
-      </w:r>
-    </w:p>
-    <w:p>
-      <w:r>
-        <w:t xml:space="preserve">Seeing as the data collected will be consistent in structure, and fairly simple, it seems suitable to select relational databases as a mean for storing tweet data such as content, coordinates, and location – along with other features. </w:t>
-      </w:r>
-      <w:r>
-        <w:t xml:space="preserve">MySQL appears to be the most reasonable management system. Data may need to be </w:t>
-      </w:r>
-      <w:proofErr w:type="spellStart"/>
-      <w:r>
-        <w:t>sharded</w:t>
-      </w:r>
-      <w:proofErr w:type="spellEnd"/>
-      <w:r>
-        <w:t xml:space="preserve"> across multiple servers as it grows; however, this spread should still maintain its consistency as little to no replication will be needed – (the value of a single tweet does not warrant a replication, thus taking the spot of another tweet that is just as valuable). </w:t>
-      </w:r>
-      <w:r>
-        <w:t xml:space="preserve">Additionally, an expiration policy will be considered for tweets so that antiquated data is unnecessarily stored, given the limited resources available to us at this time. </w:t>
+        <w:t xml:space="preserve">considered for tweets so that antiquated data is unnecessarily stored, given the limited resources available to us at this time. </w:t>
       </w:r>
       <w:r>
         <w:t>The deletion of expired data would indeed have an adverse effect on the availability of the data to an audience as it grows. At this juncture, however, we find it an acceptable compromise to perform updates at times of low use. As an audience and the volume of data grows, it may be reasonable to reevaluate the validity of a relational database structure; however, it is most practical at this point in time to begin with a simple and efficient, short-term solution.</w:t>
@@ -362,12 +323,7 @@
     </w:p>
     <w:p>
       <w:r>
-        <w:t>To take advantage of this template’s design, use the Styles gallery on the Home tab. You can format your headings by using heading styles, or highlight important text using other styles, like Emphasis and Intense Quote. These styles come in formatted to look great and work together to help communicate your ideas.</w:t>
-      </w:r>
-    </w:p>
-    <w:p>
-      <w:r>
-        <w:t>Go ahead and get started.</w:t>
+        <w:t>&lt;&gt;</w:t>
       </w:r>
     </w:p>
     <w:p>
@@ -380,13 +336,10 @@
     </w:p>
     <w:p>
       <w:r>
-        <w:t>To take advantage of this template’s design, use the Styles gallery on the Home tab. You can format your headings by using heading styles, or highlight important text using other styles, like Emphasis and Intense Quote. These styles come in formatted to look great and work together to help communicate your ideas.</w:t>
-      </w:r>
-    </w:p>
-    <w:p>
-      <w:r>
-        <w:t>Go ahead and get started.</w:t>
-      </w:r>
+        <w:t>&lt;&gt;</w:t>
+      </w:r>
+      <w:bookmarkStart w:id="0" w:name="_GoBack"/>
+      <w:bookmarkEnd w:id="0"/>
     </w:p>
     <w:p/>
     <w:p>
@@ -399,12 +352,7 @@
     </w:p>
     <w:p>
       <w:r>
-        <w:t>To take advantage of this template’s design, use the Styles gallery on the Home tab. You can format your headings by using heading styles, or highlight important text using other styles, like Emphasis and Intense Quote. These styles come in formatted to look great and work together to help communicate your ideas.</w:t>
-      </w:r>
-    </w:p>
-    <w:p>
-      <w:r>
-        <w:t>Go ahead and get started.</w:t>
+        <w:t>Results</w:t>
       </w:r>
     </w:p>
     <w:p/>
@@ -418,12 +366,7 @@
     </w:p>
     <w:p>
       <w:r>
-        <w:t>To take advantage of this template’s design, use the Styles gallery on the Home tab. You can format your headings by using heading styles, or highlight important text using other styles, like Emphasis and Intense Quote. These styles come in formatted to look great and work together to help communicate your ideas.</w:t>
-      </w:r>
-    </w:p>
-    <w:p>
-      <w:r>
-        <w:t>Go ahead and get started.</w:t>
+        <w:t>Analysis</w:t>
       </w:r>
     </w:p>
     <w:p/>
@@ -432,18 +375,12 @@
         <w:pStyle w:val="Heading1"/>
       </w:pPr>
       <w:r>
-        <w:lastRenderedPageBreak/>
         <w:t>Conclusion</w:t>
       </w:r>
     </w:p>
     <w:p>
       <w:r>
-        <w:t>To take advantage of this template’s design, use the Styles gallery on the Home tab. You can format your headings by using heading styles, or highlight important text using other styles, like Emphasis and Intense Quote. These styles come in formatted to look great and work together to help communicate your ideas.</w:t>
-      </w:r>
-    </w:p>
-    <w:p>
-      <w:r>
-        <w:t>Go ahead and get started.</w:t>
+        <w:t>Conclusion</w:t>
       </w:r>
     </w:p>
     <w:p>
@@ -605,27 +542,15 @@
                                 <w:lang w:eastAsia="en-US"/>
                               </w:rPr>
                             </w:pPr>
-                            <w:proofErr w:type="gramStart"/>
-                            <w:r>
-                              <w:rPr>
-                                <w:rFonts w:ascii="Consolas" w:hAnsi="Consolas" w:cs="Consolas"/>
-                                <w:color w:val="000000"/>
-                                <w:sz w:val="19"/>
-                                <w:szCs w:val="19"/>
-                                <w:lang w:eastAsia="en-US"/>
-                              </w:rPr>
-                              <w:t>import</w:t>
-                            </w:r>
-                            <w:proofErr w:type="gramEnd"/>
-                            <w:r>
-                              <w:rPr>
-                                <w:rFonts w:ascii="Consolas" w:hAnsi="Consolas" w:cs="Consolas"/>
-                                <w:color w:val="000000"/>
-                                <w:sz w:val="19"/>
-                                <w:szCs w:val="19"/>
-                                <w:lang w:eastAsia="en-US"/>
-                              </w:rPr>
-                              <w:t xml:space="preserve"> twitter</w:t>
+                            <w:r>
+                              <w:rPr>
+                                <w:rFonts w:ascii="Consolas" w:hAnsi="Consolas" w:cs="Consolas"/>
+                                <w:color w:val="000000"/>
+                                <w:sz w:val="19"/>
+                                <w:szCs w:val="19"/>
+                                <w:lang w:eastAsia="en-US"/>
+                              </w:rPr>
+                              <w:t>import twitter</w:t>
                             </w:r>
                           </w:p>
                           <w:p>
@@ -639,40 +564,16 @@
                                 <w:lang w:eastAsia="en-US"/>
                               </w:rPr>
                             </w:pPr>
-                            <w:proofErr w:type="gramStart"/>
-                            <w:r>
-                              <w:rPr>
-                                <w:rFonts w:ascii="Consolas" w:hAnsi="Consolas" w:cs="Consolas"/>
-                                <w:color w:val="000000"/>
-                                <w:sz w:val="19"/>
-                                <w:szCs w:val="19"/>
-                                <w:lang w:eastAsia="en-US"/>
-                              </w:rPr>
-                              <w:t>import</w:t>
-                            </w:r>
-                            <w:proofErr w:type="gramEnd"/>
-                            <w:r>
-                              <w:rPr>
-                                <w:rFonts w:ascii="Consolas" w:hAnsi="Consolas" w:cs="Consolas"/>
-                                <w:color w:val="000000"/>
-                                <w:sz w:val="19"/>
-                                <w:szCs w:val="19"/>
-                                <w:lang w:eastAsia="en-US"/>
-                              </w:rPr>
-                              <w:t xml:space="preserve"> </w:t>
-                            </w:r>
-                            <w:proofErr w:type="spellStart"/>
-                            <w:r>
-                              <w:rPr>
-                                <w:rFonts w:ascii="Consolas" w:hAnsi="Consolas" w:cs="Consolas"/>
-                                <w:color w:val="000000"/>
-                                <w:sz w:val="19"/>
-                                <w:szCs w:val="19"/>
-                                <w:lang w:eastAsia="en-US"/>
-                              </w:rPr>
-                              <w:t>json</w:t>
-                            </w:r>
-                            <w:proofErr w:type="spellEnd"/>
+                            <w:r>
+                              <w:rPr>
+                                <w:rFonts w:ascii="Consolas" w:hAnsi="Consolas" w:cs="Consolas"/>
+                                <w:color w:val="000000"/>
+                                <w:sz w:val="19"/>
+                                <w:szCs w:val="19"/>
+                                <w:lang w:eastAsia="en-US"/>
+                              </w:rPr>
+                              <w:t>import json</w:t>
+                            </w:r>
                           </w:p>
                           <w:p>
                             <w:pPr>
@@ -719,73 +620,15 @@
                                 <w:lang w:eastAsia="en-US"/>
                               </w:rPr>
                             </w:pPr>
-                            <w:proofErr w:type="spellStart"/>
-                            <w:proofErr w:type="gramStart"/>
-                            <w:r>
-                              <w:rPr>
-                                <w:rFonts w:ascii="Consolas" w:hAnsi="Consolas" w:cs="Consolas"/>
-                                <w:color w:val="000000"/>
-                                <w:sz w:val="19"/>
-                                <w:szCs w:val="19"/>
-                                <w:lang w:eastAsia="en-US"/>
-                              </w:rPr>
-                              <w:t>api</w:t>
-                            </w:r>
-                            <w:proofErr w:type="spellEnd"/>
-                            <w:proofErr w:type="gramEnd"/>
-                            <w:r>
-                              <w:rPr>
-                                <w:rFonts w:ascii="Consolas" w:hAnsi="Consolas" w:cs="Consolas"/>
-                                <w:color w:val="000000"/>
-                                <w:sz w:val="19"/>
-                                <w:szCs w:val="19"/>
-                                <w:lang w:eastAsia="en-US"/>
-                              </w:rPr>
-                              <w:t xml:space="preserve"> = </w:t>
-                            </w:r>
-                            <w:proofErr w:type="spellStart"/>
-                            <w:r>
-                              <w:rPr>
-                                <w:rFonts w:ascii="Consolas" w:hAnsi="Consolas" w:cs="Consolas"/>
-                                <w:color w:val="000000"/>
-                                <w:sz w:val="19"/>
-                                <w:szCs w:val="19"/>
-                                <w:lang w:eastAsia="en-US"/>
-                              </w:rPr>
-                              <w:t>twitter.Api</w:t>
-                            </w:r>
-                            <w:proofErr w:type="spellEnd"/>
-                            <w:r>
-                              <w:rPr>
-                                <w:rFonts w:ascii="Consolas" w:hAnsi="Consolas" w:cs="Consolas"/>
-                                <w:color w:val="000000"/>
-                                <w:sz w:val="19"/>
-                                <w:szCs w:val="19"/>
-                                <w:lang w:eastAsia="en-US"/>
-                              </w:rPr>
-                              <w:t>(</w:t>
-                            </w:r>
-                            <w:proofErr w:type="spellStart"/>
-                            <w:r>
-                              <w:rPr>
-                                <w:rFonts w:ascii="Consolas" w:hAnsi="Consolas" w:cs="Consolas"/>
-                                <w:color w:val="000000"/>
-                                <w:sz w:val="19"/>
-                                <w:szCs w:val="19"/>
-                                <w:lang w:eastAsia="en-US"/>
-                              </w:rPr>
-                              <w:t>consumer_key</w:t>
-                            </w:r>
-                            <w:proofErr w:type="spellEnd"/>
-                            <w:r>
-                              <w:rPr>
-                                <w:rFonts w:ascii="Consolas" w:hAnsi="Consolas" w:cs="Consolas"/>
-                                <w:color w:val="000000"/>
-                                <w:sz w:val="19"/>
-                                <w:szCs w:val="19"/>
-                                <w:lang w:eastAsia="en-US"/>
-                              </w:rPr>
-                              <w:t>='</w:t>
+                            <w:r>
+                              <w:rPr>
+                                <w:rFonts w:ascii="Consolas" w:hAnsi="Consolas" w:cs="Consolas"/>
+                                <w:color w:val="000000"/>
+                                <w:sz w:val="19"/>
+                                <w:szCs w:val="19"/>
+                                <w:lang w:eastAsia="en-US"/>
+                              </w:rPr>
+                              <w:t>api = twitter.Api(consumer_key='</w:t>
                             </w:r>
                             <w:r>
                               <w:rPr>
@@ -805,29 +648,7 @@
                                 <w:szCs w:val="19"/>
                                 <w:lang w:eastAsia="en-US"/>
                               </w:rPr>
-                              <w:t>',</w:t>
-                            </w:r>
-                            <w:proofErr w:type="spellStart"/>
-                            <w:r>
-                              <w:rPr>
-                                <w:rFonts w:ascii="Consolas" w:hAnsi="Consolas" w:cs="Consolas"/>
-                                <w:color w:val="000000"/>
-                                <w:sz w:val="19"/>
-                                <w:szCs w:val="19"/>
-                                <w:lang w:eastAsia="en-US"/>
-                              </w:rPr>
-                              <w:t>consumer_secret</w:t>
-                            </w:r>
-                            <w:proofErr w:type="spellEnd"/>
-                            <w:r>
-                              <w:rPr>
-                                <w:rFonts w:ascii="Consolas" w:hAnsi="Consolas" w:cs="Consolas"/>
-                                <w:color w:val="000000"/>
-                                <w:sz w:val="19"/>
-                                <w:szCs w:val="19"/>
-                                <w:lang w:eastAsia="en-US"/>
-                              </w:rPr>
-                              <w:t>='</w:t>
+                              <w:t>',consumer_secret='</w:t>
                             </w:r>
                             <w:r>
                               <w:rPr>
@@ -847,29 +668,7 @@
                                 <w:szCs w:val="19"/>
                                 <w:lang w:eastAsia="en-US"/>
                               </w:rPr>
-                              <w:t xml:space="preserve">', </w:t>
-                            </w:r>
-                            <w:proofErr w:type="spellStart"/>
-                            <w:r>
-                              <w:rPr>
-                                <w:rFonts w:ascii="Consolas" w:hAnsi="Consolas" w:cs="Consolas"/>
-                                <w:color w:val="000000"/>
-                                <w:sz w:val="19"/>
-                                <w:szCs w:val="19"/>
-                                <w:lang w:eastAsia="en-US"/>
-                              </w:rPr>
-                              <w:t>access_token_key</w:t>
-                            </w:r>
-                            <w:proofErr w:type="spellEnd"/>
-                            <w:r>
-                              <w:rPr>
-                                <w:rFonts w:ascii="Consolas" w:hAnsi="Consolas" w:cs="Consolas"/>
-                                <w:color w:val="000000"/>
-                                <w:sz w:val="19"/>
-                                <w:szCs w:val="19"/>
-                                <w:lang w:eastAsia="en-US"/>
-                              </w:rPr>
-                              <w:t>='</w:t>
+                              <w:t>', access_token_key='</w:t>
                             </w:r>
                             <w:r>
                               <w:rPr>
@@ -889,31 +688,8 @@
                                 <w:szCs w:val="19"/>
                                 <w:lang w:eastAsia="en-US"/>
                               </w:rPr>
-                              <w:t xml:space="preserve">', </w:t>
-                            </w:r>
-                            <w:proofErr w:type="spellStart"/>
-                            <w:r>
-                              <w:rPr>
-                                <w:rFonts w:ascii="Consolas" w:hAnsi="Consolas" w:cs="Consolas"/>
-                                <w:color w:val="000000"/>
-                                <w:sz w:val="19"/>
-                                <w:szCs w:val="19"/>
-                                <w:lang w:eastAsia="en-US"/>
-                              </w:rPr>
-                              <w:t>access_token_secret</w:t>
-                            </w:r>
-                            <w:proofErr w:type="spellEnd"/>
-                            <w:r>
-                              <w:rPr>
-                                <w:rFonts w:ascii="Consolas" w:hAnsi="Consolas" w:cs="Consolas"/>
-                                <w:color w:val="000000"/>
-                                <w:sz w:val="19"/>
-                                <w:szCs w:val="19"/>
-                                <w:lang w:eastAsia="en-US"/>
-                              </w:rPr>
-                              <w:t>='</w:t>
-                            </w:r>
-                            <w:proofErr w:type="spellStart"/>
+                              <w:t>', access_token_secret='</w:t>
+                            </w:r>
                             <w:r>
                               <w:rPr>
                                 <w:rFonts w:ascii="Consolas" w:hAnsi="Consolas" w:cs="Consolas"/>
@@ -932,18 +708,7 @@
                                 <w:szCs w:val="19"/>
                                 <w:lang w:eastAsia="en-US"/>
                               </w:rPr>
-                              <w:t>',cache</w:t>
-                            </w:r>
-                            <w:proofErr w:type="spellEnd"/>
-                            <w:r>
-                              <w:rPr>
-                                <w:rFonts w:ascii="Consolas" w:hAnsi="Consolas" w:cs="Consolas"/>
-                                <w:color w:val="000000"/>
-                                <w:sz w:val="19"/>
-                                <w:szCs w:val="19"/>
-                                <w:lang w:eastAsia="en-US"/>
-                              </w:rPr>
-                              <w:t>=None)</w:t>
+                              <w:t>',cache=None)</w:t>
                             </w:r>
                           </w:p>
                           <w:p>
@@ -981,49 +746,15 @@
                                 <w:lang w:eastAsia="en-US"/>
                               </w:rPr>
                             </w:pPr>
-                            <w:proofErr w:type="gramStart"/>
-                            <w:r>
-                              <w:rPr>
-                                <w:rFonts w:ascii="Consolas" w:hAnsi="Consolas" w:cs="Consolas"/>
-                                <w:color w:val="000000"/>
-                                <w:sz w:val="19"/>
-                                <w:szCs w:val="19"/>
-                                <w:lang w:eastAsia="en-US"/>
-                              </w:rPr>
-                              <w:t>statuses</w:t>
-                            </w:r>
-                            <w:proofErr w:type="gramEnd"/>
-                            <w:r>
-                              <w:rPr>
-                                <w:rFonts w:ascii="Consolas" w:hAnsi="Consolas" w:cs="Consolas"/>
-                                <w:color w:val="000000"/>
-                                <w:sz w:val="19"/>
-                                <w:szCs w:val="19"/>
-                                <w:lang w:eastAsia="en-US"/>
-                              </w:rPr>
-                              <w:t xml:space="preserve"> = </w:t>
-                            </w:r>
-                            <w:proofErr w:type="spellStart"/>
-                            <w:r>
-                              <w:rPr>
-                                <w:rFonts w:ascii="Consolas" w:hAnsi="Consolas" w:cs="Consolas"/>
-                                <w:color w:val="000000"/>
-                                <w:sz w:val="19"/>
-                                <w:szCs w:val="19"/>
-                                <w:lang w:eastAsia="en-US"/>
-                              </w:rPr>
-                              <w:t>api.GetStreamSample</w:t>
-                            </w:r>
-                            <w:proofErr w:type="spellEnd"/>
-                            <w:r>
-                              <w:rPr>
-                                <w:rFonts w:ascii="Consolas" w:hAnsi="Consolas" w:cs="Consolas"/>
-                                <w:color w:val="000000"/>
-                                <w:sz w:val="19"/>
-                                <w:szCs w:val="19"/>
-                                <w:lang w:eastAsia="en-US"/>
-                              </w:rPr>
-                              <w:t>()</w:t>
+                            <w:r>
+                              <w:rPr>
+                                <w:rFonts w:ascii="Consolas" w:hAnsi="Consolas" w:cs="Consolas"/>
+                                <w:color w:val="000000"/>
+                                <w:sz w:val="19"/>
+                                <w:szCs w:val="19"/>
+                                <w:lang w:eastAsia="en-US"/>
+                              </w:rPr>
+                              <w:t>statuses = api.GetStreamSample()</w:t>
                             </w:r>
                           </w:p>
                           <w:p>
@@ -1057,29 +788,7 @@
                                 <w:szCs w:val="19"/>
                                 <w:lang w:eastAsia="en-US"/>
                               </w:rPr>
-                              <w:t xml:space="preserve"># Iterate through all </w:t>
-                            </w:r>
-                            <w:proofErr w:type="spellStart"/>
-                            <w:r>
-                              <w:rPr>
-                                <w:rFonts w:ascii="Consolas" w:hAnsi="Consolas" w:cs="Consolas"/>
-                                <w:color w:val="000000"/>
-                                <w:sz w:val="19"/>
-                                <w:szCs w:val="19"/>
-                                <w:lang w:eastAsia="en-US"/>
-                              </w:rPr>
-                              <w:t>geolocated</w:t>
-                            </w:r>
-                            <w:proofErr w:type="spellEnd"/>
-                            <w:r>
-                              <w:rPr>
-                                <w:rFonts w:ascii="Consolas" w:hAnsi="Consolas" w:cs="Consolas"/>
-                                <w:color w:val="000000"/>
-                                <w:sz w:val="19"/>
-                                <w:szCs w:val="19"/>
-                                <w:lang w:eastAsia="en-US"/>
-                              </w:rPr>
-                              <w:t xml:space="preserve"> tweets</w:t>
+                              <w:t># Iterate through all geolocated tweets</w:t>
                             </w:r>
                           </w:p>
                           <w:p>
@@ -1093,49 +802,15 @@
                                 <w:lang w:eastAsia="en-US"/>
                               </w:rPr>
                             </w:pPr>
-                            <w:proofErr w:type="gramStart"/>
-                            <w:r>
-                              <w:rPr>
-                                <w:rFonts w:ascii="Consolas" w:hAnsi="Consolas" w:cs="Consolas"/>
-                                <w:color w:val="000000"/>
-                                <w:sz w:val="19"/>
-                                <w:szCs w:val="19"/>
-                                <w:lang w:eastAsia="en-US"/>
-                              </w:rPr>
-                              <w:t>for</w:t>
-                            </w:r>
-                            <w:proofErr w:type="gramEnd"/>
-                            <w:r>
-                              <w:rPr>
-                                <w:rFonts w:ascii="Consolas" w:hAnsi="Consolas" w:cs="Consolas"/>
-                                <w:color w:val="000000"/>
-                                <w:sz w:val="19"/>
-                                <w:szCs w:val="19"/>
-                                <w:lang w:eastAsia="en-US"/>
-                              </w:rPr>
-                              <w:t xml:space="preserve"> </w:t>
-                            </w:r>
-                            <w:proofErr w:type="spellStart"/>
-                            <w:r>
-                              <w:rPr>
-                                <w:rFonts w:ascii="Consolas" w:hAnsi="Consolas" w:cs="Consolas"/>
-                                <w:color w:val="000000"/>
-                                <w:sz w:val="19"/>
-                                <w:szCs w:val="19"/>
-                                <w:lang w:eastAsia="en-US"/>
-                              </w:rPr>
-                              <w:t>obj</w:t>
-                            </w:r>
-                            <w:proofErr w:type="spellEnd"/>
-                            <w:r>
-                              <w:rPr>
-                                <w:rFonts w:ascii="Consolas" w:hAnsi="Consolas" w:cs="Consolas"/>
-                                <w:color w:val="000000"/>
-                                <w:sz w:val="19"/>
-                                <w:szCs w:val="19"/>
-                                <w:lang w:eastAsia="en-US"/>
-                              </w:rPr>
-                              <w:t xml:space="preserve"> in statuses:</w:t>
+                            <w:r>
+                              <w:rPr>
+                                <w:rFonts w:ascii="Consolas" w:hAnsi="Consolas" w:cs="Consolas"/>
+                                <w:color w:val="000000"/>
+                                <w:sz w:val="19"/>
+                                <w:szCs w:val="19"/>
+                                <w:lang w:eastAsia="en-US"/>
+                              </w:rPr>
+                              <w:t>for obj in statuses:</w:t>
                             </w:r>
                           </w:p>
                           <w:p>
@@ -1158,116 +833,7 @@
                                 <w:lang w:eastAsia="en-US"/>
                               </w:rPr>
                               <w:tab/>
-                            </w:r>
-                            <w:proofErr w:type="gramStart"/>
-                            <w:r>
-                              <w:rPr>
-                                <w:rFonts w:ascii="Consolas" w:hAnsi="Consolas" w:cs="Consolas"/>
-                                <w:color w:val="000000"/>
-                                <w:sz w:val="19"/>
-                                <w:szCs w:val="19"/>
-                                <w:lang w:eastAsia="en-US"/>
-                              </w:rPr>
-                              <w:t>if</w:t>
-                            </w:r>
-                            <w:proofErr w:type="gramEnd"/>
-                            <w:r>
-                              <w:rPr>
-                                <w:rFonts w:ascii="Consolas" w:hAnsi="Consolas" w:cs="Consolas"/>
-                                <w:color w:val="000000"/>
-                                <w:sz w:val="19"/>
-                                <w:szCs w:val="19"/>
-                                <w:lang w:eastAsia="en-US"/>
-                              </w:rPr>
-                              <w:t xml:space="preserve"> 'text' in </w:t>
-                            </w:r>
-                            <w:proofErr w:type="spellStart"/>
-                            <w:r>
-                              <w:rPr>
-                                <w:rFonts w:ascii="Consolas" w:hAnsi="Consolas" w:cs="Consolas"/>
-                                <w:color w:val="000000"/>
-                                <w:sz w:val="19"/>
-                                <w:szCs w:val="19"/>
-                                <w:lang w:eastAsia="en-US"/>
-                              </w:rPr>
-                              <w:t>obj</w:t>
-                            </w:r>
-                            <w:proofErr w:type="spellEnd"/>
-                            <w:r>
-                              <w:rPr>
-                                <w:rFonts w:ascii="Consolas" w:hAnsi="Consolas" w:cs="Consolas"/>
-                                <w:color w:val="000000"/>
-                                <w:sz w:val="19"/>
-                                <w:szCs w:val="19"/>
-                                <w:lang w:eastAsia="en-US"/>
-                              </w:rPr>
-                              <w:t xml:space="preserve"> and 'coordinates' in </w:t>
-                            </w:r>
-                            <w:proofErr w:type="spellStart"/>
-                            <w:r>
-                              <w:rPr>
-                                <w:rFonts w:ascii="Consolas" w:hAnsi="Consolas" w:cs="Consolas"/>
-                                <w:color w:val="000000"/>
-                                <w:sz w:val="19"/>
-                                <w:szCs w:val="19"/>
-                                <w:lang w:eastAsia="en-US"/>
-                              </w:rPr>
-                              <w:t>obj</w:t>
-                            </w:r>
-                            <w:proofErr w:type="spellEnd"/>
-                            <w:r>
-                              <w:rPr>
-                                <w:rFonts w:ascii="Consolas" w:hAnsi="Consolas" w:cs="Consolas"/>
-                                <w:color w:val="000000"/>
-                                <w:sz w:val="19"/>
-                                <w:szCs w:val="19"/>
-                                <w:lang w:eastAsia="en-US"/>
-                              </w:rPr>
-                              <w:t xml:space="preserve"> and '</w:t>
-                            </w:r>
-                            <w:proofErr w:type="spellStart"/>
-                            <w:r>
-                              <w:rPr>
-                                <w:rFonts w:ascii="Consolas" w:hAnsi="Consolas" w:cs="Consolas"/>
-                                <w:color w:val="000000"/>
-                                <w:sz w:val="19"/>
-                                <w:szCs w:val="19"/>
-                                <w:lang w:eastAsia="en-US"/>
-                              </w:rPr>
-                              <w:t>lang</w:t>
-                            </w:r>
-                            <w:proofErr w:type="spellEnd"/>
-                            <w:r>
-                              <w:rPr>
-                                <w:rFonts w:ascii="Consolas" w:hAnsi="Consolas" w:cs="Consolas"/>
-                                <w:color w:val="000000"/>
-                                <w:sz w:val="19"/>
-                                <w:szCs w:val="19"/>
-                                <w:lang w:eastAsia="en-US"/>
-                              </w:rPr>
-                              <w:t xml:space="preserve">' in </w:t>
-                            </w:r>
-                            <w:proofErr w:type="spellStart"/>
-                            <w:r>
-                              <w:rPr>
-                                <w:rFonts w:ascii="Consolas" w:hAnsi="Consolas" w:cs="Consolas"/>
-                                <w:color w:val="000000"/>
-                                <w:sz w:val="19"/>
-                                <w:szCs w:val="19"/>
-                                <w:lang w:eastAsia="en-US"/>
-                              </w:rPr>
-                              <w:t>obj</w:t>
-                            </w:r>
-                            <w:proofErr w:type="spellEnd"/>
-                            <w:r>
-                              <w:rPr>
-                                <w:rFonts w:ascii="Consolas" w:hAnsi="Consolas" w:cs="Consolas"/>
-                                <w:color w:val="000000"/>
-                                <w:sz w:val="19"/>
-                                <w:szCs w:val="19"/>
-                                <w:lang w:eastAsia="en-US"/>
-                              </w:rPr>
-                              <w:t>:</w:t>
+                              <w:t>if 'text' in obj and 'coordinates' in obj and 'lang' in obj:</w:t>
                             </w:r>
                           </w:p>
                           <w:p>
@@ -1300,116 +866,7 @@
                                 <w:lang w:eastAsia="en-US"/>
                               </w:rPr>
                               <w:tab/>
-                            </w:r>
-                            <w:proofErr w:type="gramStart"/>
-                            <w:r>
-                              <w:rPr>
-                                <w:rFonts w:ascii="Consolas" w:hAnsi="Consolas" w:cs="Consolas"/>
-                                <w:color w:val="000000"/>
-                                <w:sz w:val="19"/>
-                                <w:szCs w:val="19"/>
-                                <w:lang w:eastAsia="en-US"/>
-                              </w:rPr>
-                              <w:t>if</w:t>
-                            </w:r>
-                            <w:proofErr w:type="gramEnd"/>
-                            <w:r>
-                              <w:rPr>
-                                <w:rFonts w:ascii="Consolas" w:hAnsi="Consolas" w:cs="Consolas"/>
-                                <w:color w:val="000000"/>
-                                <w:sz w:val="19"/>
-                                <w:szCs w:val="19"/>
-                                <w:lang w:eastAsia="en-US"/>
-                              </w:rPr>
-                              <w:t xml:space="preserve"> </w:t>
-                            </w:r>
-                            <w:proofErr w:type="spellStart"/>
-                            <w:r>
-                              <w:rPr>
-                                <w:rFonts w:ascii="Consolas" w:hAnsi="Consolas" w:cs="Consolas"/>
-                                <w:color w:val="000000"/>
-                                <w:sz w:val="19"/>
-                                <w:szCs w:val="19"/>
-                                <w:lang w:eastAsia="en-US"/>
-                              </w:rPr>
-                              <w:t>obj</w:t>
-                            </w:r>
-                            <w:proofErr w:type="spellEnd"/>
-                            <w:r>
-                              <w:rPr>
-                                <w:rFonts w:ascii="Consolas" w:hAnsi="Consolas" w:cs="Consolas"/>
-                                <w:color w:val="000000"/>
-                                <w:sz w:val="19"/>
-                                <w:szCs w:val="19"/>
-                                <w:lang w:eastAsia="en-US"/>
-                              </w:rPr>
-                              <w:t xml:space="preserve">['text'] != None and </w:t>
-                            </w:r>
-                            <w:proofErr w:type="spellStart"/>
-                            <w:r>
-                              <w:rPr>
-                                <w:rFonts w:ascii="Consolas" w:hAnsi="Consolas" w:cs="Consolas"/>
-                                <w:color w:val="000000"/>
-                                <w:sz w:val="19"/>
-                                <w:szCs w:val="19"/>
-                                <w:lang w:eastAsia="en-US"/>
-                              </w:rPr>
-                              <w:t>obj</w:t>
-                            </w:r>
-                            <w:proofErr w:type="spellEnd"/>
-                            <w:r>
-                              <w:rPr>
-                                <w:rFonts w:ascii="Consolas" w:hAnsi="Consolas" w:cs="Consolas"/>
-                                <w:color w:val="000000"/>
-                                <w:sz w:val="19"/>
-                                <w:szCs w:val="19"/>
-                                <w:lang w:eastAsia="en-US"/>
-                              </w:rPr>
-                              <w:t xml:space="preserve">['coordinates'] != None and </w:t>
-                            </w:r>
-                            <w:proofErr w:type="spellStart"/>
-                            <w:r>
-                              <w:rPr>
-                                <w:rFonts w:ascii="Consolas" w:hAnsi="Consolas" w:cs="Consolas"/>
-                                <w:color w:val="000000"/>
-                                <w:sz w:val="19"/>
-                                <w:szCs w:val="19"/>
-                                <w:lang w:eastAsia="en-US"/>
-                              </w:rPr>
-                              <w:t>obj</w:t>
-                            </w:r>
-                            <w:proofErr w:type="spellEnd"/>
-                            <w:r>
-                              <w:rPr>
-                                <w:rFonts w:ascii="Consolas" w:hAnsi="Consolas" w:cs="Consolas"/>
-                                <w:color w:val="000000"/>
-                                <w:sz w:val="19"/>
-                                <w:szCs w:val="19"/>
-                                <w:lang w:eastAsia="en-US"/>
-                              </w:rPr>
-                              <w:t>['</w:t>
-                            </w:r>
-                            <w:proofErr w:type="spellStart"/>
-                            <w:r>
-                              <w:rPr>
-                                <w:rFonts w:ascii="Consolas" w:hAnsi="Consolas" w:cs="Consolas"/>
-                                <w:color w:val="000000"/>
-                                <w:sz w:val="19"/>
-                                <w:szCs w:val="19"/>
-                                <w:lang w:eastAsia="en-US"/>
-                              </w:rPr>
-                              <w:t>lang</w:t>
-                            </w:r>
-                            <w:proofErr w:type="spellEnd"/>
-                            <w:r>
-                              <w:rPr>
-                                <w:rFonts w:ascii="Consolas" w:hAnsi="Consolas" w:cs="Consolas"/>
-                                <w:color w:val="000000"/>
-                                <w:sz w:val="19"/>
-                                <w:szCs w:val="19"/>
-                                <w:lang w:eastAsia="en-US"/>
-                              </w:rPr>
-                              <w:t>'] == "en":</w:t>
+                              <w:t>if obj['text'] != None and obj['coordinates'] != None and obj['lang'] == "en":</w:t>
                             </w:r>
                           </w:p>
                           <w:p>
@@ -1452,50 +909,7 @@
                                 <w:lang w:eastAsia="en-US"/>
                               </w:rPr>
                               <w:tab/>
-                            </w:r>
-                            <w:proofErr w:type="gramStart"/>
-                            <w:r>
-                              <w:rPr>
-                                <w:rFonts w:ascii="Consolas" w:hAnsi="Consolas" w:cs="Consolas"/>
-                                <w:color w:val="000000"/>
-                                <w:sz w:val="19"/>
-                                <w:szCs w:val="19"/>
-                                <w:lang w:eastAsia="en-US"/>
-                              </w:rPr>
-                              <w:t>coordinates</w:t>
-                            </w:r>
-                            <w:proofErr w:type="gramEnd"/>
-                            <w:r>
-                              <w:rPr>
-                                <w:rFonts w:ascii="Consolas" w:hAnsi="Consolas" w:cs="Consolas"/>
-                                <w:color w:val="000000"/>
-                                <w:sz w:val="19"/>
-                                <w:szCs w:val="19"/>
-                                <w:lang w:eastAsia="en-US"/>
-                              </w:rPr>
-                              <w:t xml:space="preserve"> = </w:t>
-                            </w:r>
-                            <w:proofErr w:type="spellStart"/>
-                            <w:r>
-                              <w:rPr>
-                                <w:rFonts w:ascii="Consolas" w:hAnsi="Consolas" w:cs="Consolas"/>
-                                <w:color w:val="000000"/>
-                                <w:sz w:val="19"/>
-                                <w:szCs w:val="19"/>
-                                <w:lang w:eastAsia="en-US"/>
-                              </w:rPr>
-                              <w:t>obj</w:t>
-                            </w:r>
-                            <w:proofErr w:type="spellEnd"/>
-                            <w:r>
-                              <w:rPr>
-                                <w:rFonts w:ascii="Consolas" w:hAnsi="Consolas" w:cs="Consolas"/>
-                                <w:color w:val="000000"/>
-                                <w:sz w:val="19"/>
-                                <w:szCs w:val="19"/>
-                                <w:lang w:eastAsia="en-US"/>
-                              </w:rPr>
-                              <w:t>['coordinates']['coordinates']</w:t>
+                              <w:t>coordinates = obj['coordinates']['coordinates']</w:t>
                             </w:r>
                           </w:p>
                           <w:p>
@@ -1538,72 +952,7 @@
                                 <w:lang w:eastAsia="en-US"/>
                               </w:rPr>
                               <w:tab/>
-                            </w:r>
-                            <w:proofErr w:type="gramStart"/>
-                            <w:r>
-                              <w:rPr>
-                                <w:rFonts w:ascii="Consolas" w:hAnsi="Consolas" w:cs="Consolas"/>
-                                <w:color w:val="000000"/>
-                                <w:sz w:val="19"/>
-                                <w:szCs w:val="19"/>
-                                <w:lang w:eastAsia="en-US"/>
-                              </w:rPr>
-                              <w:t>print</w:t>
-                            </w:r>
-                            <w:proofErr w:type="gramEnd"/>
-                            <w:r>
-                              <w:rPr>
-                                <w:rFonts w:ascii="Consolas" w:hAnsi="Consolas" w:cs="Consolas"/>
-                                <w:color w:val="000000"/>
-                                <w:sz w:val="19"/>
-                                <w:szCs w:val="19"/>
-                                <w:lang w:eastAsia="en-US"/>
-                              </w:rPr>
-                              <w:t xml:space="preserve"> "Tweet: %s\</w:t>
-                            </w:r>
-                            <w:proofErr w:type="spellStart"/>
-                            <w:r>
-                              <w:rPr>
-                                <w:rFonts w:ascii="Consolas" w:hAnsi="Consolas" w:cs="Consolas"/>
-                                <w:color w:val="000000"/>
-                                <w:sz w:val="19"/>
-                                <w:szCs w:val="19"/>
-                                <w:lang w:eastAsia="en-US"/>
-                              </w:rPr>
-                              <w:t>nLocation</w:t>
-                            </w:r>
-                            <w:proofErr w:type="spellEnd"/>
-                            <w:r>
-                              <w:rPr>
-                                <w:rFonts w:ascii="Consolas" w:hAnsi="Consolas" w:cs="Consolas"/>
-                                <w:color w:val="000000"/>
-                                <w:sz w:val="19"/>
-                                <w:szCs w:val="19"/>
-                                <w:lang w:eastAsia="en-US"/>
-                              </w:rPr>
-                              <w:t>: (%f, %f)" % (</w:t>
-                            </w:r>
-                            <w:proofErr w:type="spellStart"/>
-                            <w:r>
-                              <w:rPr>
-                                <w:rFonts w:ascii="Consolas" w:hAnsi="Consolas" w:cs="Consolas"/>
-                                <w:color w:val="000000"/>
-                                <w:sz w:val="19"/>
-                                <w:szCs w:val="19"/>
-                                <w:lang w:eastAsia="en-US"/>
-                              </w:rPr>
-                              <w:t>obj</w:t>
-                            </w:r>
-                            <w:proofErr w:type="spellEnd"/>
-                            <w:r>
-                              <w:rPr>
-                                <w:rFonts w:ascii="Consolas" w:hAnsi="Consolas" w:cs="Consolas"/>
-                                <w:color w:val="000000"/>
-                                <w:sz w:val="19"/>
-                                <w:szCs w:val="19"/>
-                                <w:lang w:eastAsia="en-US"/>
-                              </w:rPr>
-                              <w:t>['text'], coordinates[0], coordinates[1])</w:t>
+                              <w:t>print "Tweet: %s\nLocation: (%f, %f)" % (obj['text'], coordinates[0], coordinates[1])</w:t>
                             </w:r>
                           </w:p>
                           <w:p>
@@ -1646,29 +995,7 @@
                                 <w:lang w:eastAsia="en-US"/>
                               </w:rPr>
                               <w:tab/>
-                              <w:t xml:space="preserve"># </w:t>
-                            </w:r>
-                            <w:proofErr w:type="gramStart"/>
-                            <w:r>
-                              <w:rPr>
-                                <w:rFonts w:ascii="Consolas" w:hAnsi="Consolas" w:cs="Consolas"/>
-                                <w:color w:val="000000"/>
-                                <w:sz w:val="19"/>
-                                <w:szCs w:val="19"/>
-                                <w:lang w:eastAsia="en-US"/>
-                              </w:rPr>
-                              <w:t>If</w:t>
-                            </w:r>
-                            <w:proofErr w:type="gramEnd"/>
-                            <w:r>
-                              <w:rPr>
-                                <w:rFonts w:ascii="Consolas" w:hAnsi="Consolas" w:cs="Consolas"/>
-                                <w:color w:val="000000"/>
-                                <w:sz w:val="19"/>
-                                <w:szCs w:val="19"/>
-                                <w:lang w:eastAsia="en-US"/>
-                              </w:rPr>
-                              <w:t xml:space="preserve"> the place is named, list it</w:t>
+                              <w:t># If the place is named, list it</w:t>
                             </w:r>
                           </w:p>
                           <w:p>
@@ -1711,72 +1038,7 @@
                                 <w:lang w:eastAsia="en-US"/>
                               </w:rPr>
                               <w:tab/>
-                            </w:r>
-                            <w:proofErr w:type="gramStart"/>
-                            <w:r>
-                              <w:rPr>
-                                <w:rFonts w:ascii="Consolas" w:hAnsi="Consolas" w:cs="Consolas"/>
-                                <w:color w:val="000000"/>
-                                <w:sz w:val="19"/>
-                                <w:szCs w:val="19"/>
-                                <w:lang w:eastAsia="en-US"/>
-                              </w:rPr>
-                              <w:t>if</w:t>
-                            </w:r>
-                            <w:proofErr w:type="gramEnd"/>
-                            <w:r>
-                              <w:rPr>
-                                <w:rFonts w:ascii="Consolas" w:hAnsi="Consolas" w:cs="Consolas"/>
-                                <w:color w:val="000000"/>
-                                <w:sz w:val="19"/>
-                                <w:szCs w:val="19"/>
-                                <w:lang w:eastAsia="en-US"/>
-                              </w:rPr>
-                              <w:t xml:space="preserve"> 'place' in </w:t>
-                            </w:r>
-                            <w:proofErr w:type="spellStart"/>
-                            <w:r>
-                              <w:rPr>
-                                <w:rFonts w:ascii="Consolas" w:hAnsi="Consolas" w:cs="Consolas"/>
-                                <w:color w:val="000000"/>
-                                <w:sz w:val="19"/>
-                                <w:szCs w:val="19"/>
-                                <w:lang w:eastAsia="en-US"/>
-                              </w:rPr>
-                              <w:t>obj</w:t>
-                            </w:r>
-                            <w:proofErr w:type="spellEnd"/>
-                            <w:r>
-                              <w:rPr>
-                                <w:rFonts w:ascii="Consolas" w:hAnsi="Consolas" w:cs="Consolas"/>
-                                <w:color w:val="000000"/>
-                                <w:sz w:val="19"/>
-                                <w:szCs w:val="19"/>
-                                <w:lang w:eastAsia="en-US"/>
-                              </w:rPr>
-                              <w:t xml:space="preserve"> and </w:t>
-                            </w:r>
-                            <w:proofErr w:type="spellStart"/>
-                            <w:r>
-                              <w:rPr>
-                                <w:rFonts w:ascii="Consolas" w:hAnsi="Consolas" w:cs="Consolas"/>
-                                <w:color w:val="000000"/>
-                                <w:sz w:val="19"/>
-                                <w:szCs w:val="19"/>
-                                <w:lang w:eastAsia="en-US"/>
-                              </w:rPr>
-                              <w:t>obj</w:t>
-                            </w:r>
-                            <w:proofErr w:type="spellEnd"/>
-                            <w:r>
-                              <w:rPr>
-                                <w:rFonts w:ascii="Consolas" w:hAnsi="Consolas" w:cs="Consolas"/>
-                                <w:color w:val="000000"/>
-                                <w:sz w:val="19"/>
-                                <w:szCs w:val="19"/>
-                                <w:lang w:eastAsia="en-US"/>
-                              </w:rPr>
-                              <w:t>['place'] != None:</w:t>
+                              <w:t>if 'place' in obj and obj['place'] != None:</w:t>
                             </w:r>
                           </w:p>
                           <w:p>
@@ -1829,72 +1091,7 @@
                                 <w:lang w:eastAsia="en-US"/>
                               </w:rPr>
                               <w:tab/>
-                            </w:r>
-                            <w:proofErr w:type="gramStart"/>
-                            <w:r>
-                              <w:rPr>
-                                <w:rFonts w:ascii="Consolas" w:hAnsi="Consolas" w:cs="Consolas"/>
-                                <w:color w:val="000000"/>
-                                <w:sz w:val="19"/>
-                                <w:szCs w:val="19"/>
-                                <w:lang w:eastAsia="en-US"/>
-                              </w:rPr>
-                              <w:t>print</w:t>
-                            </w:r>
-                            <w:proofErr w:type="gramEnd"/>
-                            <w:r>
-                              <w:rPr>
-                                <w:rFonts w:ascii="Consolas" w:hAnsi="Consolas" w:cs="Consolas"/>
-                                <w:color w:val="000000"/>
-                                <w:sz w:val="19"/>
-                                <w:szCs w:val="19"/>
-                                <w:lang w:eastAsia="en-US"/>
-                              </w:rPr>
-                              <w:t xml:space="preserve"> "Place: %s" % </w:t>
-                            </w:r>
-                            <w:proofErr w:type="spellStart"/>
-                            <w:r>
-                              <w:rPr>
-                                <w:rFonts w:ascii="Consolas" w:hAnsi="Consolas" w:cs="Consolas"/>
-                                <w:color w:val="000000"/>
-                                <w:sz w:val="19"/>
-                                <w:szCs w:val="19"/>
-                                <w:lang w:eastAsia="en-US"/>
-                              </w:rPr>
-                              <w:t>obj</w:t>
-                            </w:r>
-                            <w:proofErr w:type="spellEnd"/>
-                            <w:r>
-                              <w:rPr>
-                                <w:rFonts w:ascii="Consolas" w:hAnsi="Consolas" w:cs="Consolas"/>
-                                <w:color w:val="000000"/>
-                                <w:sz w:val="19"/>
-                                <w:szCs w:val="19"/>
-                                <w:lang w:eastAsia="en-US"/>
-                              </w:rPr>
-                              <w:t>['place']['</w:t>
-                            </w:r>
-                            <w:proofErr w:type="spellStart"/>
-                            <w:r>
-                              <w:rPr>
-                                <w:rFonts w:ascii="Consolas" w:hAnsi="Consolas" w:cs="Consolas"/>
-                                <w:color w:val="000000"/>
-                                <w:sz w:val="19"/>
-                                <w:szCs w:val="19"/>
-                                <w:lang w:eastAsia="en-US"/>
-                              </w:rPr>
-                              <w:t>full_name</w:t>
-                            </w:r>
-                            <w:proofErr w:type="spellEnd"/>
-                            <w:r>
-                              <w:rPr>
-                                <w:rFonts w:ascii="Consolas" w:hAnsi="Consolas" w:cs="Consolas"/>
-                                <w:color w:val="000000"/>
-                                <w:sz w:val="19"/>
-                                <w:szCs w:val="19"/>
-                                <w:lang w:eastAsia="en-US"/>
-                              </w:rPr>
-                              <w:t>']</w:t>
+                              <w:t>print "Place: %s" % obj['place']['full_name']</w:t>
                             </w:r>
                           </w:p>
                           <w:p>
@@ -1936,19 +1133,8 @@
                                 <w:lang w:eastAsia="en-US"/>
                               </w:rPr>
                               <w:tab/>
-                            </w:r>
-                            <w:proofErr w:type="gramStart"/>
-                            <w:r>
-                              <w:rPr>
-                                <w:rFonts w:ascii="Consolas" w:hAnsi="Consolas" w:cs="Consolas"/>
-                                <w:color w:val="000000"/>
-                                <w:sz w:val="19"/>
-                                <w:szCs w:val="19"/>
-                                <w:lang w:eastAsia="en-US"/>
-                              </w:rPr>
                               <w:t>continue</w:t>
                             </w:r>
-                            <w:proofErr w:type="gramEnd"/>
                           </w:p>
                         </w:txbxContent>
                       </wps:txbx>
@@ -1987,27 +1173,15 @@
                           <w:lang w:eastAsia="en-US"/>
                         </w:rPr>
                       </w:pPr>
-                      <w:proofErr w:type="gramStart"/>
-                      <w:r>
-                        <w:rPr>
-                          <w:rFonts w:ascii="Consolas" w:hAnsi="Consolas" w:cs="Consolas"/>
-                          <w:color w:val="000000"/>
-                          <w:sz w:val="19"/>
-                          <w:szCs w:val="19"/>
-                          <w:lang w:eastAsia="en-US"/>
-                        </w:rPr>
-                        <w:t>import</w:t>
-                      </w:r>
-                      <w:proofErr w:type="gramEnd"/>
-                      <w:r>
-                        <w:rPr>
-                          <w:rFonts w:ascii="Consolas" w:hAnsi="Consolas" w:cs="Consolas"/>
-                          <w:color w:val="000000"/>
-                          <w:sz w:val="19"/>
-                          <w:szCs w:val="19"/>
-                          <w:lang w:eastAsia="en-US"/>
-                        </w:rPr>
-                        <w:t xml:space="preserve"> twitter</w:t>
+                      <w:r>
+                        <w:rPr>
+                          <w:rFonts w:ascii="Consolas" w:hAnsi="Consolas" w:cs="Consolas"/>
+                          <w:color w:val="000000"/>
+                          <w:sz w:val="19"/>
+                          <w:szCs w:val="19"/>
+                          <w:lang w:eastAsia="en-US"/>
+                        </w:rPr>
+                        <w:t>import twitter</w:t>
                       </w:r>
                     </w:p>
                     <w:p>
@@ -2021,40 +1195,16 @@
                           <w:lang w:eastAsia="en-US"/>
                         </w:rPr>
                       </w:pPr>
-                      <w:proofErr w:type="gramStart"/>
-                      <w:r>
-                        <w:rPr>
-                          <w:rFonts w:ascii="Consolas" w:hAnsi="Consolas" w:cs="Consolas"/>
-                          <w:color w:val="000000"/>
-                          <w:sz w:val="19"/>
-                          <w:szCs w:val="19"/>
-                          <w:lang w:eastAsia="en-US"/>
-                        </w:rPr>
-                        <w:t>import</w:t>
-                      </w:r>
-                      <w:proofErr w:type="gramEnd"/>
-                      <w:r>
-                        <w:rPr>
-                          <w:rFonts w:ascii="Consolas" w:hAnsi="Consolas" w:cs="Consolas"/>
-                          <w:color w:val="000000"/>
-                          <w:sz w:val="19"/>
-                          <w:szCs w:val="19"/>
-                          <w:lang w:eastAsia="en-US"/>
-                        </w:rPr>
-                        <w:t xml:space="preserve"> </w:t>
-                      </w:r>
-                      <w:proofErr w:type="spellStart"/>
-                      <w:r>
-                        <w:rPr>
-                          <w:rFonts w:ascii="Consolas" w:hAnsi="Consolas" w:cs="Consolas"/>
-                          <w:color w:val="000000"/>
-                          <w:sz w:val="19"/>
-                          <w:szCs w:val="19"/>
-                          <w:lang w:eastAsia="en-US"/>
-                        </w:rPr>
-                        <w:t>json</w:t>
-                      </w:r>
-                      <w:proofErr w:type="spellEnd"/>
+                      <w:r>
+                        <w:rPr>
+                          <w:rFonts w:ascii="Consolas" w:hAnsi="Consolas" w:cs="Consolas"/>
+                          <w:color w:val="000000"/>
+                          <w:sz w:val="19"/>
+                          <w:szCs w:val="19"/>
+                          <w:lang w:eastAsia="en-US"/>
+                        </w:rPr>
+                        <w:t>import json</w:t>
+                      </w:r>
                     </w:p>
                     <w:p>
                       <w:pPr>
@@ -2101,73 +1251,15 @@
                           <w:lang w:eastAsia="en-US"/>
                         </w:rPr>
                       </w:pPr>
-                      <w:proofErr w:type="spellStart"/>
-                      <w:proofErr w:type="gramStart"/>
-                      <w:r>
-                        <w:rPr>
-                          <w:rFonts w:ascii="Consolas" w:hAnsi="Consolas" w:cs="Consolas"/>
-                          <w:color w:val="000000"/>
-                          <w:sz w:val="19"/>
-                          <w:szCs w:val="19"/>
-                          <w:lang w:eastAsia="en-US"/>
-                        </w:rPr>
-                        <w:t>api</w:t>
-                      </w:r>
-                      <w:proofErr w:type="spellEnd"/>
-                      <w:proofErr w:type="gramEnd"/>
-                      <w:r>
-                        <w:rPr>
-                          <w:rFonts w:ascii="Consolas" w:hAnsi="Consolas" w:cs="Consolas"/>
-                          <w:color w:val="000000"/>
-                          <w:sz w:val="19"/>
-                          <w:szCs w:val="19"/>
-                          <w:lang w:eastAsia="en-US"/>
-                        </w:rPr>
-                        <w:t xml:space="preserve"> = </w:t>
-                      </w:r>
-                      <w:proofErr w:type="spellStart"/>
-                      <w:r>
-                        <w:rPr>
-                          <w:rFonts w:ascii="Consolas" w:hAnsi="Consolas" w:cs="Consolas"/>
-                          <w:color w:val="000000"/>
-                          <w:sz w:val="19"/>
-                          <w:szCs w:val="19"/>
-                          <w:lang w:eastAsia="en-US"/>
-                        </w:rPr>
-                        <w:t>twitter.Api</w:t>
-                      </w:r>
-                      <w:proofErr w:type="spellEnd"/>
-                      <w:r>
-                        <w:rPr>
-                          <w:rFonts w:ascii="Consolas" w:hAnsi="Consolas" w:cs="Consolas"/>
-                          <w:color w:val="000000"/>
-                          <w:sz w:val="19"/>
-                          <w:szCs w:val="19"/>
-                          <w:lang w:eastAsia="en-US"/>
-                        </w:rPr>
-                        <w:t>(</w:t>
-                      </w:r>
-                      <w:proofErr w:type="spellStart"/>
-                      <w:r>
-                        <w:rPr>
-                          <w:rFonts w:ascii="Consolas" w:hAnsi="Consolas" w:cs="Consolas"/>
-                          <w:color w:val="000000"/>
-                          <w:sz w:val="19"/>
-                          <w:szCs w:val="19"/>
-                          <w:lang w:eastAsia="en-US"/>
-                        </w:rPr>
-                        <w:t>consumer_key</w:t>
-                      </w:r>
-                      <w:proofErr w:type="spellEnd"/>
-                      <w:r>
-                        <w:rPr>
-                          <w:rFonts w:ascii="Consolas" w:hAnsi="Consolas" w:cs="Consolas"/>
-                          <w:color w:val="000000"/>
-                          <w:sz w:val="19"/>
-                          <w:szCs w:val="19"/>
-                          <w:lang w:eastAsia="en-US"/>
-                        </w:rPr>
-                        <w:t>='</w:t>
+                      <w:r>
+                        <w:rPr>
+                          <w:rFonts w:ascii="Consolas" w:hAnsi="Consolas" w:cs="Consolas"/>
+                          <w:color w:val="000000"/>
+                          <w:sz w:val="19"/>
+                          <w:szCs w:val="19"/>
+                          <w:lang w:eastAsia="en-US"/>
+                        </w:rPr>
+                        <w:t>api = twitter.Api(consumer_key='</w:t>
                       </w:r>
                       <w:r>
                         <w:rPr>
@@ -2187,29 +1279,7 @@
                           <w:szCs w:val="19"/>
                           <w:lang w:eastAsia="en-US"/>
                         </w:rPr>
-                        <w:t>',</w:t>
-                      </w:r>
-                      <w:proofErr w:type="spellStart"/>
-                      <w:r>
-                        <w:rPr>
-                          <w:rFonts w:ascii="Consolas" w:hAnsi="Consolas" w:cs="Consolas"/>
-                          <w:color w:val="000000"/>
-                          <w:sz w:val="19"/>
-                          <w:szCs w:val="19"/>
-                          <w:lang w:eastAsia="en-US"/>
-                        </w:rPr>
-                        <w:t>consumer_secret</w:t>
-                      </w:r>
-                      <w:proofErr w:type="spellEnd"/>
-                      <w:r>
-                        <w:rPr>
-                          <w:rFonts w:ascii="Consolas" w:hAnsi="Consolas" w:cs="Consolas"/>
-                          <w:color w:val="000000"/>
-                          <w:sz w:val="19"/>
-                          <w:szCs w:val="19"/>
-                          <w:lang w:eastAsia="en-US"/>
-                        </w:rPr>
-                        <w:t>='</w:t>
+                        <w:t>',consumer_secret='</w:t>
                       </w:r>
                       <w:r>
                         <w:rPr>
@@ -2229,29 +1299,7 @@
                           <w:szCs w:val="19"/>
                           <w:lang w:eastAsia="en-US"/>
                         </w:rPr>
-                        <w:t xml:space="preserve">', </w:t>
-                      </w:r>
-                      <w:proofErr w:type="spellStart"/>
-                      <w:r>
-                        <w:rPr>
-                          <w:rFonts w:ascii="Consolas" w:hAnsi="Consolas" w:cs="Consolas"/>
-                          <w:color w:val="000000"/>
-                          <w:sz w:val="19"/>
-                          <w:szCs w:val="19"/>
-                          <w:lang w:eastAsia="en-US"/>
-                        </w:rPr>
-                        <w:t>access_token_key</w:t>
-                      </w:r>
-                      <w:proofErr w:type="spellEnd"/>
-                      <w:r>
-                        <w:rPr>
-                          <w:rFonts w:ascii="Consolas" w:hAnsi="Consolas" w:cs="Consolas"/>
-                          <w:color w:val="000000"/>
-                          <w:sz w:val="19"/>
-                          <w:szCs w:val="19"/>
-                          <w:lang w:eastAsia="en-US"/>
-                        </w:rPr>
-                        <w:t>='</w:t>
+                        <w:t>', access_token_key='</w:t>
                       </w:r>
                       <w:r>
                         <w:rPr>
@@ -2271,31 +1319,8 @@
                           <w:szCs w:val="19"/>
                           <w:lang w:eastAsia="en-US"/>
                         </w:rPr>
-                        <w:t xml:space="preserve">', </w:t>
-                      </w:r>
-                      <w:proofErr w:type="spellStart"/>
-                      <w:r>
-                        <w:rPr>
-                          <w:rFonts w:ascii="Consolas" w:hAnsi="Consolas" w:cs="Consolas"/>
-                          <w:color w:val="000000"/>
-                          <w:sz w:val="19"/>
-                          <w:szCs w:val="19"/>
-                          <w:lang w:eastAsia="en-US"/>
-                        </w:rPr>
-                        <w:t>access_token_secret</w:t>
-                      </w:r>
-                      <w:proofErr w:type="spellEnd"/>
-                      <w:r>
-                        <w:rPr>
-                          <w:rFonts w:ascii="Consolas" w:hAnsi="Consolas" w:cs="Consolas"/>
-                          <w:color w:val="000000"/>
-                          <w:sz w:val="19"/>
-                          <w:szCs w:val="19"/>
-                          <w:lang w:eastAsia="en-US"/>
-                        </w:rPr>
-                        <w:t>='</w:t>
-                      </w:r>
-                      <w:proofErr w:type="spellStart"/>
+                        <w:t>', access_token_secret='</w:t>
+                      </w:r>
                       <w:r>
                         <w:rPr>
                           <w:rFonts w:ascii="Consolas" w:hAnsi="Consolas" w:cs="Consolas"/>
@@ -2314,18 +1339,7 @@
                           <w:szCs w:val="19"/>
                           <w:lang w:eastAsia="en-US"/>
                         </w:rPr>
-                        <w:t>',cache</w:t>
-                      </w:r>
-                      <w:proofErr w:type="spellEnd"/>
-                      <w:r>
-                        <w:rPr>
-                          <w:rFonts w:ascii="Consolas" w:hAnsi="Consolas" w:cs="Consolas"/>
-                          <w:color w:val="000000"/>
-                          <w:sz w:val="19"/>
-                          <w:szCs w:val="19"/>
-                          <w:lang w:eastAsia="en-US"/>
-                        </w:rPr>
-                        <w:t>=None)</w:t>
+                        <w:t>',cache=None)</w:t>
                       </w:r>
                     </w:p>
                     <w:p>
@@ -2363,49 +1377,15 @@
                           <w:lang w:eastAsia="en-US"/>
                         </w:rPr>
                       </w:pPr>
-                      <w:proofErr w:type="gramStart"/>
-                      <w:r>
-                        <w:rPr>
-                          <w:rFonts w:ascii="Consolas" w:hAnsi="Consolas" w:cs="Consolas"/>
-                          <w:color w:val="000000"/>
-                          <w:sz w:val="19"/>
-                          <w:szCs w:val="19"/>
-                          <w:lang w:eastAsia="en-US"/>
-                        </w:rPr>
-                        <w:t>statuses</w:t>
-                      </w:r>
-                      <w:proofErr w:type="gramEnd"/>
-                      <w:r>
-                        <w:rPr>
-                          <w:rFonts w:ascii="Consolas" w:hAnsi="Consolas" w:cs="Consolas"/>
-                          <w:color w:val="000000"/>
-                          <w:sz w:val="19"/>
-                          <w:szCs w:val="19"/>
-                          <w:lang w:eastAsia="en-US"/>
-                        </w:rPr>
-                        <w:t xml:space="preserve"> = </w:t>
-                      </w:r>
-                      <w:proofErr w:type="spellStart"/>
-                      <w:r>
-                        <w:rPr>
-                          <w:rFonts w:ascii="Consolas" w:hAnsi="Consolas" w:cs="Consolas"/>
-                          <w:color w:val="000000"/>
-                          <w:sz w:val="19"/>
-                          <w:szCs w:val="19"/>
-                          <w:lang w:eastAsia="en-US"/>
-                        </w:rPr>
-                        <w:t>api.GetStreamSample</w:t>
-                      </w:r>
-                      <w:proofErr w:type="spellEnd"/>
-                      <w:r>
-                        <w:rPr>
-                          <w:rFonts w:ascii="Consolas" w:hAnsi="Consolas" w:cs="Consolas"/>
-                          <w:color w:val="000000"/>
-                          <w:sz w:val="19"/>
-                          <w:szCs w:val="19"/>
-                          <w:lang w:eastAsia="en-US"/>
-                        </w:rPr>
-                        <w:t>()</w:t>
+                      <w:r>
+                        <w:rPr>
+                          <w:rFonts w:ascii="Consolas" w:hAnsi="Consolas" w:cs="Consolas"/>
+                          <w:color w:val="000000"/>
+                          <w:sz w:val="19"/>
+                          <w:szCs w:val="19"/>
+                          <w:lang w:eastAsia="en-US"/>
+                        </w:rPr>
+                        <w:t>statuses = api.GetStreamSample()</w:t>
                       </w:r>
                     </w:p>
                     <w:p>
@@ -2439,29 +1419,7 @@
                           <w:szCs w:val="19"/>
                           <w:lang w:eastAsia="en-US"/>
                         </w:rPr>
-                        <w:t xml:space="preserve"># Iterate through all </w:t>
-                      </w:r>
-                      <w:proofErr w:type="spellStart"/>
-                      <w:r>
-                        <w:rPr>
-                          <w:rFonts w:ascii="Consolas" w:hAnsi="Consolas" w:cs="Consolas"/>
-                          <w:color w:val="000000"/>
-                          <w:sz w:val="19"/>
-                          <w:szCs w:val="19"/>
-                          <w:lang w:eastAsia="en-US"/>
-                        </w:rPr>
-                        <w:t>geolocated</w:t>
-                      </w:r>
-                      <w:proofErr w:type="spellEnd"/>
-                      <w:r>
-                        <w:rPr>
-                          <w:rFonts w:ascii="Consolas" w:hAnsi="Consolas" w:cs="Consolas"/>
-                          <w:color w:val="000000"/>
-                          <w:sz w:val="19"/>
-                          <w:szCs w:val="19"/>
-                          <w:lang w:eastAsia="en-US"/>
-                        </w:rPr>
-                        <w:t xml:space="preserve"> tweets</w:t>
+                        <w:t># Iterate through all geolocated tweets</w:t>
                       </w:r>
                     </w:p>
                     <w:p>
@@ -2475,49 +1433,15 @@
                           <w:lang w:eastAsia="en-US"/>
                         </w:rPr>
                       </w:pPr>
-                      <w:proofErr w:type="gramStart"/>
-                      <w:r>
-                        <w:rPr>
-                          <w:rFonts w:ascii="Consolas" w:hAnsi="Consolas" w:cs="Consolas"/>
-                          <w:color w:val="000000"/>
-                          <w:sz w:val="19"/>
-                          <w:szCs w:val="19"/>
-                          <w:lang w:eastAsia="en-US"/>
-                        </w:rPr>
-                        <w:t>for</w:t>
-                      </w:r>
-                      <w:proofErr w:type="gramEnd"/>
-                      <w:r>
-                        <w:rPr>
-                          <w:rFonts w:ascii="Consolas" w:hAnsi="Consolas" w:cs="Consolas"/>
-                          <w:color w:val="000000"/>
-                          <w:sz w:val="19"/>
-                          <w:szCs w:val="19"/>
-                          <w:lang w:eastAsia="en-US"/>
-                        </w:rPr>
-                        <w:t xml:space="preserve"> </w:t>
-                      </w:r>
-                      <w:proofErr w:type="spellStart"/>
-                      <w:r>
-                        <w:rPr>
-                          <w:rFonts w:ascii="Consolas" w:hAnsi="Consolas" w:cs="Consolas"/>
-                          <w:color w:val="000000"/>
-                          <w:sz w:val="19"/>
-                          <w:szCs w:val="19"/>
-                          <w:lang w:eastAsia="en-US"/>
-                        </w:rPr>
-                        <w:t>obj</w:t>
-                      </w:r>
-                      <w:proofErr w:type="spellEnd"/>
-                      <w:r>
-                        <w:rPr>
-                          <w:rFonts w:ascii="Consolas" w:hAnsi="Consolas" w:cs="Consolas"/>
-                          <w:color w:val="000000"/>
-                          <w:sz w:val="19"/>
-                          <w:szCs w:val="19"/>
-                          <w:lang w:eastAsia="en-US"/>
-                        </w:rPr>
-                        <w:t xml:space="preserve"> in statuses:</w:t>
+                      <w:r>
+                        <w:rPr>
+                          <w:rFonts w:ascii="Consolas" w:hAnsi="Consolas" w:cs="Consolas"/>
+                          <w:color w:val="000000"/>
+                          <w:sz w:val="19"/>
+                          <w:szCs w:val="19"/>
+                          <w:lang w:eastAsia="en-US"/>
+                        </w:rPr>
+                        <w:t>for obj in statuses:</w:t>
                       </w:r>
                     </w:p>
                     <w:p>
@@ -2540,116 +1464,7 @@
                           <w:lang w:eastAsia="en-US"/>
                         </w:rPr>
                         <w:tab/>
-                      </w:r>
-                      <w:proofErr w:type="gramStart"/>
-                      <w:r>
-                        <w:rPr>
-                          <w:rFonts w:ascii="Consolas" w:hAnsi="Consolas" w:cs="Consolas"/>
-                          <w:color w:val="000000"/>
-                          <w:sz w:val="19"/>
-                          <w:szCs w:val="19"/>
-                          <w:lang w:eastAsia="en-US"/>
-                        </w:rPr>
-                        <w:t>if</w:t>
-                      </w:r>
-                      <w:proofErr w:type="gramEnd"/>
-                      <w:r>
-                        <w:rPr>
-                          <w:rFonts w:ascii="Consolas" w:hAnsi="Consolas" w:cs="Consolas"/>
-                          <w:color w:val="000000"/>
-                          <w:sz w:val="19"/>
-                          <w:szCs w:val="19"/>
-                          <w:lang w:eastAsia="en-US"/>
-                        </w:rPr>
-                        <w:t xml:space="preserve"> 'text' in </w:t>
-                      </w:r>
-                      <w:proofErr w:type="spellStart"/>
-                      <w:r>
-                        <w:rPr>
-                          <w:rFonts w:ascii="Consolas" w:hAnsi="Consolas" w:cs="Consolas"/>
-                          <w:color w:val="000000"/>
-                          <w:sz w:val="19"/>
-                          <w:szCs w:val="19"/>
-                          <w:lang w:eastAsia="en-US"/>
-                        </w:rPr>
-                        <w:t>obj</w:t>
-                      </w:r>
-                      <w:proofErr w:type="spellEnd"/>
-                      <w:r>
-                        <w:rPr>
-                          <w:rFonts w:ascii="Consolas" w:hAnsi="Consolas" w:cs="Consolas"/>
-                          <w:color w:val="000000"/>
-                          <w:sz w:val="19"/>
-                          <w:szCs w:val="19"/>
-                          <w:lang w:eastAsia="en-US"/>
-                        </w:rPr>
-                        <w:t xml:space="preserve"> and 'coordinates' in </w:t>
-                      </w:r>
-                      <w:proofErr w:type="spellStart"/>
-                      <w:r>
-                        <w:rPr>
-                          <w:rFonts w:ascii="Consolas" w:hAnsi="Consolas" w:cs="Consolas"/>
-                          <w:color w:val="000000"/>
-                          <w:sz w:val="19"/>
-                          <w:szCs w:val="19"/>
-                          <w:lang w:eastAsia="en-US"/>
-                        </w:rPr>
-                        <w:t>obj</w:t>
-                      </w:r>
-                      <w:proofErr w:type="spellEnd"/>
-                      <w:r>
-                        <w:rPr>
-                          <w:rFonts w:ascii="Consolas" w:hAnsi="Consolas" w:cs="Consolas"/>
-                          <w:color w:val="000000"/>
-                          <w:sz w:val="19"/>
-                          <w:szCs w:val="19"/>
-                          <w:lang w:eastAsia="en-US"/>
-                        </w:rPr>
-                        <w:t xml:space="preserve"> and '</w:t>
-                      </w:r>
-                      <w:proofErr w:type="spellStart"/>
-                      <w:r>
-                        <w:rPr>
-                          <w:rFonts w:ascii="Consolas" w:hAnsi="Consolas" w:cs="Consolas"/>
-                          <w:color w:val="000000"/>
-                          <w:sz w:val="19"/>
-                          <w:szCs w:val="19"/>
-                          <w:lang w:eastAsia="en-US"/>
-                        </w:rPr>
-                        <w:t>lang</w:t>
-                      </w:r>
-                      <w:proofErr w:type="spellEnd"/>
-                      <w:r>
-                        <w:rPr>
-                          <w:rFonts w:ascii="Consolas" w:hAnsi="Consolas" w:cs="Consolas"/>
-                          <w:color w:val="000000"/>
-                          <w:sz w:val="19"/>
-                          <w:szCs w:val="19"/>
-                          <w:lang w:eastAsia="en-US"/>
-                        </w:rPr>
-                        <w:t xml:space="preserve">' in </w:t>
-                      </w:r>
-                      <w:proofErr w:type="spellStart"/>
-                      <w:r>
-                        <w:rPr>
-                          <w:rFonts w:ascii="Consolas" w:hAnsi="Consolas" w:cs="Consolas"/>
-                          <w:color w:val="000000"/>
-                          <w:sz w:val="19"/>
-                          <w:szCs w:val="19"/>
-                          <w:lang w:eastAsia="en-US"/>
-                        </w:rPr>
-                        <w:t>obj</w:t>
-                      </w:r>
-                      <w:proofErr w:type="spellEnd"/>
-                      <w:r>
-                        <w:rPr>
-                          <w:rFonts w:ascii="Consolas" w:hAnsi="Consolas" w:cs="Consolas"/>
-                          <w:color w:val="000000"/>
-                          <w:sz w:val="19"/>
-                          <w:szCs w:val="19"/>
-                          <w:lang w:eastAsia="en-US"/>
-                        </w:rPr>
-                        <w:t>:</w:t>
+                        <w:t>if 'text' in obj and 'coordinates' in obj and 'lang' in obj:</w:t>
                       </w:r>
                     </w:p>
                     <w:p>
@@ -2682,116 +1497,7 @@
                           <w:lang w:eastAsia="en-US"/>
                         </w:rPr>
                         <w:tab/>
-                      </w:r>
-                      <w:proofErr w:type="gramStart"/>
-                      <w:r>
-                        <w:rPr>
-                          <w:rFonts w:ascii="Consolas" w:hAnsi="Consolas" w:cs="Consolas"/>
-                          <w:color w:val="000000"/>
-                          <w:sz w:val="19"/>
-                          <w:szCs w:val="19"/>
-                          <w:lang w:eastAsia="en-US"/>
-                        </w:rPr>
-                        <w:t>if</w:t>
-                      </w:r>
-                      <w:proofErr w:type="gramEnd"/>
-                      <w:r>
-                        <w:rPr>
-                          <w:rFonts w:ascii="Consolas" w:hAnsi="Consolas" w:cs="Consolas"/>
-                          <w:color w:val="000000"/>
-                          <w:sz w:val="19"/>
-                          <w:szCs w:val="19"/>
-                          <w:lang w:eastAsia="en-US"/>
-                        </w:rPr>
-                        <w:t xml:space="preserve"> </w:t>
-                      </w:r>
-                      <w:proofErr w:type="spellStart"/>
-                      <w:r>
-                        <w:rPr>
-                          <w:rFonts w:ascii="Consolas" w:hAnsi="Consolas" w:cs="Consolas"/>
-                          <w:color w:val="000000"/>
-                          <w:sz w:val="19"/>
-                          <w:szCs w:val="19"/>
-                          <w:lang w:eastAsia="en-US"/>
-                        </w:rPr>
-                        <w:t>obj</w:t>
-                      </w:r>
-                      <w:proofErr w:type="spellEnd"/>
-                      <w:r>
-                        <w:rPr>
-                          <w:rFonts w:ascii="Consolas" w:hAnsi="Consolas" w:cs="Consolas"/>
-                          <w:color w:val="000000"/>
-                          <w:sz w:val="19"/>
-                          <w:szCs w:val="19"/>
-                          <w:lang w:eastAsia="en-US"/>
-                        </w:rPr>
-                        <w:t xml:space="preserve">['text'] != None and </w:t>
-                      </w:r>
-                      <w:proofErr w:type="spellStart"/>
-                      <w:r>
-                        <w:rPr>
-                          <w:rFonts w:ascii="Consolas" w:hAnsi="Consolas" w:cs="Consolas"/>
-                          <w:color w:val="000000"/>
-                          <w:sz w:val="19"/>
-                          <w:szCs w:val="19"/>
-                          <w:lang w:eastAsia="en-US"/>
-                        </w:rPr>
-                        <w:t>obj</w:t>
-                      </w:r>
-                      <w:proofErr w:type="spellEnd"/>
-                      <w:r>
-                        <w:rPr>
-                          <w:rFonts w:ascii="Consolas" w:hAnsi="Consolas" w:cs="Consolas"/>
-                          <w:color w:val="000000"/>
-                          <w:sz w:val="19"/>
-                          <w:szCs w:val="19"/>
-                          <w:lang w:eastAsia="en-US"/>
-                        </w:rPr>
-                        <w:t xml:space="preserve">['coordinates'] != None and </w:t>
-                      </w:r>
-                      <w:proofErr w:type="spellStart"/>
-                      <w:r>
-                        <w:rPr>
-                          <w:rFonts w:ascii="Consolas" w:hAnsi="Consolas" w:cs="Consolas"/>
-                          <w:color w:val="000000"/>
-                          <w:sz w:val="19"/>
-                          <w:szCs w:val="19"/>
-                          <w:lang w:eastAsia="en-US"/>
-                        </w:rPr>
-                        <w:t>obj</w:t>
-                      </w:r>
-                      <w:proofErr w:type="spellEnd"/>
-                      <w:r>
-                        <w:rPr>
-                          <w:rFonts w:ascii="Consolas" w:hAnsi="Consolas" w:cs="Consolas"/>
-                          <w:color w:val="000000"/>
-                          <w:sz w:val="19"/>
-                          <w:szCs w:val="19"/>
-                          <w:lang w:eastAsia="en-US"/>
-                        </w:rPr>
-                        <w:t>['</w:t>
-                      </w:r>
-                      <w:proofErr w:type="spellStart"/>
-                      <w:r>
-                        <w:rPr>
-                          <w:rFonts w:ascii="Consolas" w:hAnsi="Consolas" w:cs="Consolas"/>
-                          <w:color w:val="000000"/>
-                          <w:sz w:val="19"/>
-                          <w:szCs w:val="19"/>
-                          <w:lang w:eastAsia="en-US"/>
-                        </w:rPr>
-                        <w:t>lang</w:t>
-                      </w:r>
-                      <w:proofErr w:type="spellEnd"/>
-                      <w:r>
-                        <w:rPr>
-                          <w:rFonts w:ascii="Consolas" w:hAnsi="Consolas" w:cs="Consolas"/>
-                          <w:color w:val="000000"/>
-                          <w:sz w:val="19"/>
-                          <w:szCs w:val="19"/>
-                          <w:lang w:eastAsia="en-US"/>
-                        </w:rPr>
-                        <w:t>'] == "en":</w:t>
+                        <w:t>if obj['text'] != None and obj['coordinates'] != None and obj['lang'] == "en":</w:t>
                       </w:r>
                     </w:p>
                     <w:p>
@@ -2834,50 +1540,7 @@
                           <w:lang w:eastAsia="en-US"/>
                         </w:rPr>
                         <w:tab/>
-                      </w:r>
-                      <w:proofErr w:type="gramStart"/>
-                      <w:r>
-                        <w:rPr>
-                          <w:rFonts w:ascii="Consolas" w:hAnsi="Consolas" w:cs="Consolas"/>
-                          <w:color w:val="000000"/>
-                          <w:sz w:val="19"/>
-                          <w:szCs w:val="19"/>
-                          <w:lang w:eastAsia="en-US"/>
-                        </w:rPr>
-                        <w:t>coordinates</w:t>
-                      </w:r>
-                      <w:proofErr w:type="gramEnd"/>
-                      <w:r>
-                        <w:rPr>
-                          <w:rFonts w:ascii="Consolas" w:hAnsi="Consolas" w:cs="Consolas"/>
-                          <w:color w:val="000000"/>
-                          <w:sz w:val="19"/>
-                          <w:szCs w:val="19"/>
-                          <w:lang w:eastAsia="en-US"/>
-                        </w:rPr>
-                        <w:t xml:space="preserve"> = </w:t>
-                      </w:r>
-                      <w:proofErr w:type="spellStart"/>
-                      <w:r>
-                        <w:rPr>
-                          <w:rFonts w:ascii="Consolas" w:hAnsi="Consolas" w:cs="Consolas"/>
-                          <w:color w:val="000000"/>
-                          <w:sz w:val="19"/>
-                          <w:szCs w:val="19"/>
-                          <w:lang w:eastAsia="en-US"/>
-                        </w:rPr>
-                        <w:t>obj</w:t>
-                      </w:r>
-                      <w:proofErr w:type="spellEnd"/>
-                      <w:r>
-                        <w:rPr>
-                          <w:rFonts w:ascii="Consolas" w:hAnsi="Consolas" w:cs="Consolas"/>
-                          <w:color w:val="000000"/>
-                          <w:sz w:val="19"/>
-                          <w:szCs w:val="19"/>
-                          <w:lang w:eastAsia="en-US"/>
-                        </w:rPr>
-                        <w:t>['coordinates']['coordinates']</w:t>
+                        <w:t>coordinates = obj['coordinates']['coordinates']</w:t>
                       </w:r>
                     </w:p>
                     <w:p>
@@ -2920,72 +1583,7 @@
                           <w:lang w:eastAsia="en-US"/>
                         </w:rPr>
                         <w:tab/>
-                      </w:r>
-                      <w:proofErr w:type="gramStart"/>
-                      <w:r>
-                        <w:rPr>
-                          <w:rFonts w:ascii="Consolas" w:hAnsi="Consolas" w:cs="Consolas"/>
-                          <w:color w:val="000000"/>
-                          <w:sz w:val="19"/>
-                          <w:szCs w:val="19"/>
-                          <w:lang w:eastAsia="en-US"/>
-                        </w:rPr>
-                        <w:t>print</w:t>
-                      </w:r>
-                      <w:proofErr w:type="gramEnd"/>
-                      <w:r>
-                        <w:rPr>
-                          <w:rFonts w:ascii="Consolas" w:hAnsi="Consolas" w:cs="Consolas"/>
-                          <w:color w:val="000000"/>
-                          <w:sz w:val="19"/>
-                          <w:szCs w:val="19"/>
-                          <w:lang w:eastAsia="en-US"/>
-                        </w:rPr>
-                        <w:t xml:space="preserve"> "Tweet: %s\</w:t>
-                      </w:r>
-                      <w:proofErr w:type="spellStart"/>
-                      <w:r>
-                        <w:rPr>
-                          <w:rFonts w:ascii="Consolas" w:hAnsi="Consolas" w:cs="Consolas"/>
-                          <w:color w:val="000000"/>
-                          <w:sz w:val="19"/>
-                          <w:szCs w:val="19"/>
-                          <w:lang w:eastAsia="en-US"/>
-                        </w:rPr>
-                        <w:t>nLocation</w:t>
-                      </w:r>
-                      <w:proofErr w:type="spellEnd"/>
-                      <w:r>
-                        <w:rPr>
-                          <w:rFonts w:ascii="Consolas" w:hAnsi="Consolas" w:cs="Consolas"/>
-                          <w:color w:val="000000"/>
-                          <w:sz w:val="19"/>
-                          <w:szCs w:val="19"/>
-                          <w:lang w:eastAsia="en-US"/>
-                        </w:rPr>
-                        <w:t>: (%f, %f)" % (</w:t>
-                      </w:r>
-                      <w:proofErr w:type="spellStart"/>
-                      <w:r>
-                        <w:rPr>
-                          <w:rFonts w:ascii="Consolas" w:hAnsi="Consolas" w:cs="Consolas"/>
-                          <w:color w:val="000000"/>
-                          <w:sz w:val="19"/>
-                          <w:szCs w:val="19"/>
-                          <w:lang w:eastAsia="en-US"/>
-                        </w:rPr>
-                        <w:t>obj</w:t>
-                      </w:r>
-                      <w:proofErr w:type="spellEnd"/>
-                      <w:r>
-                        <w:rPr>
-                          <w:rFonts w:ascii="Consolas" w:hAnsi="Consolas" w:cs="Consolas"/>
-                          <w:color w:val="000000"/>
-                          <w:sz w:val="19"/>
-                          <w:szCs w:val="19"/>
-                          <w:lang w:eastAsia="en-US"/>
-                        </w:rPr>
-                        <w:t>['text'], coordinates[0], coordinates[1])</w:t>
+                        <w:t>print "Tweet: %s\nLocation: (%f, %f)" % (obj['text'], coordinates[0], coordinates[1])</w:t>
                       </w:r>
                     </w:p>
                     <w:p>
@@ -3028,29 +1626,7 @@
                           <w:lang w:eastAsia="en-US"/>
                         </w:rPr>
                         <w:tab/>
-                        <w:t xml:space="preserve"># </w:t>
-                      </w:r>
-                      <w:proofErr w:type="gramStart"/>
-                      <w:r>
-                        <w:rPr>
-                          <w:rFonts w:ascii="Consolas" w:hAnsi="Consolas" w:cs="Consolas"/>
-                          <w:color w:val="000000"/>
-                          <w:sz w:val="19"/>
-                          <w:szCs w:val="19"/>
-                          <w:lang w:eastAsia="en-US"/>
-                        </w:rPr>
-                        <w:t>If</w:t>
-                      </w:r>
-                      <w:proofErr w:type="gramEnd"/>
-                      <w:r>
-                        <w:rPr>
-                          <w:rFonts w:ascii="Consolas" w:hAnsi="Consolas" w:cs="Consolas"/>
-                          <w:color w:val="000000"/>
-                          <w:sz w:val="19"/>
-                          <w:szCs w:val="19"/>
-                          <w:lang w:eastAsia="en-US"/>
-                        </w:rPr>
-                        <w:t xml:space="preserve"> the place is named, list it</w:t>
+                        <w:t># If the place is named, list it</w:t>
                       </w:r>
                     </w:p>
                     <w:p>
@@ -3093,72 +1669,7 @@
                           <w:lang w:eastAsia="en-US"/>
                         </w:rPr>
                         <w:tab/>
-                      </w:r>
-                      <w:proofErr w:type="gramStart"/>
-                      <w:r>
-                        <w:rPr>
-                          <w:rFonts w:ascii="Consolas" w:hAnsi="Consolas" w:cs="Consolas"/>
-                          <w:color w:val="000000"/>
-                          <w:sz w:val="19"/>
-                          <w:szCs w:val="19"/>
-                          <w:lang w:eastAsia="en-US"/>
-                        </w:rPr>
-                        <w:t>if</w:t>
-                      </w:r>
-                      <w:proofErr w:type="gramEnd"/>
-                      <w:r>
-                        <w:rPr>
-                          <w:rFonts w:ascii="Consolas" w:hAnsi="Consolas" w:cs="Consolas"/>
-                          <w:color w:val="000000"/>
-                          <w:sz w:val="19"/>
-                          <w:szCs w:val="19"/>
-                          <w:lang w:eastAsia="en-US"/>
-                        </w:rPr>
-                        <w:t xml:space="preserve"> 'place' in </w:t>
-                      </w:r>
-                      <w:proofErr w:type="spellStart"/>
-                      <w:r>
-                        <w:rPr>
-                          <w:rFonts w:ascii="Consolas" w:hAnsi="Consolas" w:cs="Consolas"/>
-                          <w:color w:val="000000"/>
-                          <w:sz w:val="19"/>
-                          <w:szCs w:val="19"/>
-                          <w:lang w:eastAsia="en-US"/>
-                        </w:rPr>
-                        <w:t>obj</w:t>
-                      </w:r>
-                      <w:proofErr w:type="spellEnd"/>
-                      <w:r>
-                        <w:rPr>
-                          <w:rFonts w:ascii="Consolas" w:hAnsi="Consolas" w:cs="Consolas"/>
-                          <w:color w:val="000000"/>
-                          <w:sz w:val="19"/>
-                          <w:szCs w:val="19"/>
-                          <w:lang w:eastAsia="en-US"/>
-                        </w:rPr>
-                        <w:t xml:space="preserve"> and </w:t>
-                      </w:r>
-                      <w:proofErr w:type="spellStart"/>
-                      <w:r>
-                        <w:rPr>
-                          <w:rFonts w:ascii="Consolas" w:hAnsi="Consolas" w:cs="Consolas"/>
-                          <w:color w:val="000000"/>
-                          <w:sz w:val="19"/>
-                          <w:szCs w:val="19"/>
-                          <w:lang w:eastAsia="en-US"/>
-                        </w:rPr>
-                        <w:t>obj</w:t>
-                      </w:r>
-                      <w:proofErr w:type="spellEnd"/>
-                      <w:r>
-                        <w:rPr>
-                          <w:rFonts w:ascii="Consolas" w:hAnsi="Consolas" w:cs="Consolas"/>
-                          <w:color w:val="000000"/>
-                          <w:sz w:val="19"/>
-                          <w:szCs w:val="19"/>
-                          <w:lang w:eastAsia="en-US"/>
-                        </w:rPr>
-                        <w:t>['place'] != None:</w:t>
+                        <w:t>if 'place' in obj and obj['place'] != None:</w:t>
                       </w:r>
                     </w:p>
                     <w:p>
@@ -3211,72 +1722,7 @@
                           <w:lang w:eastAsia="en-US"/>
                         </w:rPr>
                         <w:tab/>
-                      </w:r>
-                      <w:proofErr w:type="gramStart"/>
-                      <w:r>
-                        <w:rPr>
-                          <w:rFonts w:ascii="Consolas" w:hAnsi="Consolas" w:cs="Consolas"/>
-                          <w:color w:val="000000"/>
-                          <w:sz w:val="19"/>
-                          <w:szCs w:val="19"/>
-                          <w:lang w:eastAsia="en-US"/>
-                        </w:rPr>
-                        <w:t>print</w:t>
-                      </w:r>
-                      <w:proofErr w:type="gramEnd"/>
-                      <w:r>
-                        <w:rPr>
-                          <w:rFonts w:ascii="Consolas" w:hAnsi="Consolas" w:cs="Consolas"/>
-                          <w:color w:val="000000"/>
-                          <w:sz w:val="19"/>
-                          <w:szCs w:val="19"/>
-                          <w:lang w:eastAsia="en-US"/>
-                        </w:rPr>
-                        <w:t xml:space="preserve"> "Place: %s" % </w:t>
-                      </w:r>
-                      <w:proofErr w:type="spellStart"/>
-                      <w:r>
-                        <w:rPr>
-                          <w:rFonts w:ascii="Consolas" w:hAnsi="Consolas" w:cs="Consolas"/>
-                          <w:color w:val="000000"/>
-                          <w:sz w:val="19"/>
-                          <w:szCs w:val="19"/>
-                          <w:lang w:eastAsia="en-US"/>
-                        </w:rPr>
-                        <w:t>obj</w:t>
-                      </w:r>
-                      <w:proofErr w:type="spellEnd"/>
-                      <w:r>
-                        <w:rPr>
-                          <w:rFonts w:ascii="Consolas" w:hAnsi="Consolas" w:cs="Consolas"/>
-                          <w:color w:val="000000"/>
-                          <w:sz w:val="19"/>
-                          <w:szCs w:val="19"/>
-                          <w:lang w:eastAsia="en-US"/>
-                        </w:rPr>
-                        <w:t>['place']['</w:t>
-                      </w:r>
-                      <w:proofErr w:type="spellStart"/>
-                      <w:r>
-                        <w:rPr>
-                          <w:rFonts w:ascii="Consolas" w:hAnsi="Consolas" w:cs="Consolas"/>
-                          <w:color w:val="000000"/>
-                          <w:sz w:val="19"/>
-                          <w:szCs w:val="19"/>
-                          <w:lang w:eastAsia="en-US"/>
-                        </w:rPr>
-                        <w:t>full_name</w:t>
-                      </w:r>
-                      <w:proofErr w:type="spellEnd"/>
-                      <w:r>
-                        <w:rPr>
-                          <w:rFonts w:ascii="Consolas" w:hAnsi="Consolas" w:cs="Consolas"/>
-                          <w:color w:val="000000"/>
-                          <w:sz w:val="19"/>
-                          <w:szCs w:val="19"/>
-                          <w:lang w:eastAsia="en-US"/>
-                        </w:rPr>
-                        <w:t>']</w:t>
+                        <w:t>print "Place: %s" % obj['place']['full_name']</w:t>
                       </w:r>
                     </w:p>
                     <w:p>
@@ -3318,19 +1764,8 @@
                           <w:lang w:eastAsia="en-US"/>
                         </w:rPr>
                         <w:tab/>
-                      </w:r>
-                      <w:proofErr w:type="gramStart"/>
-                      <w:r>
-                        <w:rPr>
-                          <w:rFonts w:ascii="Consolas" w:hAnsi="Consolas" w:cs="Consolas"/>
-                          <w:color w:val="000000"/>
-                          <w:sz w:val="19"/>
-                          <w:szCs w:val="19"/>
-                          <w:lang w:eastAsia="en-US"/>
-                        </w:rPr>
                         <w:t>continue</w:t>
                       </w:r>
-                      <w:proofErr w:type="gramEnd"/>
                     </w:p>
                   </w:txbxContent>
                 </v:textbox>

</xml_diff>

<commit_message>
Majority of Proposal Finished
</commit_message>
<xml_diff>
--- a/Twitter EmotiMap.docx
+++ b/Twitter EmotiMap.docx
@@ -307,7 +307,13 @@
         <w:t xml:space="preserve">Python scripts will be run from multiple nodes in order to collect live data. </w:t>
       </w:r>
       <w:r>
-        <w:t>With this concurrent operation comes the risk of duplication. &lt;HOW WILL WE ADDRESS THIS?&gt;</w:t>
+        <w:t xml:space="preserve">With this concurrent operation comes the risk of duplication. </w:t>
+      </w:r>
+      <w:r>
+        <w:rPr>
+          <w:b/>
+        </w:rPr>
+        <w:t>&lt;HOW WILL WE ADDRESS THIS?&gt;</w:t>
       </w:r>
       <w:r>
         <w:t xml:space="preserve"> The data will then be pushed to the appropriate databases where the tweets may then be analyzed by other nodes which will then enable the rendering of the results onto the front end of our application. </w:t>
@@ -323,7 +329,65 @@
     </w:p>
     <w:p>
       <w:r>
-        <w:t>&lt;&gt;</w:t>
+        <w:t xml:space="preserve">The main incentive behind collecting live tweets is to analyze the associated emotion that is being demonstrated on a large scale. </w:t>
+      </w:r>
+      <w:r>
+        <w:t xml:space="preserve">A large list of words will be </w:t>
+      </w:r>
+      <w:r>
+        <w:rPr>
+          <w:b/>
+        </w:rPr>
+        <w:t>&lt;WHEN/IF WE FIND AN EMOTION-TO-WORDS DB, LET’S MENTION IT HERE&gt;</w:t>
+      </w:r>
+      <w:r>
+        <w:t xml:space="preserve"> generated so in order to be hashed against incoming tweets in order to gauge the emotional trend of each one.</w:t>
+      </w:r>
+      <w:r>
+        <w:t xml:space="preserve"> Once a mood rating has been determined, a certain color will be assigned to a pushpin and that pin will be placed at the location from which the tweet was made. </w:t>
+      </w:r>
+      <w:r>
+        <w:t>One challenge to be acknowledged is the abundant use of inside humor and sarcasm in tweets. Our system will analyze words objectively for mood, however it is entirely possible that a word may be misrepresented as a result – and thus further investigation will be made towards a possible solution to handling metaphorical and satirical writing.</w:t>
+      </w:r>
+    </w:p>
+    <w:p>
+      <w:pPr>
+        <w:rPr>
+          <w:b/>
+        </w:rPr>
+      </w:pPr>
+      <w:r>
+        <w:t>A mathematical model will be drawn up in order to assign a numerical value to a tweet with regards to the emo</w:t>
+      </w:r>
+      <w:r>
+        <w:t>tions that its content displays</w:t>
+      </w:r>
+      <w:r>
+        <w:t>.</w:t>
+      </w:r>
+      <w:r>
+        <w:t xml:space="preserve"> This algorithm will be performed on all collected tweets and then assign a permanent value to each tweet.</w:t>
+      </w:r>
+      <w:r>
+        <w:t xml:space="preserve"> </w:t>
+      </w:r>
+      <w:r>
+        <w:rPr>
+          <w:b/>
+        </w:rPr>
+        <w:t>&lt;</w:t>
+      </w:r>
+      <w:r>
+        <w:rPr>
+          <w:b/>
+        </w:rPr>
+        <w:t>DYLAN MAY WANT TO FURTHER DESCRIBE THE MATHEMATICAL MODELS WE WILL USE</w:t>
+      </w:r>
+      <w:r>
+        <w:rPr>
+          <w:b/>
+        </w:rPr>
+        <w:t>&gt;</w:t>
       </w:r>
     </w:p>
     <w:p>
@@ -331,16 +395,50 @@
         <w:pStyle w:val="Heading2"/>
       </w:pPr>
       <w:r>
-        <w:t>Google Maps &amp; Visualizations</w:t>
-      </w:r>
-    </w:p>
-    <w:p>
-      <w:r>
-        <w:t>&lt;&gt;</w:t>
+        <w:t xml:space="preserve">Google Maps &amp; </w:t>
+      </w:r>
+      <w:r>
+        <w:t xml:space="preserve">Geolocation </w:t>
+      </w:r>
+      <w:r>
+        <w:t>Visualizations</w:t>
+      </w:r>
+    </w:p>
+    <w:p>
+      <w:r>
+        <w:t xml:space="preserve">The latitude and longitude of all collected tweets will be parsed in order to display the tweet on a map once its emotional scale has been determined. </w:t>
+      </w:r>
+      <w:r>
+        <w:t xml:space="preserve">If a tweet does not have geolocation data, the location of the user’s profile, if available, will be retrieved and used, instead. </w:t>
+      </w:r>
+      <w:r>
+        <w:t>Additionally, tweets will be stored for a certain amount of time in order to enable the user to view a historical map of data. Thus, along with a current rendition of the public’s mood, a user may also access past emotional trends – enabling a multitude of possible analytics options with respect to change in mood over time.</w:t>
+      </w:r>
+    </w:p>
+    <w:p>
+      <w:r>
+        <w:t xml:space="preserve">All geographical data will be displayed on a browser client via the Google Maps Browser API. </w:t>
+      </w:r>
+      <w:r>
+        <w:t>This will allow for in-frame rendition and a smoother, cleaner experience for the user, as they will be presented with a friendly UI, rather than raw data and analytics. Google Maps will be implemented using v3 in Javascript, but its use shall be restricted solely to the domain of the front end host so that the data may not be abused by a third party.</w:t>
       </w:r>
       <w:bookmarkStart w:id="0" w:name="_GoBack"/>
       <w:bookmarkEnd w:id="0"/>
     </w:p>
+    <w:p>
+      <w:pPr>
+        <w:pStyle w:val="Heading2"/>
+      </w:pPr>
+      <w:r>
+        <w:lastRenderedPageBreak/>
+        <w:t>User Interface</w:t>
+      </w:r>
+    </w:p>
+    <w:p>
+      <w:r>
+        <w:t>&lt;&gt;</w:t>
+      </w:r>
+    </w:p>
     <w:p/>
     <w:p>
       <w:pPr>
@@ -393,6 +491,7 @@
         <w:pStyle w:val="Heading1"/>
       </w:pPr>
       <w:r>
+        <w:lastRenderedPageBreak/>
         <w:t>References</w:t>
       </w:r>
     </w:p>
@@ -438,6 +537,38 @@
             <w:rStyle w:val="Hyperlink"/>
           </w:rPr>
           <w:t>https://aws.amazon.com/</w:t>
+        </w:r>
+      </w:hyperlink>
+      <w:r>
+        <w:t xml:space="preserve"> </w:t>
+      </w:r>
+    </w:p>
+    <w:p>
+      <w:r>
+        <w:t xml:space="preserve">Google Maps Browser API - </w:t>
+      </w:r>
+      <w:hyperlink r:id="rId9" w:history="1">
+        <w:r>
+          <w:rPr>
+            <w:rStyle w:val="Hyperlink"/>
+          </w:rPr>
+          <w:t>https://developers.google.com/maps/documentation/javascript/reference</w:t>
+        </w:r>
+      </w:hyperlink>
+      <w:r>
+        <w:t xml:space="preserve"> </w:t>
+      </w:r>
+    </w:p>
+    <w:p>
+      <w:r>
+        <w:t xml:space="preserve">Bootstrap - </w:t>
+      </w:r>
+      <w:hyperlink r:id="rId10" w:history="1">
+        <w:r>
+          <w:rPr>
+            <w:rStyle w:val="Hyperlink"/>
+          </w:rPr>
+          <w:t>http://getbootstrap.com/</w:t>
         </w:r>
       </w:hyperlink>
       <w:r>

</xml_diff>

<commit_message>
Added stub for streaming service
</commit_message>
<xml_diff>
--- a/Twitter EmotiMap.docx
+++ b/Twitter EmotiMap.docx
@@ -1,6 +1,6 @@
 
 <file path=word/document.xml><?xml version="1.0" encoding="utf-8"?>
-<w:document xmlns:wpc="http://schemas.microsoft.com/office/word/2010/wordprocessingCanvas" xmlns:mo="http://schemas.microsoft.com/office/mac/office/2008/main" xmlns:mc="http://schemas.openxmlformats.org/markup-compatibility/2006" xmlns:mv="urn:schemas-microsoft-com:mac:vml" xmlns:o="urn:schemas-microsoft-com:office:office" xmlns:r="http://schemas.openxmlformats.org/officeDocument/2006/relationships" xmlns:m="http://schemas.openxmlformats.org/officeDocument/2006/math" xmlns:v="urn:schemas-microsoft-com:vml" xmlns:wp14="http://schemas.microsoft.com/office/word/2010/wordprocessingDrawing" xmlns:wp="http://schemas.openxmlformats.org/drawingml/2006/wordprocessingDrawing" xmlns:w10="urn:schemas-microsoft-com:office:word" xmlns:w="http://schemas.openxmlformats.org/wordprocessingml/2006/main" xmlns:w14="http://schemas.microsoft.com/office/word/2010/wordml" xmlns:wpg="http://schemas.microsoft.com/office/word/2010/wordprocessingGroup" xmlns:wpi="http://schemas.microsoft.com/office/word/2010/wordprocessingInk" xmlns:wne="http://schemas.microsoft.com/office/word/2006/wordml" xmlns:wps="http://schemas.microsoft.com/office/word/2010/wordprocessingShape" mc:Ignorable="w14 wp14">
+<w:document xmlns:wpc="http://schemas.microsoft.com/office/word/2010/wordprocessingCanvas" xmlns:mc="http://schemas.openxmlformats.org/markup-compatibility/2006" xmlns:o="urn:schemas-microsoft-com:office:office" xmlns:r="http://schemas.openxmlformats.org/officeDocument/2006/relationships" xmlns:m="http://schemas.openxmlformats.org/officeDocument/2006/math" xmlns:v="urn:schemas-microsoft-com:vml" xmlns:wp14="http://schemas.microsoft.com/office/word/2010/wordprocessingDrawing" xmlns:wp="http://schemas.openxmlformats.org/drawingml/2006/wordprocessingDrawing" xmlns:w10="urn:schemas-microsoft-com:office:word" xmlns:w="http://schemas.openxmlformats.org/wordprocessingml/2006/main" xmlns:w14="http://schemas.microsoft.com/office/word/2010/wordml" xmlns:w15="http://schemas.microsoft.com/office/word/2012/wordml" xmlns:wpg="http://schemas.microsoft.com/office/word/2010/wordprocessingGroup" xmlns:wpi="http://schemas.microsoft.com/office/word/2010/wordprocessingInk" xmlns:wne="http://schemas.microsoft.com/office/word/2006/wordml" xmlns:wps="http://schemas.microsoft.com/office/word/2010/wordprocessingShape" mc:Ignorable="w14 w15 wp14">
   <w:body>
     <w:p>
       <w:pPr>
@@ -296,15 +296,7 @@
         <w:t xml:space="preserve">Amazon Web Services (AWS) harness the robustness of Amazon’s vast server enterprises and make them available to the public. </w:t>
       </w:r>
       <w:r>
-        <w:t xml:space="preserve">Not only do the servers allow for </w:t>
-      </w:r>
-      <w:proofErr w:type="gramStart"/>
-      <w:r>
-        <w:t>large scale</w:t>
-      </w:r>
-      <w:proofErr w:type="gramEnd"/>
-      <w:r>
-        <w:t xml:space="preserve"> storage, but they also provide an easy means for cloud computing. Both services will be essential to the collection and analysis of Twitter data.</w:t>
+        <w:t>Not only do the servers allow for large scale storage, but they also provide an easy means for cloud computing. Both services will be essential to the collection and analysis of Twitter data.</w:t>
       </w:r>
     </w:p>
     <w:p>
@@ -312,12 +304,7 @@
         <w:t xml:space="preserve">Seeing as the data collected will be consistent in structure, and fairly simple, it seems suitable to select relational databases as a mean for storing tweet data such as content, coordinates, and location – along with other features. </w:t>
       </w:r>
       <w:r>
-        <w:t>MySQL appears to be the most reasonable management system. Data may need to be sharded</w:t>
-      </w:r>
-      <w:bookmarkStart w:id="0" w:name="_GoBack"/>
-      <w:bookmarkEnd w:id="0"/>
-      <w:r>
-        <w:t xml:space="preserve"> across multiple servers as it grows; however, this spread should still maintain its consistency</w:t>
+        <w:t>MySQL appears to be the most reasonable management system. Data may need to be sharded across multiple servers as it grows; however, this spread should still maintain its consistency</w:t>
       </w:r>
       <w:r>
         <w:t>,</w:t>
@@ -359,16 +346,8 @@
         <w:rPr>
           <w:b/>
         </w:rPr>
-        <w:t>&lt;HOW WILL WE ADDRESS THIS</w:t>
-      </w:r>
-      <w:proofErr w:type="gramStart"/>
-      <w:r>
-        <w:rPr>
-          <w:b/>
-        </w:rPr>
-        <w:t>?&gt;</w:t>
-      </w:r>
-      <w:proofErr w:type="gramEnd"/>
+        <w:t>&lt;HOW WILL WE ADDRESS THIS?&gt;</w:t>
+      </w:r>
       <w:r>
         <w:t xml:space="preserve"> The data will then be pushed to the appropriate databases where the tweets may then be analyzed by other nodes which will then enable the rendering of the results onto the front end of our application. </w:t>
       </w:r>
@@ -488,7 +467,15 @@
     </w:p>
     <w:p>
       <w:r>
-        <w:t>&lt;&gt;</w:t>
+        <w:t>&lt;</w:t>
+      </w:r>
+      <w:r>
+        <w:t>LET’S FIGURE OUT WHICH TECHNOLOGY WE WANT TO USE TO STREAM SERVER DATA TO THE STATIC WEBPAGE MAP API</w:t>
+      </w:r>
+      <w:bookmarkStart w:id="0" w:name="_GoBack"/>
+      <w:bookmarkEnd w:id="0"/>
+      <w:r>
+        <w:t>&gt;</w:t>
       </w:r>
     </w:p>
     <w:p/>
@@ -551,7 +538,7 @@
       <w:r>
         <w:t xml:space="preserve">Google Python Twitter Library - </w:t>
       </w:r>
-      <w:hyperlink r:id="rId7" w:history="1">
+      <w:hyperlink r:id="rId6" w:history="1">
         <w:r>
           <w:rPr>
             <w:rStyle w:val="Hyperlink"/>
@@ -567,7 +554,7 @@
       <w:r>
         <w:t xml:space="preserve">Twitter API (Tweets) - </w:t>
       </w:r>
-      <w:hyperlink r:id="rId8" w:history="1">
+      <w:hyperlink r:id="rId7" w:history="1">
         <w:r>
           <w:rPr>
             <w:rStyle w:val="Hyperlink"/>
@@ -583,7 +570,7 @@
       <w:r>
         <w:t xml:space="preserve">Amazon Web Services - </w:t>
       </w:r>
-      <w:hyperlink r:id="rId9" w:history="1">
+      <w:hyperlink r:id="rId8" w:history="1">
         <w:r>
           <w:rPr>
             <w:rStyle w:val="Hyperlink"/>
@@ -599,7 +586,7 @@
       <w:r>
         <w:t xml:space="preserve">Google Maps Browser API - </w:t>
       </w:r>
-      <w:hyperlink r:id="rId10" w:history="1">
+      <w:hyperlink r:id="rId9" w:history="1">
         <w:r>
           <w:rPr>
             <w:rStyle w:val="Hyperlink"/>
@@ -615,7 +602,7 @@
       <w:r>
         <w:t xml:space="preserve">Bootstrap - </w:t>
       </w:r>
-      <w:hyperlink r:id="rId11" w:history="1">
+      <w:hyperlink r:id="rId10" w:history="1">
         <w:r>
           <w:rPr>
             <w:rStyle w:val="Hyperlink"/>
@@ -725,27 +712,15 @@
                                 <w:lang w:eastAsia="en-US"/>
                               </w:rPr>
                             </w:pPr>
-                            <w:proofErr w:type="gramStart"/>
-                            <w:r>
-                              <w:rPr>
-                                <w:rFonts w:ascii="Consolas" w:hAnsi="Consolas" w:cs="Consolas"/>
-                                <w:color w:val="000000"/>
-                                <w:sz w:val="19"/>
-                                <w:szCs w:val="19"/>
-                                <w:lang w:eastAsia="en-US"/>
-                              </w:rPr>
-                              <w:t>import</w:t>
-                            </w:r>
-                            <w:proofErr w:type="gramEnd"/>
-                            <w:r>
-                              <w:rPr>
-                                <w:rFonts w:ascii="Consolas" w:hAnsi="Consolas" w:cs="Consolas"/>
-                                <w:color w:val="000000"/>
-                                <w:sz w:val="19"/>
-                                <w:szCs w:val="19"/>
-                                <w:lang w:eastAsia="en-US"/>
-                              </w:rPr>
-                              <w:t xml:space="preserve"> twitter</w:t>
+                            <w:r>
+                              <w:rPr>
+                                <w:rFonts w:ascii="Consolas" w:hAnsi="Consolas" w:cs="Consolas"/>
+                                <w:color w:val="000000"/>
+                                <w:sz w:val="19"/>
+                                <w:szCs w:val="19"/>
+                                <w:lang w:eastAsia="en-US"/>
+                              </w:rPr>
+                              <w:t>import twitter</w:t>
                             </w:r>
                           </w:p>
                           <w:p>
@@ -759,27 +734,15 @@
                                 <w:lang w:eastAsia="en-US"/>
                               </w:rPr>
                             </w:pPr>
-                            <w:proofErr w:type="gramStart"/>
-                            <w:r>
-                              <w:rPr>
-                                <w:rFonts w:ascii="Consolas" w:hAnsi="Consolas" w:cs="Consolas"/>
-                                <w:color w:val="000000"/>
-                                <w:sz w:val="19"/>
-                                <w:szCs w:val="19"/>
-                                <w:lang w:eastAsia="en-US"/>
-                              </w:rPr>
-                              <w:t>import</w:t>
-                            </w:r>
-                            <w:proofErr w:type="gramEnd"/>
-                            <w:r>
-                              <w:rPr>
-                                <w:rFonts w:ascii="Consolas" w:hAnsi="Consolas" w:cs="Consolas"/>
-                                <w:color w:val="000000"/>
-                                <w:sz w:val="19"/>
-                                <w:szCs w:val="19"/>
-                                <w:lang w:eastAsia="en-US"/>
-                              </w:rPr>
-                              <w:t xml:space="preserve"> json</w:t>
+                            <w:r>
+                              <w:rPr>
+                                <w:rFonts w:ascii="Consolas" w:hAnsi="Consolas" w:cs="Consolas"/>
+                                <w:color w:val="000000"/>
+                                <w:sz w:val="19"/>
+                                <w:szCs w:val="19"/>
+                                <w:lang w:eastAsia="en-US"/>
+                              </w:rPr>
+                              <w:t>import json</w:t>
                             </w:r>
                           </w:p>
                           <w:p>
@@ -827,27 +790,15 @@
                                 <w:lang w:eastAsia="en-US"/>
                               </w:rPr>
                             </w:pPr>
-                            <w:proofErr w:type="gramStart"/>
-                            <w:r>
-                              <w:rPr>
-                                <w:rFonts w:ascii="Consolas" w:hAnsi="Consolas" w:cs="Consolas"/>
-                                <w:color w:val="000000"/>
-                                <w:sz w:val="19"/>
-                                <w:szCs w:val="19"/>
-                                <w:lang w:eastAsia="en-US"/>
-                              </w:rPr>
-                              <w:t>api</w:t>
-                            </w:r>
-                            <w:proofErr w:type="gramEnd"/>
-                            <w:r>
-                              <w:rPr>
-                                <w:rFonts w:ascii="Consolas" w:hAnsi="Consolas" w:cs="Consolas"/>
-                                <w:color w:val="000000"/>
-                                <w:sz w:val="19"/>
-                                <w:szCs w:val="19"/>
-                                <w:lang w:eastAsia="en-US"/>
-                              </w:rPr>
-                              <w:t xml:space="preserve"> = twitter.Api(consumer_key='</w:t>
+                            <w:r>
+                              <w:rPr>
+                                <w:rFonts w:ascii="Consolas" w:hAnsi="Consolas" w:cs="Consolas"/>
+                                <w:color w:val="000000"/>
+                                <w:sz w:val="19"/>
+                                <w:szCs w:val="19"/>
+                                <w:lang w:eastAsia="en-US"/>
+                              </w:rPr>
+                              <w:t>api = twitter.Api(consumer_key='</w:t>
                             </w:r>
                             <w:r>
                               <w:rPr>
@@ -965,27 +916,15 @@
                                 <w:lang w:eastAsia="en-US"/>
                               </w:rPr>
                             </w:pPr>
-                            <w:proofErr w:type="gramStart"/>
-                            <w:r>
-                              <w:rPr>
-                                <w:rFonts w:ascii="Consolas" w:hAnsi="Consolas" w:cs="Consolas"/>
-                                <w:color w:val="000000"/>
-                                <w:sz w:val="19"/>
-                                <w:szCs w:val="19"/>
-                                <w:lang w:eastAsia="en-US"/>
-                              </w:rPr>
-                              <w:t>statuses</w:t>
-                            </w:r>
-                            <w:proofErr w:type="gramEnd"/>
-                            <w:r>
-                              <w:rPr>
-                                <w:rFonts w:ascii="Consolas" w:hAnsi="Consolas" w:cs="Consolas"/>
-                                <w:color w:val="000000"/>
-                                <w:sz w:val="19"/>
-                                <w:szCs w:val="19"/>
-                                <w:lang w:eastAsia="en-US"/>
-                              </w:rPr>
-                              <w:t xml:space="preserve"> = api.GetStreamSample()</w:t>
+                            <w:r>
+                              <w:rPr>
+                                <w:rFonts w:ascii="Consolas" w:hAnsi="Consolas" w:cs="Consolas"/>
+                                <w:color w:val="000000"/>
+                                <w:sz w:val="19"/>
+                                <w:szCs w:val="19"/>
+                                <w:lang w:eastAsia="en-US"/>
+                              </w:rPr>
+                              <w:t>statuses = api.GetStreamSample()</w:t>
                             </w:r>
                           </w:p>
                           <w:p>
@@ -1033,27 +972,15 @@
                                 <w:lang w:eastAsia="en-US"/>
                               </w:rPr>
                             </w:pPr>
-                            <w:proofErr w:type="gramStart"/>
-                            <w:r>
-                              <w:rPr>
-                                <w:rFonts w:ascii="Consolas" w:hAnsi="Consolas" w:cs="Consolas"/>
-                                <w:color w:val="000000"/>
-                                <w:sz w:val="19"/>
-                                <w:szCs w:val="19"/>
-                                <w:lang w:eastAsia="en-US"/>
-                              </w:rPr>
-                              <w:t>for</w:t>
-                            </w:r>
-                            <w:proofErr w:type="gramEnd"/>
-                            <w:r>
-                              <w:rPr>
-                                <w:rFonts w:ascii="Consolas" w:hAnsi="Consolas" w:cs="Consolas"/>
-                                <w:color w:val="000000"/>
-                                <w:sz w:val="19"/>
-                                <w:szCs w:val="19"/>
-                                <w:lang w:eastAsia="en-US"/>
-                              </w:rPr>
-                              <w:t xml:space="preserve"> obj in statuses:</w:t>
+                            <w:r>
+                              <w:rPr>
+                                <w:rFonts w:ascii="Consolas" w:hAnsi="Consolas" w:cs="Consolas"/>
+                                <w:color w:val="000000"/>
+                                <w:sz w:val="19"/>
+                                <w:szCs w:val="19"/>
+                                <w:lang w:eastAsia="en-US"/>
+                              </w:rPr>
+                              <w:t>for obj in statuses:</w:t>
                             </w:r>
                           </w:p>
                           <w:p>
@@ -1076,28 +1003,7 @@
                                 <w:lang w:eastAsia="en-US"/>
                               </w:rPr>
                               <w:tab/>
-                            </w:r>
-                            <w:proofErr w:type="gramStart"/>
-                            <w:r>
-                              <w:rPr>
-                                <w:rFonts w:ascii="Consolas" w:hAnsi="Consolas" w:cs="Consolas"/>
-                                <w:color w:val="000000"/>
-                                <w:sz w:val="19"/>
-                                <w:szCs w:val="19"/>
-                                <w:lang w:eastAsia="en-US"/>
-                              </w:rPr>
-                              <w:t>if</w:t>
-                            </w:r>
-                            <w:proofErr w:type="gramEnd"/>
-                            <w:r>
-                              <w:rPr>
-                                <w:rFonts w:ascii="Consolas" w:hAnsi="Consolas" w:cs="Consolas"/>
-                                <w:color w:val="000000"/>
-                                <w:sz w:val="19"/>
-                                <w:szCs w:val="19"/>
-                                <w:lang w:eastAsia="en-US"/>
-                              </w:rPr>
-                              <w:t xml:space="preserve"> 'text' in obj and 'coordinates' in obj and 'lang' in obj:</w:t>
+                              <w:t>if 'text' in obj and 'coordinates' in obj and 'lang' in obj:</w:t>
                             </w:r>
                           </w:p>
                           <w:p>
@@ -1130,28 +1036,7 @@
                                 <w:lang w:eastAsia="en-US"/>
                               </w:rPr>
                               <w:tab/>
-                            </w:r>
-                            <w:proofErr w:type="gramStart"/>
-                            <w:r>
-                              <w:rPr>
-                                <w:rFonts w:ascii="Consolas" w:hAnsi="Consolas" w:cs="Consolas"/>
-                                <w:color w:val="000000"/>
-                                <w:sz w:val="19"/>
-                                <w:szCs w:val="19"/>
-                                <w:lang w:eastAsia="en-US"/>
-                              </w:rPr>
-                              <w:t>if</w:t>
-                            </w:r>
-                            <w:proofErr w:type="gramEnd"/>
-                            <w:r>
-                              <w:rPr>
-                                <w:rFonts w:ascii="Consolas" w:hAnsi="Consolas" w:cs="Consolas"/>
-                                <w:color w:val="000000"/>
-                                <w:sz w:val="19"/>
-                                <w:szCs w:val="19"/>
-                                <w:lang w:eastAsia="en-US"/>
-                              </w:rPr>
-                              <w:t xml:space="preserve"> obj['text'] != None and obj['coordinates'] != None and obj['lang'] == "en":</w:t>
+                              <w:t>if obj['text'] != None and obj['coordinates'] != None and obj['lang'] == "en":</w:t>
                             </w:r>
                           </w:p>
                           <w:p>
@@ -1194,28 +1079,7 @@
                                 <w:lang w:eastAsia="en-US"/>
                               </w:rPr>
                               <w:tab/>
-                            </w:r>
-                            <w:proofErr w:type="gramStart"/>
-                            <w:r>
-                              <w:rPr>
-                                <w:rFonts w:ascii="Consolas" w:hAnsi="Consolas" w:cs="Consolas"/>
-                                <w:color w:val="000000"/>
-                                <w:sz w:val="19"/>
-                                <w:szCs w:val="19"/>
-                                <w:lang w:eastAsia="en-US"/>
-                              </w:rPr>
-                              <w:t>coordinates</w:t>
-                            </w:r>
-                            <w:proofErr w:type="gramEnd"/>
-                            <w:r>
-                              <w:rPr>
-                                <w:rFonts w:ascii="Consolas" w:hAnsi="Consolas" w:cs="Consolas"/>
-                                <w:color w:val="000000"/>
-                                <w:sz w:val="19"/>
-                                <w:szCs w:val="19"/>
-                                <w:lang w:eastAsia="en-US"/>
-                              </w:rPr>
-                              <w:t xml:space="preserve"> = obj['coordinates']['coordinates']</w:t>
+                              <w:t>coordinates = obj['coordinates']['coordinates']</w:t>
                             </w:r>
                           </w:p>
                           <w:p>
@@ -1258,28 +1122,7 @@
                                 <w:lang w:eastAsia="en-US"/>
                               </w:rPr>
                               <w:tab/>
-                            </w:r>
-                            <w:proofErr w:type="gramStart"/>
-                            <w:r>
-                              <w:rPr>
-                                <w:rFonts w:ascii="Consolas" w:hAnsi="Consolas" w:cs="Consolas"/>
-                                <w:color w:val="000000"/>
-                                <w:sz w:val="19"/>
-                                <w:szCs w:val="19"/>
-                                <w:lang w:eastAsia="en-US"/>
-                              </w:rPr>
-                              <w:t>print</w:t>
-                            </w:r>
-                            <w:proofErr w:type="gramEnd"/>
-                            <w:r>
-                              <w:rPr>
-                                <w:rFonts w:ascii="Consolas" w:hAnsi="Consolas" w:cs="Consolas"/>
-                                <w:color w:val="000000"/>
-                                <w:sz w:val="19"/>
-                                <w:szCs w:val="19"/>
-                                <w:lang w:eastAsia="en-US"/>
-                              </w:rPr>
-                              <w:t xml:space="preserve"> "Tweet: %s\nLocation: (%f, %f)" % (obj['text'], coordinates[0], coordinates[1])</w:t>
+                              <w:t>print "Tweet: %s\nLocation: (%f, %f)" % (obj['text'], coordinates[0], coordinates[1])</w:t>
                             </w:r>
                           </w:p>
                           <w:p>
@@ -1365,28 +1208,7 @@
                                 <w:lang w:eastAsia="en-US"/>
                               </w:rPr>
                               <w:tab/>
-                            </w:r>
-                            <w:proofErr w:type="gramStart"/>
-                            <w:r>
-                              <w:rPr>
-                                <w:rFonts w:ascii="Consolas" w:hAnsi="Consolas" w:cs="Consolas"/>
-                                <w:color w:val="000000"/>
-                                <w:sz w:val="19"/>
-                                <w:szCs w:val="19"/>
-                                <w:lang w:eastAsia="en-US"/>
-                              </w:rPr>
-                              <w:t>if</w:t>
-                            </w:r>
-                            <w:proofErr w:type="gramEnd"/>
-                            <w:r>
-                              <w:rPr>
-                                <w:rFonts w:ascii="Consolas" w:hAnsi="Consolas" w:cs="Consolas"/>
-                                <w:color w:val="000000"/>
-                                <w:sz w:val="19"/>
-                                <w:szCs w:val="19"/>
-                                <w:lang w:eastAsia="en-US"/>
-                              </w:rPr>
-                              <w:t xml:space="preserve"> 'place' in obj and obj['place'] != None:</w:t>
+                              <w:t>if 'place' in obj and obj['place'] != None:</w:t>
                             </w:r>
                           </w:p>
                           <w:p>
@@ -1439,28 +1261,7 @@
                                 <w:lang w:eastAsia="en-US"/>
                               </w:rPr>
                               <w:tab/>
-                            </w:r>
-                            <w:proofErr w:type="gramStart"/>
-                            <w:r>
-                              <w:rPr>
-                                <w:rFonts w:ascii="Consolas" w:hAnsi="Consolas" w:cs="Consolas"/>
-                                <w:color w:val="000000"/>
-                                <w:sz w:val="19"/>
-                                <w:szCs w:val="19"/>
-                                <w:lang w:eastAsia="en-US"/>
-                              </w:rPr>
-                              <w:t>print</w:t>
-                            </w:r>
-                            <w:proofErr w:type="gramEnd"/>
-                            <w:r>
-                              <w:rPr>
-                                <w:rFonts w:ascii="Consolas" w:hAnsi="Consolas" w:cs="Consolas"/>
-                                <w:color w:val="000000"/>
-                                <w:sz w:val="19"/>
-                                <w:szCs w:val="19"/>
-                                <w:lang w:eastAsia="en-US"/>
-                              </w:rPr>
-                              <w:t xml:space="preserve"> "Place: %s" % obj['place']['full_name']</w:t>
+                              <w:t>print "Place: %s" % obj['place']['full_name']</w:t>
                             </w:r>
                           </w:p>
                           <w:p>
@@ -1502,19 +1303,8 @@
                                 <w:lang w:eastAsia="en-US"/>
                               </w:rPr>
                               <w:tab/>
-                            </w:r>
-                            <w:proofErr w:type="gramStart"/>
-                            <w:r>
-                              <w:rPr>
-                                <w:rFonts w:ascii="Consolas" w:hAnsi="Consolas" w:cs="Consolas"/>
-                                <w:color w:val="000000"/>
-                                <w:sz w:val="19"/>
-                                <w:szCs w:val="19"/>
-                                <w:lang w:eastAsia="en-US"/>
-                              </w:rPr>
                               <w:t>continue</w:t>
                             </w:r>
-                            <w:proofErr w:type="gramEnd"/>
                           </w:p>
                         </w:txbxContent>
                       </wps:txbx>
@@ -1533,9 +1323,9 @@
               </wp:anchor>
             </w:drawing>
           </mc:Choice>
-          <mc:Fallback xmlns:w15="http://schemas.microsoft.com/office/word/2012/wordml">
+          <mc:Fallback>
             <w:pict>
-              <v:shapetype w14:anchorId="66731457" id="_x0000_t202" coordsize="21600,21600" o:spt="202" path="m,l,21600r21600,l21600,xe">
+              <v:shapetype w14:anchorId="26275092" id="_x0000_t202" coordsize="21600,21600" o:spt="202" path="m,l,21600r21600,l21600,xe">
                 <v:stroke joinstyle="miter"/>
                 <v:path gradientshapeok="t" o:connecttype="rect"/>
               </v:shapetype>
@@ -2168,7 +1958,7 @@
 </file>
 
 <file path=word/numbering.xml><?xml version="1.0" encoding="utf-8"?>
-<w:numbering xmlns:wpc="http://schemas.microsoft.com/office/word/2010/wordprocessingCanvas" xmlns:mo="http://schemas.microsoft.com/office/mac/office/2008/main" xmlns:mc="http://schemas.openxmlformats.org/markup-compatibility/2006" xmlns:mv="urn:schemas-microsoft-com:mac:vml" xmlns:o="urn:schemas-microsoft-com:office:office" xmlns:r="http://schemas.openxmlformats.org/officeDocument/2006/relationships" xmlns:m="http://schemas.openxmlformats.org/officeDocument/2006/math" xmlns:v="urn:schemas-microsoft-com:vml" xmlns:wp14="http://schemas.microsoft.com/office/word/2010/wordprocessingDrawing" xmlns:wp="http://schemas.openxmlformats.org/drawingml/2006/wordprocessingDrawing" xmlns:w10="urn:schemas-microsoft-com:office:word" xmlns:w="http://schemas.openxmlformats.org/wordprocessingml/2006/main" xmlns:w14="http://schemas.microsoft.com/office/word/2010/wordml" xmlns:wpg="http://schemas.microsoft.com/office/word/2010/wordprocessingGroup" xmlns:wpi="http://schemas.microsoft.com/office/word/2010/wordprocessingInk" xmlns:wne="http://schemas.microsoft.com/office/word/2006/wordml" xmlns:wps="http://schemas.microsoft.com/office/word/2010/wordprocessingShape" mc:Ignorable="w14 wp14">
+<w:numbering xmlns:wpc="http://schemas.microsoft.com/office/word/2010/wordprocessingCanvas" xmlns:mc="http://schemas.openxmlformats.org/markup-compatibility/2006" xmlns:o="urn:schemas-microsoft-com:office:office" xmlns:r="http://schemas.openxmlformats.org/officeDocument/2006/relationships" xmlns:m="http://schemas.openxmlformats.org/officeDocument/2006/math" xmlns:v="urn:schemas-microsoft-com:vml" xmlns:wp14="http://schemas.microsoft.com/office/word/2010/wordprocessingDrawing" xmlns:wp="http://schemas.openxmlformats.org/drawingml/2006/wordprocessingDrawing" xmlns:w10="urn:schemas-microsoft-com:office:word" xmlns:w="http://schemas.openxmlformats.org/wordprocessingml/2006/main" xmlns:w14="http://schemas.microsoft.com/office/word/2010/wordml" xmlns:w15="http://schemas.microsoft.com/office/word/2012/wordml" xmlns:wpg="http://schemas.microsoft.com/office/word/2010/wordprocessingGroup" xmlns:wpi="http://schemas.microsoft.com/office/word/2010/wordprocessingInk" xmlns:wne="http://schemas.microsoft.com/office/word/2006/wordml" xmlns:wps="http://schemas.microsoft.com/office/word/2010/wordprocessingShape" mc:Ignorable="w14 w15 wp14">
   <w:abstractNum w:abstractNumId="0">
     <w:nsid w:val="042956EA"/>
     <w:multiLevelType w:val="hybridMultilevel"/>
@@ -2423,7 +2213,7 @@
 </file>
 
 <file path=word/styles.xml><?xml version="1.0" encoding="utf-8"?>
-<w:styles xmlns:mc="http://schemas.openxmlformats.org/markup-compatibility/2006" xmlns:r="http://schemas.openxmlformats.org/officeDocument/2006/relationships" xmlns:w="http://schemas.openxmlformats.org/wordprocessingml/2006/main" xmlns:w14="http://schemas.microsoft.com/office/word/2010/wordml" mc:Ignorable="w14">
+<w:styles xmlns:mc="http://schemas.openxmlformats.org/markup-compatibility/2006" xmlns:r="http://schemas.openxmlformats.org/officeDocument/2006/relationships" xmlns:w="http://schemas.openxmlformats.org/wordprocessingml/2006/main" xmlns:w14="http://schemas.microsoft.com/office/word/2010/wordml" xmlns:w15="http://schemas.microsoft.com/office/word/2012/wordml" mc:Ignorable="w14 w15">
   <w:docDefaults>
     <w:rPrDefault>
       <w:rPr>
@@ -2439,972 +2229,369 @@
       </w:pPr>
     </w:pPrDefault>
   </w:docDefaults>
-  <w:latentStyles w:defLockedState="0" w:defUIPriority="99" w:defSemiHidden="1" w:defUnhideWhenUsed="1" w:defQFormat="0" w:count="276">
-    <w:lsdException w:name="Normal" w:semiHidden="0" w:uiPriority="0" w:unhideWhenUsed="0" w:qFormat="1"/>
-    <w:lsdException w:name="heading 1" w:semiHidden="0" w:uiPriority="9" w:unhideWhenUsed="0" w:qFormat="1"/>
-    <w:lsdException w:name="heading 2" w:uiPriority="9" w:qFormat="1"/>
-    <w:lsdException w:name="heading 3" w:uiPriority="9" w:qFormat="1"/>
-    <w:lsdException w:name="heading 4" w:uiPriority="9" w:qFormat="1"/>
-    <w:lsdException w:name="heading 5" w:uiPriority="9" w:qFormat="1"/>
-    <w:lsdException w:name="heading 6" w:uiPriority="9" w:qFormat="1"/>
-    <w:lsdException w:name="heading 7" w:uiPriority="9" w:qFormat="1"/>
-    <w:lsdException w:name="heading 8" w:uiPriority="9" w:qFormat="1"/>
-    <w:lsdException w:name="heading 9" w:uiPriority="9" w:qFormat="1"/>
-    <w:lsdException w:name="toc 1" w:uiPriority="39"/>
-    <w:lsdException w:name="toc 2" w:uiPriority="39"/>
-    <w:lsdException w:name="toc 3" w:uiPriority="39"/>
-    <w:lsdException w:name="toc 4" w:uiPriority="39"/>
-    <w:lsdException w:name="toc 5" w:uiPriority="39"/>
-    <w:lsdException w:name="toc 6" w:uiPriority="39"/>
-    <w:lsdException w:name="toc 7" w:uiPriority="39"/>
-    <w:lsdException w:name="toc 8" w:uiPriority="39"/>
-    <w:lsdException w:name="toc 9" w:uiPriority="39"/>
-    <w:lsdException w:name="caption" w:uiPriority="35" w:qFormat="1"/>
-    <w:lsdException w:name="Title" w:semiHidden="0" w:uiPriority="10" w:unhideWhenUsed="0" w:qFormat="1"/>
-    <w:lsdException w:name="Default Paragraph Font" w:uiPriority="1"/>
-    <w:lsdException w:name="Subtitle" w:semiHidden="0" w:uiPriority="11" w:unhideWhenUsed="0" w:qFormat="1"/>
-    <w:lsdException w:name="Strong" w:semiHidden="0" w:uiPriority="22" w:unhideWhenUsed="0" w:qFormat="1"/>
-    <w:lsdException w:name="Emphasis" w:semiHidden="0" w:uiPriority="20" w:unhideWhenUsed="0" w:qFormat="1"/>
-    <w:lsdException w:name="Table Grid" w:semiHidden="0" w:uiPriority="39" w:unhideWhenUsed="0"/>
-    <w:lsdException w:name="Note Level 1" w:semiHidden="0" w:unhideWhenUsed="0"/>
-    <w:lsdException w:name="Note Level 2" w:semiHidden="0" w:unhideWhenUsed="0"/>
-    <w:lsdException w:name="Note Level 3" w:semiHidden="0" w:unhideWhenUsed="0"/>
-    <w:lsdException w:name="Note Level 4" w:semiHidden="0" w:unhideWhenUsed="0"/>
-    <w:lsdException w:name="Note Level 5" w:semiHidden="0" w:unhideWhenUsed="0"/>
-    <w:lsdException w:name="Note Level 6" w:semiHidden="0" w:unhideWhenUsed="0"/>
-    <w:lsdException w:name="Note Level 7" w:semiHidden="0" w:unhideWhenUsed="0"/>
-    <w:lsdException w:name="Note Level 8" w:semiHidden="0" w:unhideWhenUsed="0"/>
-    <w:lsdException w:name="Note Level 9" w:semiHidden="0" w:unhideWhenUsed="0"/>
-    <w:lsdException w:name="Placeholder Text" w:unhideWhenUsed="0"/>
-    <w:lsdException w:name="No Spacing" w:semiHidden="0" w:uiPriority="1" w:unhideWhenUsed="0" w:qFormat="1"/>
-    <w:lsdException w:name="Light Shading" w:semiHidden="0" w:uiPriority="60" w:unhideWhenUsed="0"/>
-    <w:lsdException w:name="Light List" w:semiHidden="0" w:uiPriority="61" w:unhideWhenUsed="0"/>
-    <w:lsdException w:name="Light Grid" w:semiHidden="0" w:uiPriority="62" w:unhideWhenUsed="0"/>
-    <w:lsdException w:name="Medium Shading 1" w:semiHidden="0" w:uiPriority="63" w:unhideWhenUsed="0"/>
-    <w:lsdException w:name="Medium Shading 2" w:semiHidden="0" w:uiPriority="64" w:unhideWhenUsed="0"/>
-    <w:lsdException w:name="Medium List 1" w:semiHidden="0" w:uiPriority="65" w:unhideWhenUsed="0"/>
-    <w:lsdException w:name="Medium List 2" w:semiHidden="0" w:uiPriority="66" w:unhideWhenUsed="0"/>
-    <w:lsdException w:name="Medium Grid 1" w:semiHidden="0" w:uiPriority="67" w:unhideWhenUsed="0"/>
-    <w:lsdException w:name="Medium Grid 2" w:semiHidden="0" w:uiPriority="68" w:unhideWhenUsed="0"/>
-    <w:lsdException w:name="Medium Grid 3" w:semiHidden="0" w:uiPriority="69" w:unhideWhenUsed="0"/>
-    <w:lsdException w:name="Dark List" w:semiHidden="0" w:uiPriority="70" w:unhideWhenUsed="0"/>
-    <w:lsdException w:name="Colorful Shading" w:semiHidden="0" w:uiPriority="71" w:unhideWhenUsed="0"/>
-    <w:lsdException w:name="Colorful List" w:semiHidden="0" w:uiPriority="72" w:unhideWhenUsed="0"/>
-    <w:lsdException w:name="Colorful Grid" w:semiHidden="0" w:uiPriority="73" w:unhideWhenUsed="0"/>
-    <w:lsdException w:name="Light Shading Accent 1" w:semiHidden="0" w:uiPriority="60" w:unhideWhenUsed="0"/>
-    <w:lsdException w:name="Light List Accent 1" w:semiHidden="0" w:uiPriority="61" w:unhideWhenUsed="0"/>
-    <w:lsdException w:name="Light Grid Accent 1" w:semiHidden="0" w:uiPriority="62" w:unhideWhenUsed="0"/>
-    <w:lsdException w:name="Medium Shading 1 Accent 1" w:semiHidden="0" w:uiPriority="63" w:unhideWhenUsed="0"/>
-    <w:lsdException w:name="Medium Shading 2 Accent 1" w:semiHidden="0" w:uiPriority="64" w:unhideWhenUsed="0"/>
-    <w:lsdException w:name="Medium List 1 Accent 1" w:semiHidden="0" w:uiPriority="65" w:unhideWhenUsed="0"/>
-    <w:lsdException w:name="Revision" w:unhideWhenUsed="0"/>
-    <w:lsdException w:name="List Paragraph" w:semiHidden="0" w:uiPriority="34" w:unhideWhenUsed="0" w:qFormat="1"/>
-    <w:lsdException w:name="Quote" w:semiHidden="0" w:uiPriority="29" w:unhideWhenUsed="0" w:qFormat="1"/>
-    <w:lsdException w:name="Intense Quote" w:semiHidden="0" w:uiPriority="30" w:unhideWhenUsed="0" w:qFormat="1"/>
-    <w:lsdException w:name="Medium List 2 Accent 1" w:semiHidden="0" w:uiPriority="66" w:unhideWhenUsed="0"/>
-    <w:lsdException w:name="Medium Grid 1 Accent 1" w:semiHidden="0" w:uiPriority="67" w:unhideWhenUsed="0"/>
-    <w:lsdException w:name="Medium Grid 2 Accent 1" w:semiHidden="0" w:uiPriority="68" w:unhideWhenUsed="0"/>
-    <w:lsdException w:name="Medium Grid 3 Accent 1" w:semiHidden="0" w:uiPriority="69" w:unhideWhenUsed="0"/>
-    <w:lsdException w:name="Dark List Accent 1" w:semiHidden="0" w:uiPriority="70" w:unhideWhenUsed="0"/>
-    <w:lsdException w:name="Colorful Shading Accent 1" w:semiHidden="0" w:uiPriority="71" w:unhideWhenUsed="0"/>
-    <w:lsdException w:name="Colorful List Accent 1" w:semiHidden="0" w:uiPriority="72" w:unhideWhenUsed="0"/>
-    <w:lsdException w:name="Colorful Grid Accent 1" w:semiHidden="0" w:uiPriority="73" w:unhideWhenUsed="0"/>
-    <w:lsdException w:name="Light Shading Accent 2" w:semiHidden="0" w:uiPriority="60" w:unhideWhenUsed="0"/>
-    <w:lsdException w:name="Light List Accent 2" w:semiHidden="0" w:uiPriority="61" w:unhideWhenUsed="0"/>
-    <w:lsdException w:name="Light Grid Accent 2" w:semiHidden="0" w:uiPriority="62" w:unhideWhenUsed="0"/>
-    <w:lsdException w:name="Medium Shading 1 Accent 2" w:semiHidden="0" w:uiPriority="63" w:unhideWhenUsed="0"/>
-    <w:lsdException w:name="Medium Shading 2 Accent 2" w:semiHidden="0" w:uiPriority="64" w:unhideWhenUsed="0"/>
-    <w:lsdException w:name="Medium List 1 Accent 2" w:semiHidden="0" w:uiPriority="65" w:unhideWhenUsed="0"/>
-    <w:lsdException w:name="Medium List 2 Accent 2" w:semiHidden="0" w:uiPriority="66" w:unhideWhenUsed="0"/>
-    <w:lsdException w:name="Medium Grid 1 Accent 2" w:semiHidden="0" w:uiPriority="67" w:unhideWhenUsed="0"/>
-    <w:lsdException w:name="Medium Grid 2 Accent 2" w:semiHidden="0" w:uiPriority="68" w:unhideWhenUsed="0"/>
-    <w:lsdException w:name="Medium Grid 3 Accent 2" w:semiHidden="0" w:uiPriority="69" w:unhideWhenUsed="0"/>
-    <w:lsdException w:name="Dark List Accent 2" w:semiHidden="0" w:uiPriority="70" w:unhideWhenUsed="0"/>
-    <w:lsdException w:name="Colorful Shading Accent 2" w:semiHidden="0" w:uiPriority="71" w:unhideWhenUsed="0"/>
-    <w:lsdException w:name="Colorful List Accent 2" w:semiHidden="0" w:uiPriority="72" w:unhideWhenUsed="0"/>
-    <w:lsdException w:name="Colorful Grid Accent 2" w:semiHidden="0" w:uiPriority="73" w:unhideWhenUsed="0"/>
-    <w:lsdException w:name="Light Shading Accent 3" w:semiHidden="0" w:uiPriority="60" w:unhideWhenUsed="0"/>
-    <w:lsdException w:name="Light List Accent 3" w:semiHidden="0" w:uiPriority="61" w:unhideWhenUsed="0"/>
-    <w:lsdException w:name="Light Grid Accent 3" w:semiHidden="0" w:uiPriority="62" w:unhideWhenUsed="0"/>
-    <w:lsdException w:name="Medium Shading 1 Accent 3" w:semiHidden="0" w:uiPriority="63" w:unhideWhenUsed="0"/>
-    <w:lsdException w:name="Medium Shading 2 Accent 3" w:semiHidden="0" w:uiPriority="64" w:unhideWhenUsed="0"/>
-    <w:lsdException w:name="Medium List 1 Accent 3" w:semiHidden="0" w:uiPriority="65" w:unhideWhenUsed="0"/>
-    <w:lsdException w:name="Medium List 2 Accent 3" w:semiHidden="0" w:uiPriority="66" w:unhideWhenUsed="0"/>
-    <w:lsdException w:name="Medium Grid 1 Accent 3" w:semiHidden="0" w:uiPriority="67" w:unhideWhenUsed="0"/>
-    <w:lsdException w:name="Medium Grid 2 Accent 3" w:semiHidden="0" w:uiPriority="68" w:unhideWhenUsed="0"/>
-    <w:lsdException w:name="Medium Grid 3 Accent 3" w:semiHidden="0" w:uiPriority="69" w:unhideWhenUsed="0"/>
-    <w:lsdException w:name="Dark List Accent 3" w:semiHidden="0" w:uiPriority="70" w:unhideWhenUsed="0"/>
-    <w:lsdException w:name="Colorful Shading Accent 3" w:semiHidden="0" w:uiPriority="71" w:unhideWhenUsed="0"/>
-    <w:lsdException w:name="Colorful List Accent 3" w:semiHidden="0" w:uiPriority="72" w:unhideWhenUsed="0"/>
-    <w:lsdException w:name="Colorful Grid Accent 3" w:semiHidden="0" w:uiPriority="73" w:unhideWhenUsed="0"/>
-    <w:lsdException w:name="Light Shading Accent 4" w:semiHidden="0" w:uiPriority="60" w:unhideWhenUsed="0"/>
-    <w:lsdException w:name="Light List Accent 4" w:semiHidden="0" w:uiPriority="61" w:unhideWhenUsed="0"/>
-    <w:lsdException w:name="Light Grid Accent 4" w:semiHidden="0" w:uiPriority="62" w:unhideWhenUsed="0"/>
-    <w:lsdException w:name="Medium Shading 1 Accent 4" w:semiHidden="0" w:uiPriority="63" w:unhideWhenUsed="0"/>
-    <w:lsdException w:name="Medium Shading 2 Accent 4" w:semiHidden="0" w:uiPriority="64" w:unhideWhenUsed="0"/>
-    <w:lsdException w:name="Medium List 1 Accent 4" w:semiHidden="0" w:uiPriority="65" w:unhideWhenUsed="0"/>
-    <w:lsdException w:name="Medium List 2 Accent 4" w:semiHidden="0" w:uiPriority="66" w:unhideWhenUsed="0"/>
-    <w:lsdException w:name="Medium Grid 1 Accent 4" w:semiHidden="0" w:uiPriority="67" w:unhideWhenUsed="0"/>
-    <w:lsdException w:name="Medium Grid 2 Accent 4" w:semiHidden="0" w:uiPriority="68" w:unhideWhenUsed="0"/>
-    <w:lsdException w:name="Medium Grid 3 Accent 4" w:semiHidden="0" w:uiPriority="69" w:unhideWhenUsed="0"/>
-    <w:lsdException w:name="Dark List Accent 4" w:semiHidden="0" w:uiPriority="70" w:unhideWhenUsed="0"/>
-    <w:lsdException w:name="Colorful Shading Accent 4" w:semiHidden="0" w:uiPriority="71" w:unhideWhenUsed="0"/>
-    <w:lsdException w:name="Colorful List Accent 4" w:semiHidden="0" w:uiPriority="72" w:unhideWhenUsed="0"/>
-    <w:lsdException w:name="Colorful Grid Accent 4" w:semiHidden="0" w:uiPriority="73" w:unhideWhenUsed="0"/>
-    <w:lsdException w:name="Light Shading Accent 5" w:semiHidden="0" w:uiPriority="60" w:unhideWhenUsed="0"/>
-    <w:lsdException w:name="Light List Accent 5" w:semiHidden="0" w:uiPriority="61" w:unhideWhenUsed="0"/>
-    <w:lsdException w:name="Light Grid Accent 5" w:semiHidden="0" w:uiPriority="62" w:unhideWhenUsed="0"/>
-    <w:lsdException w:name="Medium Shading 1 Accent 5" w:semiHidden="0" w:uiPriority="63" w:unhideWhenUsed="0"/>
-    <w:lsdException w:name="Medium Shading 2 Accent 5" w:semiHidden="0" w:uiPriority="64" w:unhideWhenUsed="0"/>
-    <w:lsdException w:name="Medium List 1 Accent 5" w:semiHidden="0" w:uiPriority="65" w:unhideWhenUsed="0"/>
-    <w:lsdException w:name="Medium List 2 Accent 5" w:semiHidden="0" w:uiPriority="66" w:unhideWhenUsed="0"/>
-    <w:lsdException w:name="Medium Grid 1 Accent 5" w:semiHidden="0" w:uiPriority="67" w:unhideWhenUsed="0"/>
-    <w:lsdException w:name="Medium Grid 2 Accent 5" w:semiHidden="0" w:uiPriority="68" w:unhideWhenUsed="0"/>
-    <w:lsdException w:name="Medium Grid 3 Accent 5" w:semiHidden="0" w:uiPriority="69" w:unhideWhenUsed="0"/>
-    <w:lsdException w:name="Dark List Accent 5" w:semiHidden="0" w:uiPriority="70" w:unhideWhenUsed="0"/>
-    <w:lsdException w:name="Colorful Shading Accent 5" w:semiHidden="0" w:uiPriority="71" w:unhideWhenUsed="0"/>
-    <w:lsdException w:name="Colorful List Accent 5" w:semiHidden="0" w:uiPriority="72" w:unhideWhenUsed="0"/>
-    <w:lsdException w:name="Colorful Grid Accent 5" w:semiHidden="0" w:uiPriority="73" w:unhideWhenUsed="0"/>
-    <w:lsdException w:name="Light Shading Accent 6" w:semiHidden="0" w:uiPriority="60" w:unhideWhenUsed="0"/>
-    <w:lsdException w:name="Light List Accent 6" w:semiHidden="0" w:uiPriority="61" w:unhideWhenUsed="0"/>
-    <w:lsdException w:name="Light Grid Accent 6" w:semiHidden="0" w:uiPriority="62" w:unhideWhenUsed="0"/>
-    <w:lsdException w:name="Medium Shading 1 Accent 6" w:semiHidden="0" w:uiPriority="63" w:unhideWhenUsed="0"/>
-    <w:lsdException w:name="Medium Shading 2 Accent 6" w:semiHidden="0" w:uiPriority="64" w:unhideWhenUsed="0"/>
-    <w:lsdException w:name="Medium List 1 Accent 6" w:semiHidden="0" w:uiPriority="65" w:unhideWhenUsed="0"/>
-    <w:lsdException w:name="Medium List 2 Accent 6" w:semiHidden="0" w:uiPriority="66" w:unhideWhenUsed="0"/>
-    <w:lsdException w:name="Medium Grid 1 Accent 6" w:semiHidden="0" w:uiPriority="67" w:unhideWhenUsed="0"/>
-    <w:lsdException w:name="Medium Grid 2 Accent 6" w:semiHidden="0" w:uiPriority="68" w:unhideWhenUsed="0"/>
-    <w:lsdException w:name="Medium Grid 3 Accent 6" w:semiHidden="0" w:uiPriority="69" w:unhideWhenUsed="0"/>
-    <w:lsdException w:name="Dark List Accent 6" w:semiHidden="0" w:uiPriority="70" w:unhideWhenUsed="0"/>
-    <w:lsdException w:name="Colorful Shading Accent 6" w:semiHidden="0" w:uiPriority="71" w:unhideWhenUsed="0"/>
-    <w:lsdException w:name="Colorful List Accent 6" w:semiHidden="0" w:uiPriority="72" w:unhideWhenUsed="0"/>
-    <w:lsdException w:name="Colorful Grid Accent 6" w:semiHidden="0" w:uiPriority="73" w:unhideWhenUsed="0"/>
-    <w:lsdException w:name="Subtle Emphasis" w:semiHidden="0" w:uiPriority="19" w:unhideWhenUsed="0" w:qFormat="1"/>
-    <w:lsdException w:name="Intense Emphasis" w:semiHidden="0" w:uiPriority="21" w:unhideWhenUsed="0" w:qFormat="1"/>
-    <w:lsdException w:name="Subtle Reference" w:semiHidden="0" w:uiPriority="31" w:unhideWhenUsed="0" w:qFormat="1"/>
-    <w:lsdException w:name="Intense Reference" w:semiHidden="0" w:uiPriority="32" w:unhideWhenUsed="0" w:qFormat="1"/>
-    <w:lsdException w:name="Book Title" w:semiHidden="0" w:uiPriority="33" w:unhideWhenUsed="0" w:qFormat="1"/>
-    <w:lsdException w:name="Bibliography" w:uiPriority="37"/>
-    <w:lsdException w:name="TOC Heading" w:uiPriority="39" w:qFormat="1"/>
-  </w:latentStyles>
-  <w:style w:type="paragraph" w:default="1" w:styleId="Normal">
-    <w:name w:val="Normal"/>
-    <w:qFormat/>
-  </w:style>
-  <w:style w:type="paragraph" w:styleId="Heading1">
-    <w:name w:val="heading 1"/>
-    <w:basedOn w:val="Normal"/>
-    <w:next w:val="Normal"/>
-    <w:link w:val="Heading1Char"/>
-    <w:uiPriority w:val="9"/>
-    <w:qFormat/>
-    <w:pPr>
-      <w:keepNext/>
-      <w:keepLines/>
-      <w:numPr>
-        <w:numId w:val="12"/>
-      </w:numPr>
-      <w:pBdr>
-        <w:bottom w:val="single" w:sz="4" w:space="1" w:color="595959" w:themeColor="text1" w:themeTint="A6"/>
-      </w:pBdr>
-      <w:spacing w:before="360"/>
-      <w:ind w:left="432"/>
-      <w:outlineLvl w:val="0"/>
-    </w:pPr>
-    <w:rPr>
-      <w:rFonts w:asciiTheme="majorHAnsi" w:eastAsiaTheme="majorEastAsia" w:hAnsiTheme="majorHAnsi" w:cstheme="majorBidi"/>
-      <w:b/>
-      <w:bCs/>
-      <w:smallCaps/>
-      <w:color w:val="000000" w:themeColor="text1"/>
-      <w:sz w:val="36"/>
-      <w:szCs w:val="36"/>
-    </w:rPr>
-  </w:style>
-  <w:style w:type="paragraph" w:styleId="Heading2">
-    <w:name w:val="heading 2"/>
-    <w:basedOn w:val="Normal"/>
-    <w:next w:val="Normal"/>
-    <w:link w:val="Heading2Char"/>
-    <w:uiPriority w:val="9"/>
-    <w:unhideWhenUsed/>
-    <w:qFormat/>
-    <w:pPr>
-      <w:keepNext/>
-      <w:keepLines/>
-      <w:numPr>
-        <w:ilvl w:val="1"/>
-        <w:numId w:val="12"/>
-      </w:numPr>
-      <w:spacing w:before="360" w:after="0"/>
-      <w:outlineLvl w:val="1"/>
-    </w:pPr>
-    <w:rPr>
-      <w:rFonts w:asciiTheme="majorHAnsi" w:eastAsiaTheme="majorEastAsia" w:hAnsiTheme="majorHAnsi" w:cstheme="majorBidi"/>
-      <w:b/>
-      <w:bCs/>
-      <w:smallCaps/>
-      <w:color w:val="000000" w:themeColor="text1"/>
-      <w:sz w:val="28"/>
-      <w:szCs w:val="28"/>
-    </w:rPr>
-  </w:style>
-  <w:style w:type="paragraph" w:styleId="Heading3">
-    <w:name w:val="heading 3"/>
-    <w:basedOn w:val="Normal"/>
-    <w:next w:val="Normal"/>
-    <w:link w:val="Heading3Char"/>
-    <w:uiPriority w:val="9"/>
-    <w:unhideWhenUsed/>
-    <w:qFormat/>
-    <w:pPr>
-      <w:keepNext/>
-      <w:keepLines/>
-      <w:numPr>
-        <w:ilvl w:val="2"/>
-        <w:numId w:val="12"/>
-      </w:numPr>
-      <w:spacing w:before="200" w:after="0"/>
-      <w:outlineLvl w:val="2"/>
-    </w:pPr>
-    <w:rPr>
-      <w:rFonts w:asciiTheme="majorHAnsi" w:eastAsiaTheme="majorEastAsia" w:hAnsiTheme="majorHAnsi" w:cstheme="majorBidi"/>
-      <w:b/>
-      <w:bCs/>
-      <w:color w:val="000000" w:themeColor="text1"/>
-    </w:rPr>
-  </w:style>
-  <w:style w:type="paragraph" w:styleId="Heading4">
-    <w:name w:val="heading 4"/>
-    <w:basedOn w:val="Normal"/>
-    <w:next w:val="Normal"/>
-    <w:link w:val="Heading4Char"/>
-    <w:uiPriority w:val="9"/>
-    <w:semiHidden/>
-    <w:unhideWhenUsed/>
-    <w:qFormat/>
-    <w:pPr>
-      <w:keepNext/>
-      <w:keepLines/>
-      <w:numPr>
-        <w:ilvl w:val="3"/>
-        <w:numId w:val="12"/>
-      </w:numPr>
-      <w:spacing w:before="200" w:after="0"/>
-      <w:outlineLvl w:val="3"/>
-    </w:pPr>
-    <w:rPr>
-      <w:rFonts w:asciiTheme="majorHAnsi" w:eastAsiaTheme="majorEastAsia" w:hAnsiTheme="majorHAnsi" w:cstheme="majorBidi"/>
-      <w:b/>
-      <w:bCs/>
-      <w:i/>
-      <w:iCs/>
-      <w:color w:val="000000" w:themeColor="text1"/>
-    </w:rPr>
-  </w:style>
-  <w:style w:type="paragraph" w:styleId="Heading5">
-    <w:name w:val="heading 5"/>
-    <w:basedOn w:val="Normal"/>
-    <w:next w:val="Normal"/>
-    <w:link w:val="Heading5Char"/>
-    <w:uiPriority w:val="9"/>
-    <w:semiHidden/>
-    <w:unhideWhenUsed/>
-    <w:qFormat/>
-    <w:pPr>
-      <w:keepNext/>
-      <w:keepLines/>
-      <w:numPr>
-        <w:ilvl w:val="4"/>
-        <w:numId w:val="12"/>
-      </w:numPr>
-      <w:spacing w:before="200" w:after="0"/>
-      <w:outlineLvl w:val="4"/>
-    </w:pPr>
-    <w:rPr>
-      <w:rFonts w:asciiTheme="majorHAnsi" w:eastAsiaTheme="majorEastAsia" w:hAnsiTheme="majorHAnsi" w:cstheme="majorBidi"/>
-      <w:color w:val="252525" w:themeColor="text2" w:themeShade="BF"/>
-    </w:rPr>
-  </w:style>
-  <w:style w:type="paragraph" w:styleId="Heading6">
-    <w:name w:val="heading 6"/>
-    <w:basedOn w:val="Normal"/>
-    <w:next w:val="Normal"/>
-    <w:link w:val="Heading6Char"/>
-    <w:uiPriority w:val="9"/>
-    <w:semiHidden/>
-    <w:unhideWhenUsed/>
-    <w:qFormat/>
-    <w:pPr>
-      <w:keepNext/>
-      <w:keepLines/>
-      <w:numPr>
-        <w:ilvl w:val="5"/>
-        <w:numId w:val="12"/>
-      </w:numPr>
-      <w:spacing w:before="200" w:after="0"/>
-      <w:outlineLvl w:val="5"/>
-    </w:pPr>
-    <w:rPr>
-      <w:rFonts w:asciiTheme="majorHAnsi" w:eastAsiaTheme="majorEastAsia" w:hAnsiTheme="majorHAnsi" w:cstheme="majorBidi"/>
-      <w:i/>
-      <w:iCs/>
-      <w:color w:val="252525" w:themeColor="text2" w:themeShade="BF"/>
-    </w:rPr>
-  </w:style>
-  <w:style w:type="paragraph" w:styleId="Heading7">
-    <w:name w:val="heading 7"/>
-    <w:basedOn w:val="Normal"/>
-    <w:next w:val="Normal"/>
-    <w:link w:val="Heading7Char"/>
-    <w:uiPriority w:val="9"/>
-    <w:semiHidden/>
-    <w:unhideWhenUsed/>
-    <w:qFormat/>
-    <w:pPr>
-      <w:keepNext/>
-      <w:keepLines/>
-      <w:numPr>
-        <w:ilvl w:val="6"/>
-        <w:numId w:val="12"/>
-      </w:numPr>
-      <w:spacing w:before="200" w:after="0"/>
-      <w:outlineLvl w:val="6"/>
-    </w:pPr>
-    <w:rPr>
-      <w:rFonts w:asciiTheme="majorHAnsi" w:eastAsiaTheme="majorEastAsia" w:hAnsiTheme="majorHAnsi" w:cstheme="majorBidi"/>
-      <w:i/>
-      <w:iCs/>
-      <w:color w:val="404040" w:themeColor="text1" w:themeTint="BF"/>
-    </w:rPr>
-  </w:style>
-  <w:style w:type="paragraph" w:styleId="Heading8">
-    <w:name w:val="heading 8"/>
-    <w:basedOn w:val="Normal"/>
-    <w:next w:val="Normal"/>
-    <w:link w:val="Heading8Char"/>
-    <w:uiPriority w:val="9"/>
-    <w:semiHidden/>
-    <w:unhideWhenUsed/>
-    <w:qFormat/>
-    <w:pPr>
-      <w:keepNext/>
-      <w:keepLines/>
-      <w:numPr>
-        <w:ilvl w:val="7"/>
-        <w:numId w:val="12"/>
-      </w:numPr>
-      <w:spacing w:before="200" w:after="0"/>
-      <w:outlineLvl w:val="7"/>
-    </w:pPr>
-    <w:rPr>
-      <w:rFonts w:asciiTheme="majorHAnsi" w:eastAsiaTheme="majorEastAsia" w:hAnsiTheme="majorHAnsi" w:cstheme="majorBidi"/>
-      <w:color w:val="404040" w:themeColor="text1" w:themeTint="BF"/>
-      <w:sz w:val="20"/>
-      <w:szCs w:val="20"/>
-    </w:rPr>
-  </w:style>
-  <w:style w:type="paragraph" w:styleId="Heading9">
-    <w:name w:val="heading 9"/>
-    <w:basedOn w:val="Normal"/>
-    <w:next w:val="Normal"/>
-    <w:link w:val="Heading9Char"/>
-    <w:uiPriority w:val="9"/>
-    <w:semiHidden/>
-    <w:unhideWhenUsed/>
-    <w:qFormat/>
-    <w:pPr>
-      <w:keepNext/>
-      <w:keepLines/>
-      <w:numPr>
-        <w:ilvl w:val="8"/>
-        <w:numId w:val="12"/>
-      </w:numPr>
-      <w:spacing w:before="200" w:after="0"/>
-      <w:outlineLvl w:val="8"/>
-    </w:pPr>
-    <w:rPr>
-      <w:rFonts w:asciiTheme="majorHAnsi" w:eastAsiaTheme="majorEastAsia" w:hAnsiTheme="majorHAnsi" w:cstheme="majorBidi"/>
-      <w:i/>
-      <w:iCs/>
-      <w:color w:val="404040" w:themeColor="text1" w:themeTint="BF"/>
-      <w:sz w:val="20"/>
-      <w:szCs w:val="20"/>
-    </w:rPr>
-  </w:style>
-  <w:style w:type="character" w:default="1" w:styleId="DefaultParagraphFont">
-    <w:name w:val="Default Paragraph Font"/>
-    <w:uiPriority w:val="1"/>
-    <w:semiHidden/>
-    <w:unhideWhenUsed/>
-  </w:style>
-  <w:style w:type="table" w:default="1" w:styleId="TableNormal">
-    <w:name w:val="Normal Table"/>
-    <w:uiPriority w:val="99"/>
-    <w:semiHidden/>
-    <w:unhideWhenUsed/>
-    <w:tblPr>
-      <w:tblInd w:w="0" w:type="dxa"/>
-      <w:tblCellMar>
-        <w:top w:w="0" w:type="dxa"/>
-        <w:left w:w="108" w:type="dxa"/>
-        <w:bottom w:w="0" w:type="dxa"/>
-        <w:right w:w="108" w:type="dxa"/>
-      </w:tblCellMar>
-    </w:tblPr>
-  </w:style>
-  <w:style w:type="numbering" w:default="1" w:styleId="NoList">
-    <w:name w:val="No List"/>
-    <w:uiPriority w:val="99"/>
-    <w:semiHidden/>
-    <w:unhideWhenUsed/>
-  </w:style>
-  <w:style w:type="paragraph" w:styleId="Title">
-    <w:name w:val="Title"/>
-    <w:basedOn w:val="Normal"/>
-    <w:next w:val="Normal"/>
-    <w:link w:val="TitleChar"/>
-    <w:uiPriority w:val="10"/>
-    <w:qFormat/>
-    <w:pPr>
-      <w:spacing w:after="0" w:line="240" w:lineRule="auto"/>
-      <w:contextualSpacing/>
-    </w:pPr>
-    <w:rPr>
-      <w:rFonts w:asciiTheme="majorHAnsi" w:eastAsiaTheme="majorEastAsia" w:hAnsiTheme="majorHAnsi" w:cstheme="majorBidi"/>
-      <w:color w:val="000000" w:themeColor="text1"/>
-      <w:sz w:val="56"/>
-      <w:szCs w:val="56"/>
-    </w:rPr>
-  </w:style>
-  <w:style w:type="character" w:customStyle="1" w:styleId="TitleChar">
-    <w:name w:val="Title Char"/>
-    <w:basedOn w:val="DefaultParagraphFont"/>
-    <w:link w:val="Title"/>
-    <w:uiPriority w:val="10"/>
-    <w:rPr>
-      <w:rFonts w:asciiTheme="majorHAnsi" w:eastAsiaTheme="majorEastAsia" w:hAnsiTheme="majorHAnsi" w:cstheme="majorBidi"/>
-      <w:color w:val="000000" w:themeColor="text1"/>
-      <w:sz w:val="56"/>
-      <w:szCs w:val="56"/>
-    </w:rPr>
-  </w:style>
-  <w:style w:type="paragraph" w:styleId="Subtitle">
-    <w:name w:val="Subtitle"/>
-    <w:basedOn w:val="Normal"/>
-    <w:next w:val="Normal"/>
-    <w:link w:val="SubtitleChar"/>
-    <w:uiPriority w:val="11"/>
-    <w:qFormat/>
-    <w:pPr>
-      <w:numPr>
-        <w:ilvl w:val="1"/>
-      </w:numPr>
-    </w:pPr>
-    <w:rPr>
-      <w:color w:val="5A5A5A" w:themeColor="text1" w:themeTint="A5"/>
-      <w:spacing w:val="10"/>
-    </w:rPr>
-  </w:style>
-  <w:style w:type="character" w:customStyle="1" w:styleId="SubtitleChar">
-    <w:name w:val="Subtitle Char"/>
-    <w:basedOn w:val="DefaultParagraphFont"/>
-    <w:link w:val="Subtitle"/>
-    <w:uiPriority w:val="11"/>
-    <w:rPr>
-      <w:color w:val="5A5A5A" w:themeColor="text1" w:themeTint="A5"/>
-      <w:spacing w:val="10"/>
-    </w:rPr>
-  </w:style>
-  <w:style w:type="character" w:customStyle="1" w:styleId="Heading1Char">
-    <w:name w:val="Heading 1 Char"/>
-    <w:basedOn w:val="DefaultParagraphFont"/>
-    <w:link w:val="Heading1"/>
-    <w:uiPriority w:val="9"/>
-    <w:rPr>
-      <w:rFonts w:asciiTheme="majorHAnsi" w:eastAsiaTheme="majorEastAsia" w:hAnsiTheme="majorHAnsi" w:cstheme="majorBidi"/>
-      <w:b/>
-      <w:bCs/>
-      <w:smallCaps/>
-      <w:color w:val="000000" w:themeColor="text1"/>
-      <w:sz w:val="36"/>
-      <w:szCs w:val="36"/>
-    </w:rPr>
-  </w:style>
-  <w:style w:type="character" w:customStyle="1" w:styleId="Heading2Char">
-    <w:name w:val="Heading 2 Char"/>
-    <w:basedOn w:val="DefaultParagraphFont"/>
-    <w:link w:val="Heading2"/>
-    <w:uiPriority w:val="9"/>
-    <w:rPr>
-      <w:rFonts w:asciiTheme="majorHAnsi" w:eastAsiaTheme="majorEastAsia" w:hAnsiTheme="majorHAnsi" w:cstheme="majorBidi"/>
-      <w:b/>
-      <w:bCs/>
-      <w:smallCaps/>
-      <w:color w:val="000000" w:themeColor="text1"/>
-      <w:sz w:val="28"/>
-      <w:szCs w:val="28"/>
-    </w:rPr>
-  </w:style>
-  <w:style w:type="character" w:customStyle="1" w:styleId="Heading3Char">
-    <w:name w:val="Heading 3 Char"/>
-    <w:basedOn w:val="DefaultParagraphFont"/>
-    <w:link w:val="Heading3"/>
-    <w:uiPriority w:val="9"/>
-    <w:rPr>
-      <w:rFonts w:asciiTheme="majorHAnsi" w:eastAsiaTheme="majorEastAsia" w:hAnsiTheme="majorHAnsi" w:cstheme="majorBidi"/>
-      <w:b/>
-      <w:bCs/>
-      <w:color w:val="000000" w:themeColor="text1"/>
-    </w:rPr>
-  </w:style>
-  <w:style w:type="character" w:customStyle="1" w:styleId="Heading4Char">
-    <w:name w:val="Heading 4 Char"/>
-    <w:basedOn w:val="DefaultParagraphFont"/>
-    <w:link w:val="Heading4"/>
-    <w:uiPriority w:val="9"/>
-    <w:semiHidden/>
-    <w:rPr>
-      <w:rFonts w:asciiTheme="majorHAnsi" w:eastAsiaTheme="majorEastAsia" w:hAnsiTheme="majorHAnsi" w:cstheme="majorBidi"/>
-      <w:b/>
-      <w:bCs/>
-      <w:i/>
-      <w:iCs/>
-      <w:color w:val="000000" w:themeColor="text1"/>
-    </w:rPr>
-  </w:style>
-  <w:style w:type="character" w:customStyle="1" w:styleId="Heading5Char">
-    <w:name w:val="Heading 5 Char"/>
-    <w:basedOn w:val="DefaultParagraphFont"/>
-    <w:link w:val="Heading5"/>
-    <w:uiPriority w:val="9"/>
-    <w:semiHidden/>
-    <w:rPr>
-      <w:rFonts w:asciiTheme="majorHAnsi" w:eastAsiaTheme="majorEastAsia" w:hAnsiTheme="majorHAnsi" w:cstheme="majorBidi"/>
-      <w:color w:val="252525" w:themeColor="text2" w:themeShade="BF"/>
-    </w:rPr>
-  </w:style>
-  <w:style w:type="character" w:customStyle="1" w:styleId="Heading6Char">
-    <w:name w:val="Heading 6 Char"/>
-    <w:basedOn w:val="DefaultParagraphFont"/>
-    <w:link w:val="Heading6"/>
-    <w:uiPriority w:val="9"/>
-    <w:semiHidden/>
-    <w:rPr>
-      <w:rFonts w:asciiTheme="majorHAnsi" w:eastAsiaTheme="majorEastAsia" w:hAnsiTheme="majorHAnsi" w:cstheme="majorBidi"/>
-      <w:i/>
-      <w:iCs/>
-      <w:color w:val="252525" w:themeColor="text2" w:themeShade="BF"/>
-    </w:rPr>
-  </w:style>
-  <w:style w:type="character" w:customStyle="1" w:styleId="Heading7Char">
-    <w:name w:val="Heading 7 Char"/>
-    <w:basedOn w:val="DefaultParagraphFont"/>
-    <w:link w:val="Heading7"/>
-    <w:uiPriority w:val="9"/>
-    <w:semiHidden/>
-    <w:rPr>
-      <w:rFonts w:asciiTheme="majorHAnsi" w:eastAsiaTheme="majorEastAsia" w:hAnsiTheme="majorHAnsi" w:cstheme="majorBidi"/>
-      <w:i/>
-      <w:iCs/>
-      <w:color w:val="404040" w:themeColor="text1" w:themeTint="BF"/>
-    </w:rPr>
-  </w:style>
-  <w:style w:type="character" w:customStyle="1" w:styleId="Heading8Char">
-    <w:name w:val="Heading 8 Char"/>
-    <w:basedOn w:val="DefaultParagraphFont"/>
-    <w:link w:val="Heading8"/>
-    <w:uiPriority w:val="9"/>
-    <w:semiHidden/>
-    <w:rPr>
-      <w:rFonts w:asciiTheme="majorHAnsi" w:eastAsiaTheme="majorEastAsia" w:hAnsiTheme="majorHAnsi" w:cstheme="majorBidi"/>
-      <w:color w:val="404040" w:themeColor="text1" w:themeTint="BF"/>
-      <w:sz w:val="20"/>
-      <w:szCs w:val="20"/>
-    </w:rPr>
-  </w:style>
-  <w:style w:type="character" w:customStyle="1" w:styleId="Heading9Char">
-    <w:name w:val="Heading 9 Char"/>
-    <w:basedOn w:val="DefaultParagraphFont"/>
-    <w:link w:val="Heading9"/>
-    <w:uiPriority w:val="9"/>
-    <w:semiHidden/>
-    <w:rPr>
-      <w:rFonts w:asciiTheme="majorHAnsi" w:eastAsiaTheme="majorEastAsia" w:hAnsiTheme="majorHAnsi" w:cstheme="majorBidi"/>
-      <w:i/>
-      <w:iCs/>
-      <w:color w:val="404040" w:themeColor="text1" w:themeTint="BF"/>
-      <w:sz w:val="20"/>
-      <w:szCs w:val="20"/>
-    </w:rPr>
-  </w:style>
-  <w:style w:type="character" w:styleId="SubtleEmphasis">
-    <w:name w:val="Subtle Emphasis"/>
-    <w:basedOn w:val="DefaultParagraphFont"/>
-    <w:uiPriority w:val="19"/>
-    <w:qFormat/>
-    <w:rPr>
-      <w:i/>
-      <w:iCs/>
-      <w:color w:val="404040" w:themeColor="text1" w:themeTint="BF"/>
-    </w:rPr>
-  </w:style>
-  <w:style w:type="character" w:styleId="Emphasis">
-    <w:name w:val="Emphasis"/>
-    <w:basedOn w:val="DefaultParagraphFont"/>
-    <w:uiPriority w:val="20"/>
-    <w:qFormat/>
-    <w:rPr>
-      <w:i/>
-      <w:iCs/>
-      <w:color w:val="auto"/>
-    </w:rPr>
-  </w:style>
-  <w:style w:type="character" w:styleId="IntenseEmphasis">
-    <w:name w:val="Intense Emphasis"/>
-    <w:basedOn w:val="DefaultParagraphFont"/>
-    <w:uiPriority w:val="21"/>
-    <w:qFormat/>
-    <w:rPr>
-      <w:b/>
-      <w:bCs/>
-      <w:i/>
-      <w:iCs/>
-      <w:caps/>
-    </w:rPr>
-  </w:style>
-  <w:style w:type="character" w:styleId="Strong">
-    <w:name w:val="Strong"/>
-    <w:basedOn w:val="DefaultParagraphFont"/>
-    <w:uiPriority w:val="22"/>
-    <w:qFormat/>
-    <w:rPr>
-      <w:b/>
-      <w:bCs/>
-      <w:color w:val="000000" w:themeColor="text1"/>
-    </w:rPr>
-  </w:style>
-  <w:style w:type="paragraph" w:styleId="Quote">
-    <w:name w:val="Quote"/>
-    <w:basedOn w:val="Normal"/>
-    <w:next w:val="Normal"/>
-    <w:link w:val="QuoteChar"/>
-    <w:uiPriority w:val="29"/>
-    <w:qFormat/>
-    <w:pPr>
-      <w:spacing w:before="160"/>
-      <w:ind w:left="720" w:right="720"/>
-    </w:pPr>
-    <w:rPr>
-      <w:i/>
-      <w:iCs/>
-      <w:color w:val="000000" w:themeColor="text1"/>
-    </w:rPr>
-  </w:style>
-  <w:style w:type="character" w:customStyle="1" w:styleId="QuoteChar">
-    <w:name w:val="Quote Char"/>
-    <w:basedOn w:val="DefaultParagraphFont"/>
-    <w:link w:val="Quote"/>
-    <w:uiPriority w:val="29"/>
-    <w:rPr>
-      <w:i/>
-      <w:iCs/>
-      <w:color w:val="000000" w:themeColor="text1"/>
-    </w:rPr>
-  </w:style>
-  <w:style w:type="paragraph" w:styleId="IntenseQuote">
-    <w:name w:val="Intense Quote"/>
-    <w:basedOn w:val="Normal"/>
-    <w:next w:val="Normal"/>
-    <w:link w:val="IntenseQuoteChar"/>
-    <w:uiPriority w:val="30"/>
-    <w:qFormat/>
-    <w:pPr>
-      <w:pBdr>
-        <w:top w:val="single" w:sz="24" w:space="1" w:color="F2F2F2" w:themeColor="background1" w:themeShade="F2"/>
-        <w:bottom w:val="single" w:sz="24" w:space="1" w:color="F2F2F2" w:themeColor="background1" w:themeShade="F2"/>
-      </w:pBdr>
-      <w:shd w:val="clear" w:color="auto" w:fill="F2F2F2" w:themeFill="background1" w:themeFillShade="F2"/>
-      <w:spacing w:before="240" w:after="240"/>
-      <w:ind w:left="936" w:right="936"/>
-      <w:jc w:val="center"/>
-    </w:pPr>
-    <w:rPr>
-      <w:color w:val="000000" w:themeColor="text1"/>
-    </w:rPr>
-  </w:style>
-  <w:style w:type="character" w:customStyle="1" w:styleId="IntenseQuoteChar">
-    <w:name w:val="Intense Quote Char"/>
-    <w:basedOn w:val="DefaultParagraphFont"/>
-    <w:link w:val="IntenseQuote"/>
-    <w:uiPriority w:val="30"/>
-    <w:rPr>
-      <w:color w:val="000000" w:themeColor="text1"/>
-      <w:shd w:val="clear" w:color="auto" w:fill="F2F2F2" w:themeFill="background1" w:themeFillShade="F2"/>
-    </w:rPr>
-  </w:style>
-  <w:style w:type="character" w:styleId="SubtleReference">
-    <w:name w:val="Subtle Reference"/>
-    <w:basedOn w:val="DefaultParagraphFont"/>
-    <w:uiPriority w:val="31"/>
-    <w:qFormat/>
-    <w:rPr>
-      <w:smallCaps/>
-      <w:color w:val="404040" w:themeColor="text1" w:themeTint="BF"/>
-      <w:u w:val="single" w:color="7F7F7F" w:themeColor="text1" w:themeTint="80"/>
-    </w:rPr>
-  </w:style>
-  <w:style w:type="character" w:styleId="IntenseReference">
-    <w:name w:val="Intense Reference"/>
-    <w:basedOn w:val="DefaultParagraphFont"/>
-    <w:uiPriority w:val="32"/>
-    <w:qFormat/>
-    <w:rPr>
-      <w:b/>
-      <w:bCs/>
-      <w:smallCaps/>
-      <w:u w:val="single"/>
-    </w:rPr>
-  </w:style>
-  <w:style w:type="character" w:styleId="BookTitle">
-    <w:name w:val="Book Title"/>
-    <w:basedOn w:val="DefaultParagraphFont"/>
-    <w:uiPriority w:val="33"/>
-    <w:qFormat/>
-    <w:rPr>
-      <w:b w:val="0"/>
-      <w:bCs w:val="0"/>
-      <w:smallCaps/>
-      <w:spacing w:val="5"/>
-    </w:rPr>
-  </w:style>
-  <w:style w:type="paragraph" w:styleId="Caption">
-    <w:name w:val="caption"/>
-    <w:basedOn w:val="Normal"/>
-    <w:next w:val="Normal"/>
-    <w:uiPriority w:val="35"/>
-    <w:semiHidden/>
-    <w:unhideWhenUsed/>
-    <w:qFormat/>
-    <w:pPr>
-      <w:spacing w:after="200" w:line="240" w:lineRule="auto"/>
-    </w:pPr>
-    <w:rPr>
-      <w:i/>
-      <w:iCs/>
-      <w:color w:val="323232" w:themeColor="text2"/>
-      <w:sz w:val="18"/>
-      <w:szCs w:val="18"/>
-    </w:rPr>
-  </w:style>
-  <w:style w:type="paragraph" w:styleId="TOCHeading">
-    <w:name w:val="TOC Heading"/>
-    <w:basedOn w:val="Heading1"/>
-    <w:next w:val="Normal"/>
-    <w:uiPriority w:val="39"/>
-    <w:semiHidden/>
-    <w:unhideWhenUsed/>
-    <w:qFormat/>
-    <w:pPr>
-      <w:outlineLvl w:val="9"/>
-    </w:pPr>
-  </w:style>
-  <w:style w:type="paragraph" w:styleId="NoSpacing">
-    <w:name w:val="No Spacing"/>
-    <w:uiPriority w:val="1"/>
-    <w:qFormat/>
-    <w:pPr>
-      <w:spacing w:after="0" w:line="240" w:lineRule="auto"/>
-    </w:pPr>
-  </w:style>
-  <w:style w:type="paragraph" w:styleId="ListParagraph">
-    <w:name w:val="List Paragraph"/>
-    <w:basedOn w:val="Normal"/>
-    <w:uiPriority w:val="34"/>
-    <w:qFormat/>
-    <w:pPr>
-      <w:ind w:left="720"/>
-      <w:contextualSpacing/>
-    </w:pPr>
-  </w:style>
-  <w:style w:type="character" w:styleId="Hyperlink">
-    <w:name w:val="Hyperlink"/>
-    <w:basedOn w:val="DefaultParagraphFont"/>
-    <w:uiPriority w:val="99"/>
-    <w:unhideWhenUsed/>
-    <w:rsid w:val="002E26E2"/>
-    <w:rPr>
-      <w:color w:val="6B9F25" w:themeColor="hyperlink"/>
-      <w:u w:val="single"/>
-    </w:rPr>
-  </w:style>
-</w:styles>
-</file>
-
-<file path=word/stylesWithEffects.xml><?xml version="1.0" encoding="utf-8"?>
-<w:styles xmlns:wpc="http://schemas.microsoft.com/office/word/2010/wordprocessingCanvas" xmlns:mo="http://schemas.microsoft.com/office/mac/office/2008/main" xmlns:mc="http://schemas.openxmlformats.org/markup-compatibility/2006" xmlns:mv="urn:schemas-microsoft-com:mac:vml" xmlns:o="urn:schemas-microsoft-com:office:office" xmlns:r="http://schemas.openxmlformats.org/officeDocument/2006/relationships" xmlns:m="http://schemas.openxmlformats.org/officeDocument/2006/math" xmlns:v="urn:schemas-microsoft-com:vml" xmlns:wp14="http://schemas.microsoft.com/office/word/2010/wordprocessingDrawing" xmlns:wp="http://schemas.openxmlformats.org/drawingml/2006/wordprocessingDrawing" xmlns:w10="urn:schemas-microsoft-com:office:word" xmlns:w="http://schemas.openxmlformats.org/wordprocessingml/2006/main" xmlns:w14="http://schemas.microsoft.com/office/word/2010/wordml" xmlns:wpg="http://schemas.microsoft.com/office/word/2010/wordprocessingGroup" xmlns:wpi="http://schemas.microsoft.com/office/word/2010/wordprocessingInk" xmlns:wne="http://schemas.microsoft.com/office/word/2006/wordml" xmlns:wps="http://schemas.microsoft.com/office/word/2010/wordprocessingShape" mc:Ignorable="w14 wp14">
-  <w:docDefaults>
-    <w:rPrDefault>
-      <w:rPr>
-        <w:rFonts w:asciiTheme="minorHAnsi" w:eastAsiaTheme="minorEastAsia" w:hAnsiTheme="minorHAnsi" w:cstheme="minorBidi"/>
-        <w:sz w:val="22"/>
-        <w:szCs w:val="22"/>
-        <w:lang w:val="en-US" w:eastAsia="ja-JP" w:bidi="ar-SA"/>
-      </w:rPr>
-    </w:rPrDefault>
-    <w:pPrDefault>
-      <w:pPr>
-        <w:spacing w:after="160" w:line="259" w:lineRule="auto"/>
-      </w:pPr>
-    </w:pPrDefault>
-  </w:docDefaults>
-  <w:latentStyles w:defLockedState="0" w:defUIPriority="99" w:defSemiHidden="1" w:defUnhideWhenUsed="1" w:defQFormat="0" w:count="276">
-    <w:lsdException w:name="Normal" w:semiHidden="0" w:uiPriority="0" w:unhideWhenUsed="0" w:qFormat="1"/>
-    <w:lsdException w:name="heading 1" w:semiHidden="0" w:uiPriority="9" w:unhideWhenUsed="0" w:qFormat="1"/>
-    <w:lsdException w:name="heading 2" w:uiPriority="9" w:qFormat="1"/>
-    <w:lsdException w:name="heading 3" w:uiPriority="9" w:qFormat="1"/>
-    <w:lsdException w:name="heading 4" w:uiPriority="9" w:qFormat="1"/>
-    <w:lsdException w:name="heading 5" w:uiPriority="9" w:qFormat="1"/>
-    <w:lsdException w:name="heading 6" w:uiPriority="9" w:qFormat="1"/>
-    <w:lsdException w:name="heading 7" w:uiPriority="9" w:qFormat="1"/>
-    <w:lsdException w:name="heading 8" w:uiPriority="9" w:qFormat="1"/>
-    <w:lsdException w:name="heading 9" w:uiPriority="9" w:qFormat="1"/>
-    <w:lsdException w:name="toc 1" w:uiPriority="39"/>
-    <w:lsdException w:name="toc 2" w:uiPriority="39"/>
-    <w:lsdException w:name="toc 3" w:uiPriority="39"/>
-    <w:lsdException w:name="toc 4" w:uiPriority="39"/>
-    <w:lsdException w:name="toc 5" w:uiPriority="39"/>
-    <w:lsdException w:name="toc 6" w:uiPriority="39"/>
-    <w:lsdException w:name="toc 7" w:uiPriority="39"/>
-    <w:lsdException w:name="toc 8" w:uiPriority="39"/>
-    <w:lsdException w:name="toc 9" w:uiPriority="39"/>
-    <w:lsdException w:name="caption" w:uiPriority="35" w:qFormat="1"/>
-    <w:lsdException w:name="Title" w:semiHidden="0" w:uiPriority="10" w:unhideWhenUsed="0" w:qFormat="1"/>
-    <w:lsdException w:name="Default Paragraph Font" w:uiPriority="1"/>
-    <w:lsdException w:name="Subtitle" w:semiHidden="0" w:uiPriority="11" w:unhideWhenUsed="0" w:qFormat="1"/>
-    <w:lsdException w:name="Strong" w:semiHidden="0" w:uiPriority="22" w:unhideWhenUsed="0" w:qFormat="1"/>
-    <w:lsdException w:name="Emphasis" w:semiHidden="0" w:uiPriority="20" w:unhideWhenUsed="0" w:qFormat="1"/>
-    <w:lsdException w:name="Table Grid" w:semiHidden="0" w:uiPriority="39" w:unhideWhenUsed="0"/>
-    <w:lsdException w:name="Note Level 1" w:semiHidden="0" w:unhideWhenUsed="0"/>
-    <w:lsdException w:name="Note Level 2" w:semiHidden="0" w:unhideWhenUsed="0"/>
-    <w:lsdException w:name="Note Level 3" w:semiHidden="0" w:unhideWhenUsed="0"/>
-    <w:lsdException w:name="Note Level 4" w:semiHidden="0" w:unhideWhenUsed="0"/>
-    <w:lsdException w:name="Note Level 5" w:semiHidden="0" w:unhideWhenUsed="0"/>
-    <w:lsdException w:name="Note Level 6" w:semiHidden="0" w:unhideWhenUsed="0"/>
-    <w:lsdException w:name="Note Level 7" w:semiHidden="0" w:unhideWhenUsed="0"/>
-    <w:lsdException w:name="Note Level 8" w:semiHidden="0" w:unhideWhenUsed="0"/>
-    <w:lsdException w:name="Note Level 9" w:semiHidden="0" w:unhideWhenUsed="0"/>
-    <w:lsdException w:name="Placeholder Text" w:unhideWhenUsed="0"/>
-    <w:lsdException w:name="No Spacing" w:semiHidden="0" w:uiPriority="1" w:unhideWhenUsed="0" w:qFormat="1"/>
-    <w:lsdException w:name="Light Shading" w:semiHidden="0" w:uiPriority="60" w:unhideWhenUsed="0"/>
-    <w:lsdException w:name="Light List" w:semiHidden="0" w:uiPriority="61" w:unhideWhenUsed="0"/>
-    <w:lsdException w:name="Light Grid" w:semiHidden="0" w:uiPriority="62" w:unhideWhenUsed="0"/>
-    <w:lsdException w:name="Medium Shading 1" w:semiHidden="0" w:uiPriority="63" w:unhideWhenUsed="0"/>
-    <w:lsdException w:name="Medium Shading 2" w:semiHidden="0" w:uiPriority="64" w:unhideWhenUsed="0"/>
-    <w:lsdException w:name="Medium List 1" w:semiHidden="0" w:uiPriority="65" w:unhideWhenUsed="0"/>
-    <w:lsdException w:name="Medium List 2" w:semiHidden="0" w:uiPriority="66" w:unhideWhenUsed="0"/>
-    <w:lsdException w:name="Medium Grid 1" w:semiHidden="0" w:uiPriority="67" w:unhideWhenUsed="0"/>
-    <w:lsdException w:name="Medium Grid 2" w:semiHidden="0" w:uiPriority="68" w:unhideWhenUsed="0"/>
-    <w:lsdException w:name="Medium Grid 3" w:semiHidden="0" w:uiPriority="69" w:unhideWhenUsed="0"/>
-    <w:lsdException w:name="Dark List" w:semiHidden="0" w:uiPriority="70" w:unhideWhenUsed="0"/>
-    <w:lsdException w:name="Colorful Shading" w:semiHidden="0" w:uiPriority="71" w:unhideWhenUsed="0"/>
-    <w:lsdException w:name="Colorful List" w:semiHidden="0" w:uiPriority="72" w:unhideWhenUsed="0"/>
-    <w:lsdException w:name="Colorful Grid" w:semiHidden="0" w:uiPriority="73" w:unhideWhenUsed="0"/>
-    <w:lsdException w:name="Light Shading Accent 1" w:semiHidden="0" w:uiPriority="60" w:unhideWhenUsed="0"/>
-    <w:lsdException w:name="Light List Accent 1" w:semiHidden="0" w:uiPriority="61" w:unhideWhenUsed="0"/>
-    <w:lsdException w:name="Light Grid Accent 1" w:semiHidden="0" w:uiPriority="62" w:unhideWhenUsed="0"/>
-    <w:lsdException w:name="Medium Shading 1 Accent 1" w:semiHidden="0" w:uiPriority="63" w:unhideWhenUsed="0"/>
-    <w:lsdException w:name="Medium Shading 2 Accent 1" w:semiHidden="0" w:uiPriority="64" w:unhideWhenUsed="0"/>
-    <w:lsdException w:name="Medium List 1 Accent 1" w:semiHidden="0" w:uiPriority="65" w:unhideWhenUsed="0"/>
-    <w:lsdException w:name="Revision" w:unhideWhenUsed="0"/>
-    <w:lsdException w:name="List Paragraph" w:semiHidden="0" w:uiPriority="34" w:unhideWhenUsed="0" w:qFormat="1"/>
-    <w:lsdException w:name="Quote" w:semiHidden="0" w:uiPriority="29" w:unhideWhenUsed="0" w:qFormat="1"/>
-    <w:lsdException w:name="Intense Quote" w:semiHidden="0" w:uiPriority="30" w:unhideWhenUsed="0" w:qFormat="1"/>
-    <w:lsdException w:name="Medium List 2 Accent 1" w:semiHidden="0" w:uiPriority="66" w:unhideWhenUsed="0"/>
-    <w:lsdException w:name="Medium Grid 1 Accent 1" w:semiHidden="0" w:uiPriority="67" w:unhideWhenUsed="0"/>
-    <w:lsdException w:name="Medium Grid 2 Accent 1" w:semiHidden="0" w:uiPriority="68" w:unhideWhenUsed="0"/>
-    <w:lsdException w:name="Medium Grid 3 Accent 1" w:semiHidden="0" w:uiPriority="69" w:unhideWhenUsed="0"/>
-    <w:lsdException w:name="Dark List Accent 1" w:semiHidden="0" w:uiPriority="70" w:unhideWhenUsed="0"/>
-    <w:lsdException w:name="Colorful Shading Accent 1" w:semiHidden="0" w:uiPriority="71" w:unhideWhenUsed="0"/>
-    <w:lsdException w:name="Colorful List Accent 1" w:semiHidden="0" w:uiPriority="72" w:unhideWhenUsed="0"/>
-    <w:lsdException w:name="Colorful Grid Accent 1" w:semiHidden="0" w:uiPriority="73" w:unhideWhenUsed="0"/>
-    <w:lsdException w:name="Light Shading Accent 2" w:semiHidden="0" w:uiPriority="60" w:unhideWhenUsed="0"/>
-    <w:lsdException w:name="Light List Accent 2" w:semiHidden="0" w:uiPriority="61" w:unhideWhenUsed="0"/>
-    <w:lsdException w:name="Light Grid Accent 2" w:semiHidden="0" w:uiPriority="62" w:unhideWhenUsed="0"/>
-    <w:lsdException w:name="Medium Shading 1 Accent 2" w:semiHidden="0" w:uiPriority="63" w:unhideWhenUsed="0"/>
-    <w:lsdException w:name="Medium Shading 2 Accent 2" w:semiHidden="0" w:uiPriority="64" w:unhideWhenUsed="0"/>
-    <w:lsdException w:name="Medium List 1 Accent 2" w:semiHidden="0" w:uiPriority="65" w:unhideWhenUsed="0"/>
-    <w:lsdException w:name="Medium List 2 Accent 2" w:semiHidden="0" w:uiPriority="66" w:unhideWhenUsed="0"/>
-    <w:lsdException w:name="Medium Grid 1 Accent 2" w:semiHidden="0" w:uiPriority="67" w:unhideWhenUsed="0"/>
-    <w:lsdException w:name="Medium Grid 2 Accent 2" w:semiHidden="0" w:uiPriority="68" w:unhideWhenUsed="0"/>
-    <w:lsdException w:name="Medium Grid 3 Accent 2" w:semiHidden="0" w:uiPriority="69" w:unhideWhenUsed="0"/>
-    <w:lsdException w:name="Dark List Accent 2" w:semiHidden="0" w:uiPriority="70" w:unhideWhenUsed="0"/>
-    <w:lsdException w:name="Colorful Shading Accent 2" w:semiHidden="0" w:uiPriority="71" w:unhideWhenUsed="0"/>
-    <w:lsdException w:name="Colorful List Accent 2" w:semiHidden="0" w:uiPriority="72" w:unhideWhenUsed="0"/>
-    <w:lsdException w:name="Colorful Grid Accent 2" w:semiHidden="0" w:uiPriority="73" w:unhideWhenUsed="0"/>
-    <w:lsdException w:name="Light Shading Accent 3" w:semiHidden="0" w:uiPriority="60" w:unhideWhenUsed="0"/>
-    <w:lsdException w:name="Light List Accent 3" w:semiHidden="0" w:uiPriority="61" w:unhideWhenUsed="0"/>
-    <w:lsdException w:name="Light Grid Accent 3" w:semiHidden="0" w:uiPriority="62" w:unhideWhenUsed="0"/>
-    <w:lsdException w:name="Medium Shading 1 Accent 3" w:semiHidden="0" w:uiPriority="63" w:unhideWhenUsed="0"/>
-    <w:lsdException w:name="Medium Shading 2 Accent 3" w:semiHidden="0" w:uiPriority="64" w:unhideWhenUsed="0"/>
-    <w:lsdException w:name="Medium List 1 Accent 3" w:semiHidden="0" w:uiPriority="65" w:unhideWhenUsed="0"/>
-    <w:lsdException w:name="Medium List 2 Accent 3" w:semiHidden="0" w:uiPriority="66" w:unhideWhenUsed="0"/>
-    <w:lsdException w:name="Medium Grid 1 Accent 3" w:semiHidden="0" w:uiPriority="67" w:unhideWhenUsed="0"/>
-    <w:lsdException w:name="Medium Grid 2 Accent 3" w:semiHidden="0" w:uiPriority="68" w:unhideWhenUsed="0"/>
-    <w:lsdException w:name="Medium Grid 3 Accent 3" w:semiHidden="0" w:uiPriority="69" w:unhideWhenUsed="0"/>
-    <w:lsdException w:name="Dark List Accent 3" w:semiHidden="0" w:uiPriority="70" w:unhideWhenUsed="0"/>
-    <w:lsdException w:name="Colorful Shading Accent 3" w:semiHidden="0" w:uiPriority="71" w:unhideWhenUsed="0"/>
-    <w:lsdException w:name="Colorful List Accent 3" w:semiHidden="0" w:uiPriority="72" w:unhideWhenUsed="0"/>
-    <w:lsdException w:name="Colorful Grid Accent 3" w:semiHidden="0" w:uiPriority="73" w:unhideWhenUsed="0"/>
-    <w:lsdException w:name="Light Shading Accent 4" w:semiHidden="0" w:uiPriority="60" w:unhideWhenUsed="0"/>
-    <w:lsdException w:name="Light List Accent 4" w:semiHidden="0" w:uiPriority="61" w:unhideWhenUsed="0"/>
-    <w:lsdException w:name="Light Grid Accent 4" w:semiHidden="0" w:uiPriority="62" w:unhideWhenUsed="0"/>
-    <w:lsdException w:name="Medium Shading 1 Accent 4" w:semiHidden="0" w:uiPriority="63" w:unhideWhenUsed="0"/>
-    <w:lsdException w:name="Medium Shading 2 Accent 4" w:semiHidden="0" w:uiPriority="64" w:unhideWhenUsed="0"/>
-    <w:lsdException w:name="Medium List 1 Accent 4" w:semiHidden="0" w:uiPriority="65" w:unhideWhenUsed="0"/>
-    <w:lsdException w:name="Medium List 2 Accent 4" w:semiHidden="0" w:uiPriority="66" w:unhideWhenUsed="0"/>
-    <w:lsdException w:name="Medium Grid 1 Accent 4" w:semiHidden="0" w:uiPriority="67" w:unhideWhenUsed="0"/>
-    <w:lsdException w:name="Medium Grid 2 Accent 4" w:semiHidden="0" w:uiPriority="68" w:unhideWhenUsed="0"/>
-    <w:lsdException w:name="Medium Grid 3 Accent 4" w:semiHidden="0" w:uiPriority="69" w:unhideWhenUsed="0"/>
-    <w:lsdException w:name="Dark List Accent 4" w:semiHidden="0" w:uiPriority="70" w:unhideWhenUsed="0"/>
-    <w:lsdException w:name="Colorful Shading Accent 4" w:semiHidden="0" w:uiPriority="71" w:unhideWhenUsed="0"/>
-    <w:lsdException w:name="Colorful List Accent 4" w:semiHidden="0" w:uiPriority="72" w:unhideWhenUsed="0"/>
-    <w:lsdException w:name="Colorful Grid Accent 4" w:semiHidden="0" w:uiPriority="73" w:unhideWhenUsed="0"/>
-    <w:lsdException w:name="Light Shading Accent 5" w:semiHidden="0" w:uiPriority="60" w:unhideWhenUsed="0"/>
-    <w:lsdException w:name="Light List Accent 5" w:semiHidden="0" w:uiPriority="61" w:unhideWhenUsed="0"/>
-    <w:lsdException w:name="Light Grid Accent 5" w:semiHidden="0" w:uiPriority="62" w:unhideWhenUsed="0"/>
-    <w:lsdException w:name="Medium Shading 1 Accent 5" w:semiHidden="0" w:uiPriority="63" w:unhideWhenUsed="0"/>
-    <w:lsdException w:name="Medium Shading 2 Accent 5" w:semiHidden="0" w:uiPriority="64" w:unhideWhenUsed="0"/>
-    <w:lsdException w:name="Medium List 1 Accent 5" w:semiHidden="0" w:uiPriority="65" w:unhideWhenUsed="0"/>
-    <w:lsdException w:name="Medium List 2 Accent 5" w:semiHidden="0" w:uiPriority="66" w:unhideWhenUsed="0"/>
-    <w:lsdException w:name="Medium Grid 1 Accent 5" w:semiHidden="0" w:uiPriority="67" w:unhideWhenUsed="0"/>
-    <w:lsdException w:name="Medium Grid 2 Accent 5" w:semiHidden="0" w:uiPriority="68" w:unhideWhenUsed="0"/>
-    <w:lsdException w:name="Medium Grid 3 Accent 5" w:semiHidden="0" w:uiPriority="69" w:unhideWhenUsed="0"/>
-    <w:lsdException w:name="Dark List Accent 5" w:semiHidden="0" w:uiPriority="70" w:unhideWhenUsed="0"/>
-    <w:lsdException w:name="Colorful Shading Accent 5" w:semiHidden="0" w:uiPriority="71" w:unhideWhenUsed="0"/>
-    <w:lsdException w:name="Colorful List Accent 5" w:semiHidden="0" w:uiPriority="72" w:unhideWhenUsed="0"/>
-    <w:lsdException w:name="Colorful Grid Accent 5" w:semiHidden="0" w:uiPriority="73" w:unhideWhenUsed="0"/>
-    <w:lsdException w:name="Light Shading Accent 6" w:semiHidden="0" w:uiPriority="60" w:unhideWhenUsed="0"/>
-    <w:lsdException w:name="Light List Accent 6" w:semiHidden="0" w:uiPriority="61" w:unhideWhenUsed="0"/>
-    <w:lsdException w:name="Light Grid Accent 6" w:semiHidden="0" w:uiPriority="62" w:unhideWhenUsed="0"/>
-    <w:lsdException w:name="Medium Shading 1 Accent 6" w:semiHidden="0" w:uiPriority="63" w:unhideWhenUsed="0"/>
-    <w:lsdException w:name="Medium Shading 2 Accent 6" w:semiHidden="0" w:uiPriority="64" w:unhideWhenUsed="0"/>
-    <w:lsdException w:name="Medium List 1 Accent 6" w:semiHidden="0" w:uiPriority="65" w:unhideWhenUsed="0"/>
-    <w:lsdException w:name="Medium List 2 Accent 6" w:semiHidden="0" w:uiPriority="66" w:unhideWhenUsed="0"/>
-    <w:lsdException w:name="Medium Grid 1 Accent 6" w:semiHidden="0" w:uiPriority="67" w:unhideWhenUsed="0"/>
-    <w:lsdException w:name="Medium Grid 2 Accent 6" w:semiHidden="0" w:uiPriority="68" w:unhideWhenUsed="0"/>
-    <w:lsdException w:name="Medium Grid 3 Accent 6" w:semiHidden="0" w:uiPriority="69" w:unhideWhenUsed="0"/>
-    <w:lsdException w:name="Dark List Accent 6" w:semiHidden="0" w:uiPriority="70" w:unhideWhenUsed="0"/>
-    <w:lsdException w:name="Colorful Shading Accent 6" w:semiHidden="0" w:uiPriority="71" w:unhideWhenUsed="0"/>
-    <w:lsdException w:name="Colorful List Accent 6" w:semiHidden="0" w:uiPriority="72" w:unhideWhenUsed="0"/>
-    <w:lsdException w:name="Colorful Grid Accent 6" w:semiHidden="0" w:uiPriority="73" w:unhideWhenUsed="0"/>
-    <w:lsdException w:name="Subtle Emphasis" w:semiHidden="0" w:uiPriority="19" w:unhideWhenUsed="0" w:qFormat="1"/>
-    <w:lsdException w:name="Intense Emphasis" w:semiHidden="0" w:uiPriority="21" w:unhideWhenUsed="0" w:qFormat="1"/>
-    <w:lsdException w:name="Subtle Reference" w:semiHidden="0" w:uiPriority="31" w:unhideWhenUsed="0" w:qFormat="1"/>
-    <w:lsdException w:name="Intense Reference" w:semiHidden="0" w:uiPriority="32" w:unhideWhenUsed="0" w:qFormat="1"/>
-    <w:lsdException w:name="Book Title" w:semiHidden="0" w:uiPriority="33" w:unhideWhenUsed="0" w:qFormat="1"/>
-    <w:lsdException w:name="Bibliography" w:uiPriority="37"/>
-    <w:lsdException w:name="TOC Heading" w:uiPriority="39" w:qFormat="1"/>
+  <w:latentStyles w:defLockedState="0" w:defUIPriority="99" w:defSemiHidden="0" w:defUnhideWhenUsed="0" w:defQFormat="0" w:count="371">
+    <w:lsdException w:name="Normal" w:uiPriority="0" w:qFormat="1"/>
+    <w:lsdException w:name="heading 1" w:uiPriority="9" w:qFormat="1"/>
+    <w:lsdException w:name="heading 2" w:semiHidden="1" w:uiPriority="9" w:unhideWhenUsed="1" w:qFormat="1"/>
+    <w:lsdException w:name="heading 3" w:semiHidden="1" w:uiPriority="9" w:unhideWhenUsed="1" w:qFormat="1"/>
+    <w:lsdException w:name="heading 4" w:semiHidden="1" w:uiPriority="9" w:unhideWhenUsed="1" w:qFormat="1"/>
+    <w:lsdException w:name="heading 5" w:semiHidden="1" w:uiPriority="9" w:unhideWhenUsed="1" w:qFormat="1"/>
+    <w:lsdException w:name="heading 6" w:semiHidden="1" w:uiPriority="9" w:unhideWhenUsed="1" w:qFormat="1"/>
+    <w:lsdException w:name="heading 7" w:semiHidden="1" w:uiPriority="9" w:unhideWhenUsed="1" w:qFormat="1"/>
+    <w:lsdException w:name="heading 8" w:semiHidden="1" w:uiPriority="9" w:unhideWhenUsed="1" w:qFormat="1"/>
+    <w:lsdException w:name="heading 9" w:semiHidden="1" w:uiPriority="9" w:unhideWhenUsed="1" w:qFormat="1"/>
+    <w:lsdException w:name="index 1" w:semiHidden="1" w:unhideWhenUsed="1"/>
+    <w:lsdException w:name="index 2" w:semiHidden="1" w:unhideWhenUsed="1"/>
+    <w:lsdException w:name="index 3" w:semiHidden="1" w:unhideWhenUsed="1"/>
+    <w:lsdException w:name="index 4" w:semiHidden="1" w:unhideWhenUsed="1"/>
+    <w:lsdException w:name="index 5" w:semiHidden="1" w:unhideWhenUsed="1"/>
+    <w:lsdException w:name="index 6" w:semiHidden="1" w:unhideWhenUsed="1"/>
+    <w:lsdException w:name="index 7" w:semiHidden="1" w:unhideWhenUsed="1"/>
+    <w:lsdException w:name="index 8" w:semiHidden="1" w:unhideWhenUsed="1"/>
+    <w:lsdException w:name="index 9" w:semiHidden="1" w:unhideWhenUsed="1"/>
+    <w:lsdException w:name="toc 1" w:semiHidden="1" w:uiPriority="39" w:unhideWhenUsed="1"/>
+    <w:lsdException w:name="toc 2" w:semiHidden="1" w:uiPriority="39" w:unhideWhenUsed="1"/>
+    <w:lsdException w:name="toc 3" w:semiHidden="1" w:uiPriority="39" w:unhideWhenUsed="1"/>
+    <w:lsdException w:name="toc 4" w:semiHidden="1" w:uiPriority="39" w:unhideWhenUsed="1"/>
+    <w:lsdException w:name="toc 5" w:semiHidden="1" w:uiPriority="39" w:unhideWhenUsed="1"/>
+    <w:lsdException w:name="toc 6" w:semiHidden="1" w:uiPriority="39" w:unhideWhenUsed="1"/>
+    <w:lsdException w:name="toc 7" w:semiHidden="1" w:uiPriority="39" w:unhideWhenUsed="1"/>
+    <w:lsdException w:name="toc 8" w:semiHidden="1" w:uiPriority="39" w:unhideWhenUsed="1"/>
+    <w:lsdException w:name="toc 9" w:semiHidden="1" w:uiPriority="39" w:unhideWhenUsed="1"/>
+    <w:lsdException w:name="Normal Indent" w:semiHidden="1" w:unhideWhenUsed="1"/>
+    <w:lsdException w:name="footnote text" w:semiHidden="1" w:unhideWhenUsed="1"/>
+    <w:lsdException w:name="annotation text" w:semiHidden="1" w:unhideWhenUsed="1"/>
+    <w:lsdException w:name="header" w:semiHidden="1" w:unhideWhenUsed="1"/>
+    <w:lsdException w:name="footer" w:semiHidden="1" w:unhideWhenUsed="1"/>
+    <w:lsdException w:name="index heading" w:semiHidden="1" w:unhideWhenUsed="1"/>
+    <w:lsdException w:name="caption" w:semiHidden="1" w:uiPriority="35" w:unhideWhenUsed="1" w:qFormat="1"/>
+    <w:lsdException w:name="table of figures" w:semiHidden="1" w:unhideWhenUsed="1"/>
+    <w:lsdException w:name="envelope address" w:semiHidden="1" w:unhideWhenUsed="1"/>
+    <w:lsdException w:name="envelope return" w:semiHidden="1" w:unhideWhenUsed="1"/>
+    <w:lsdException w:name="footnote reference" w:semiHidden="1" w:unhideWhenUsed="1"/>
+    <w:lsdException w:name="annotation reference" w:semiHidden="1" w:unhideWhenUsed="1"/>
+    <w:lsdException w:name="line number" w:semiHidden="1" w:unhideWhenUsed="1"/>
+    <w:lsdException w:name="page number" w:semiHidden="1" w:unhideWhenUsed="1"/>
+    <w:lsdException w:name="endnote reference" w:semiHidden="1" w:unhideWhenUsed="1"/>
+    <w:lsdException w:name="endnote text" w:semiHidden="1" w:unhideWhenUsed="1"/>
+    <w:lsdException w:name="table of authorities" w:semiHidden="1" w:unhideWhenUsed="1"/>
+    <w:lsdException w:name="macro" w:semiHidden="1" w:unhideWhenUsed="1"/>
+    <w:lsdException w:name="toa heading" w:semiHidden="1" w:unhideWhenUsed="1"/>
+    <w:lsdException w:name="List" w:semiHidden="1" w:unhideWhenUsed="1"/>
+    <w:lsdException w:name="List Bullet" w:semiHidden="1" w:unhideWhenUsed="1"/>
+    <w:lsdException w:name="List Number" w:semiHidden="1" w:unhideWhenUsed="1"/>
+    <w:lsdException w:name="List 2" w:semiHidden="1" w:unhideWhenUsed="1"/>
+    <w:lsdException w:name="List 3" w:semiHidden="1" w:unhideWhenUsed="1"/>
+    <w:lsdException w:name="List 4" w:semiHidden="1" w:unhideWhenUsed="1"/>
+    <w:lsdException w:name="List 5" w:semiHidden="1" w:unhideWhenUsed="1"/>
+    <w:lsdException w:name="List Bullet 2" w:semiHidden="1" w:unhideWhenUsed="1"/>
+    <w:lsdException w:name="List Bullet 3" w:semiHidden="1" w:unhideWhenUsed="1"/>
+    <w:lsdException w:name="List Bullet 4" w:semiHidden="1" w:unhideWhenUsed="1"/>
+    <w:lsdException w:name="List Bullet 5" w:semiHidden="1" w:unhideWhenUsed="1"/>
+    <w:lsdException w:name="List Number 2" w:semiHidden="1" w:unhideWhenUsed="1"/>
+    <w:lsdException w:name="List Number 3" w:semiHidden="1" w:unhideWhenUsed="1"/>
+    <w:lsdException w:name="List Number 4" w:semiHidden="1" w:unhideWhenUsed="1"/>
+    <w:lsdException w:name="List Number 5" w:semiHidden="1" w:unhideWhenUsed="1"/>
+    <w:lsdException w:name="Title" w:uiPriority="10" w:qFormat="1"/>
+    <w:lsdException w:name="Closing" w:semiHidden="1" w:unhideWhenUsed="1"/>
+    <w:lsdException w:name="Signature" w:semiHidden="1" w:unhideWhenUsed="1"/>
+    <w:lsdException w:name="Default Paragraph Font" w:semiHidden="1" w:uiPriority="1" w:unhideWhenUsed="1"/>
+    <w:lsdException w:name="Body Text" w:semiHidden="1" w:unhideWhenUsed="1"/>
+    <w:lsdException w:name="Body Text Indent" w:semiHidden="1" w:unhideWhenUsed="1"/>
+    <w:lsdException w:name="List Continue" w:semiHidden="1" w:unhideWhenUsed="1"/>
+    <w:lsdException w:name="List Continue 2" w:semiHidden="1" w:unhideWhenUsed="1"/>
+    <w:lsdException w:name="List Continue 3" w:semiHidden="1" w:unhideWhenUsed="1"/>
+    <w:lsdException w:name="List Continue 4" w:semiHidden="1" w:unhideWhenUsed="1"/>
+    <w:lsdException w:name="List Continue 5" w:semiHidden="1" w:unhideWhenUsed="1"/>
+    <w:lsdException w:name="Message Header" w:semiHidden="1" w:unhideWhenUsed="1"/>
+    <w:lsdException w:name="Subtitle" w:uiPriority="11" w:qFormat="1"/>
+    <w:lsdException w:name="Salutation" w:semiHidden="1" w:unhideWhenUsed="1"/>
+    <w:lsdException w:name="Date" w:semiHidden="1" w:unhideWhenUsed="1"/>
+    <w:lsdException w:name="Body Text First Indent" w:semiHidden="1" w:unhideWhenUsed="1"/>
+    <w:lsdException w:name="Body Text First Indent 2" w:semiHidden="1" w:unhideWhenUsed="1"/>
+    <w:lsdException w:name="Note Heading" w:semiHidden="1" w:unhideWhenUsed="1"/>
+    <w:lsdException w:name="Body Text 2" w:semiHidden="1" w:unhideWhenUsed="1"/>
+    <w:lsdException w:name="Body Text 3" w:semiHidden="1" w:unhideWhenUsed="1"/>
+    <w:lsdException w:name="Body Text Indent 2" w:semiHidden="1" w:unhideWhenUsed="1"/>
+    <w:lsdException w:name="Body Text Indent 3" w:semiHidden="1" w:unhideWhenUsed="1"/>
+    <w:lsdException w:name="Block Text" w:semiHidden="1" w:unhideWhenUsed="1"/>
+    <w:lsdException w:name="Hyperlink" w:semiHidden="1" w:unhideWhenUsed="1"/>
+    <w:lsdException w:name="FollowedHyperlink" w:semiHidden="1" w:unhideWhenUsed="1"/>
+    <w:lsdException w:name="Strong" w:uiPriority="22" w:qFormat="1"/>
+    <w:lsdException w:name="Emphasis" w:uiPriority="20" w:qFormat="1"/>
+    <w:lsdException w:name="Document Map" w:semiHidden="1" w:unhideWhenUsed="1"/>
+    <w:lsdException w:name="Plain Text" w:semiHidden="1" w:unhideWhenUsed="1"/>
+    <w:lsdException w:name="E-mail Signature" w:semiHidden="1" w:unhideWhenUsed="1"/>
+    <w:lsdException w:name="HTML Top of Form" w:semiHidden="1" w:unhideWhenUsed="1"/>
+    <w:lsdException w:name="HTML Bottom of Form" w:semiHidden="1" w:unhideWhenUsed="1"/>
+    <w:lsdException w:name="Normal (Web)" w:semiHidden="1" w:unhideWhenUsed="1"/>
+    <w:lsdException w:name="HTML Acronym" w:semiHidden="1" w:unhideWhenUsed="1"/>
+    <w:lsdException w:name="HTML Address" w:semiHidden="1" w:unhideWhenUsed="1"/>
+    <w:lsdException w:name="HTML Cite" w:semiHidden="1" w:unhideWhenUsed="1"/>
+    <w:lsdException w:name="HTML Code" w:semiHidden="1" w:unhideWhenUsed="1"/>
+    <w:lsdException w:name="HTML Definition" w:semiHidden="1" w:unhideWhenUsed="1"/>
+    <w:lsdException w:name="HTML Keyboard" w:semiHidden="1" w:unhideWhenUsed="1"/>
+    <w:lsdException w:name="HTML Preformatted" w:semiHidden="1" w:unhideWhenUsed="1"/>
+    <w:lsdException w:name="HTML Sample" w:semiHidden="1" w:unhideWhenUsed="1"/>
+    <w:lsdException w:name="HTML Typewriter" w:semiHidden="1" w:unhideWhenUsed="1"/>
+    <w:lsdException w:name="HTML Variable" w:semiHidden="1" w:unhideWhenUsed="1"/>
+    <w:lsdException w:name="Normal Table" w:semiHidden="1" w:unhideWhenUsed="1"/>
+    <w:lsdException w:name="annotation subject" w:semiHidden="1" w:unhideWhenUsed="1"/>
+    <w:lsdException w:name="No List" w:semiHidden="1" w:unhideWhenUsed="1"/>
+    <w:lsdException w:name="Outline List 1" w:semiHidden="1" w:unhideWhenUsed="1"/>
+    <w:lsdException w:name="Outline List 2" w:semiHidden="1" w:unhideWhenUsed="1"/>
+    <w:lsdException w:name="Outline List 3" w:semiHidden="1" w:unhideWhenUsed="1"/>
+    <w:lsdException w:name="Table Simple 1" w:semiHidden="1" w:unhideWhenUsed="1"/>
+    <w:lsdException w:name="Table Simple 2" w:semiHidden="1" w:unhideWhenUsed="1"/>
+    <w:lsdException w:name="Table Simple 3" w:semiHidden="1" w:unhideWhenUsed="1"/>
+    <w:lsdException w:name="Table Classic 1" w:semiHidden="1" w:unhideWhenUsed="1"/>
+    <w:lsdException w:name="Table Classic 2" w:semiHidden="1" w:unhideWhenUsed="1"/>
+    <w:lsdException w:name="Table Classic 3" w:semiHidden="1" w:unhideWhenUsed="1"/>
+    <w:lsdException w:name="Table Classic 4" w:semiHidden="1" w:unhideWhenUsed="1"/>
+    <w:lsdException w:name="Table Colorful 1" w:semiHidden="1" w:unhideWhenUsed="1"/>
+    <w:lsdException w:name="Table Colorful 2" w:semiHidden="1" w:unhideWhenUsed="1"/>
+    <w:lsdException w:name="Table Colorful 3" w:semiHidden="1" w:unhideWhenUsed="1"/>
+    <w:lsdException w:name="Table Columns 1" w:semiHidden="1" w:unhideWhenUsed="1"/>
+    <w:lsdException w:name="Table Columns 2" w:semiHidden="1" w:unhideWhenUsed="1"/>
+    <w:lsdException w:name="Table Columns 3" w:semiHidden="1" w:unhideWhenUsed="1"/>
+    <w:lsdException w:name="Table Columns 4" w:semiHidden="1" w:unhideWhenUsed="1"/>
+    <w:lsdException w:name="Table Columns 5" w:semiHidden="1" w:unhideWhenUsed="1"/>
+    <w:lsdException w:name="Table Grid 1" w:semiHidden="1" w:unhideWhenUsed="1"/>
+    <w:lsdException w:name="Table Grid 2" w:semiHidden="1" w:unhideWhenUsed="1"/>
+    <w:lsdException w:name="Table Grid 3" w:semiHidden="1" w:unhideWhenUsed="1"/>
+    <w:lsdException w:name="Table Grid 4" w:semiHidden="1" w:unhideWhenUsed="1"/>
+    <w:lsdException w:name="Table Grid 5" w:semiHidden="1" w:unhideWhenUsed="1"/>
+    <w:lsdException w:name="Table Grid 6" w:semiHidden="1" w:unhideWhenUsed="1"/>
+    <w:lsdException w:name="Table Grid 7" w:semiHidden="1" w:unhideWhenUsed="1"/>
+    <w:lsdException w:name="Table Grid 8" w:semiHidden="1" w:unhideWhenUsed="1"/>
+    <w:lsdException w:name="Table List 1" w:semiHidden="1" w:unhideWhenUsed="1"/>
+    <w:lsdException w:name="Table List 2" w:semiHidden="1" w:unhideWhenUsed="1"/>
+    <w:lsdException w:name="Table List 3" w:semiHidden="1" w:unhideWhenUsed="1"/>
+    <w:lsdException w:name="Table List 4" w:semiHidden="1" w:unhideWhenUsed="1"/>
+    <w:lsdException w:name="Table List 5" w:semiHidden="1" w:unhideWhenUsed="1"/>
+    <w:lsdException w:name="Table List 6" w:semiHidden="1" w:unhideWhenUsed="1"/>
+    <w:lsdException w:name="Table List 7" w:semiHidden="1" w:unhideWhenUsed="1"/>
+    <w:lsdException w:name="Table List 8" w:semiHidden="1" w:unhideWhenUsed="1"/>
+    <w:lsdException w:name="Table 3D effects 1" w:semiHidden="1" w:unhideWhenUsed="1"/>
+    <w:lsdException w:name="Table 3D effects 2" w:semiHidden="1" w:unhideWhenUsed="1"/>
+    <w:lsdException w:name="Table 3D effects 3" w:semiHidden="1" w:unhideWhenUsed="1"/>
+    <w:lsdException w:name="Table Contemporary" w:semiHidden="1" w:unhideWhenUsed="1"/>
+    <w:lsdException w:name="Table Elegant" w:semiHidden="1" w:unhideWhenUsed="1"/>
+    <w:lsdException w:name="Table Professional" w:semiHidden="1" w:unhideWhenUsed="1"/>
+    <w:lsdException w:name="Table Subtle 1" w:semiHidden="1" w:unhideWhenUsed="1"/>
+    <w:lsdException w:name="Table Subtle 2" w:semiHidden="1" w:unhideWhenUsed="1"/>
+    <w:lsdException w:name="Table Web 1" w:semiHidden="1" w:unhideWhenUsed="1"/>
+    <w:lsdException w:name="Table Web 2" w:semiHidden="1" w:unhideWhenUsed="1"/>
+    <w:lsdException w:name="Table Web 3" w:semiHidden="1" w:unhideWhenUsed="1"/>
+    <w:lsdException w:name="Balloon Text" w:semiHidden="1" w:unhideWhenUsed="1"/>
+    <w:lsdException w:name="Table Grid" w:uiPriority="39"/>
+    <w:lsdException w:name="Table Theme" w:semiHidden="1" w:unhideWhenUsed="1"/>
+    <w:lsdException w:name="Placeholder Text" w:semiHidden="1"/>
+    <w:lsdException w:name="No Spacing" w:uiPriority="1" w:qFormat="1"/>
+    <w:lsdException w:name="Light Shading" w:uiPriority="60"/>
+    <w:lsdException w:name="Light List" w:uiPriority="61"/>
+    <w:lsdException w:name="Light Grid" w:uiPriority="62"/>
+    <w:lsdException w:name="Medium Shading 1" w:uiPriority="63"/>
+    <w:lsdException w:name="Medium Shading 2" w:uiPriority="64"/>
+    <w:lsdException w:name="Medium List 1" w:uiPriority="65"/>
+    <w:lsdException w:name="Medium List 2" w:uiPriority="66"/>
+    <w:lsdException w:name="Medium Grid 1" w:uiPriority="67"/>
+    <w:lsdException w:name="Medium Grid 2" w:uiPriority="68"/>
+    <w:lsdException w:name="Medium Grid 3" w:uiPriority="69"/>
+    <w:lsdException w:name="Dark List" w:uiPriority="70"/>
+    <w:lsdException w:name="Colorful Shading" w:uiPriority="71"/>
+    <w:lsdException w:name="Colorful List" w:uiPriority="72"/>
+    <w:lsdException w:name="Colorful Grid" w:uiPriority="73"/>
+    <w:lsdException w:name="Light Shading Accent 1" w:uiPriority="60"/>
+    <w:lsdException w:name="Light List Accent 1" w:uiPriority="61"/>
+    <w:lsdException w:name="Light Grid Accent 1" w:uiPriority="62"/>
+    <w:lsdException w:name="Medium Shading 1 Accent 1" w:uiPriority="63"/>
+    <w:lsdException w:name="Medium Shading 2 Accent 1" w:uiPriority="64"/>
+    <w:lsdException w:name="Medium List 1 Accent 1" w:uiPriority="65"/>
+    <w:lsdException w:name="Revision" w:semiHidden="1"/>
+    <w:lsdException w:name="List Paragraph" w:uiPriority="34" w:qFormat="1"/>
+    <w:lsdException w:name="Quote" w:uiPriority="29" w:qFormat="1"/>
+    <w:lsdException w:name="Intense Quote" w:uiPriority="30" w:qFormat="1"/>
+    <w:lsdException w:name="Medium List 2 Accent 1" w:uiPriority="66"/>
+    <w:lsdException w:name="Medium Grid 1 Accent 1" w:uiPriority="67"/>
+    <w:lsdException w:name="Medium Grid 2 Accent 1" w:uiPriority="68"/>
+    <w:lsdException w:name="Medium Grid 3 Accent 1" w:uiPriority="69"/>
+    <w:lsdException w:name="Dark List Accent 1" w:uiPriority="70"/>
+    <w:lsdException w:name="Colorful Shading Accent 1" w:uiPriority="71"/>
+    <w:lsdException w:name="Colorful List Accent 1" w:uiPriority="72"/>
+    <w:lsdException w:name="Colorful Grid Accent 1" w:uiPriority="73"/>
+    <w:lsdException w:name="Light Shading Accent 2" w:uiPriority="60"/>
+    <w:lsdException w:name="Light List Accent 2" w:uiPriority="61"/>
+    <w:lsdException w:name="Light Grid Accent 2" w:uiPriority="62"/>
+    <w:lsdException w:name="Medium Shading 1 Accent 2" w:uiPriority="63"/>
+    <w:lsdException w:name="Medium Shading 2 Accent 2" w:uiPriority="64"/>
+    <w:lsdException w:name="Medium List 1 Accent 2" w:uiPriority="65"/>
+    <w:lsdException w:name="Medium List 2 Accent 2" w:uiPriority="66"/>
+    <w:lsdException w:name="Medium Grid 1 Accent 2" w:uiPriority="67"/>
+    <w:lsdException w:name="Medium Grid 2 Accent 2" w:uiPriority="68"/>
+    <w:lsdException w:name="Medium Grid 3 Accent 2" w:uiPriority="69"/>
+    <w:lsdException w:name="Dark List Accent 2" w:uiPriority="70"/>
+    <w:lsdException w:name="Colorful Shading Accent 2" w:uiPriority="71"/>
+    <w:lsdException w:name="Colorful List Accent 2" w:uiPriority="72"/>
+    <w:lsdException w:name="Colorful Grid Accent 2" w:uiPriority="73"/>
+    <w:lsdException w:name="Light Shading Accent 3" w:uiPriority="60"/>
+    <w:lsdException w:name="Light List Accent 3" w:uiPriority="61"/>
+    <w:lsdException w:name="Light Grid Accent 3" w:uiPriority="62"/>
+    <w:lsdException w:name="Medium Shading 1 Accent 3" w:uiPriority="63"/>
+    <w:lsdException w:name="Medium Shading 2 Accent 3" w:uiPriority="64"/>
+    <w:lsdException w:name="Medium List 1 Accent 3" w:uiPriority="65"/>
+    <w:lsdException w:name="Medium List 2 Accent 3" w:uiPriority="66"/>
+    <w:lsdException w:name="Medium Grid 1 Accent 3" w:uiPriority="67"/>
+    <w:lsdException w:name="Medium Grid 2 Accent 3" w:uiPriority="68"/>
+    <w:lsdException w:name="Medium Grid 3 Accent 3" w:uiPriority="69"/>
+    <w:lsdException w:name="Dark List Accent 3" w:uiPriority="70"/>
+    <w:lsdException w:name="Colorful Shading Accent 3" w:uiPriority="71"/>
+    <w:lsdException w:name="Colorful List Accent 3" w:uiPriority="72"/>
+    <w:lsdException w:name="Colorful Grid Accent 3" w:uiPriority="73"/>
+    <w:lsdException w:name="Light Shading Accent 4" w:uiPriority="60"/>
+    <w:lsdException w:name="Light List Accent 4" w:uiPriority="61"/>
+    <w:lsdException w:name="Light Grid Accent 4" w:uiPriority="62"/>
+    <w:lsdException w:name="Medium Shading 1 Accent 4" w:uiPriority="63"/>
+    <w:lsdException w:name="Medium Shading 2 Accent 4" w:uiPriority="64"/>
+    <w:lsdException w:name="Medium List 1 Accent 4" w:uiPriority="65"/>
+    <w:lsdException w:name="Medium List 2 Accent 4" w:uiPriority="66"/>
+    <w:lsdException w:name="Medium Grid 1 Accent 4" w:uiPriority="67"/>
+    <w:lsdException w:name="Medium Grid 2 Accent 4" w:uiPriority="68"/>
+    <w:lsdException w:name="Medium Grid 3 Accent 4" w:uiPriority="69"/>
+    <w:lsdException w:name="Dark List Accent 4" w:uiPriority="70"/>
+    <w:lsdException w:name="Colorful Shading Accent 4" w:uiPriority="71"/>
+    <w:lsdException w:name="Colorful List Accent 4" w:uiPriority="72"/>
+    <w:lsdException w:name="Colorful Grid Accent 4" w:uiPriority="73"/>
+    <w:lsdException w:name="Light Shading Accent 5" w:uiPriority="60"/>
+    <w:lsdException w:name="Light List Accent 5" w:uiPriority="61"/>
+    <w:lsdException w:name="Light Grid Accent 5" w:uiPriority="62"/>
+    <w:lsdException w:name="Medium Shading 1 Accent 5" w:uiPriority="63"/>
+    <w:lsdException w:name="Medium Shading 2 Accent 5" w:uiPriority="64"/>
+    <w:lsdException w:name="Medium List 1 Accent 5" w:uiPriority="65"/>
+    <w:lsdException w:name="Medium List 2 Accent 5" w:uiPriority="66"/>
+    <w:lsdException w:name="Medium Grid 1 Accent 5" w:uiPriority="67"/>
+    <w:lsdException w:name="Medium Grid 2 Accent 5" w:uiPriority="68"/>
+    <w:lsdException w:name="Medium Grid 3 Accent 5" w:uiPriority="69"/>
+    <w:lsdException w:name="Dark List Accent 5" w:uiPriority="70"/>
+    <w:lsdException w:name="Colorful Shading Accent 5" w:uiPriority="71"/>
+    <w:lsdException w:name="Colorful List Accent 5" w:uiPriority="72"/>
+    <w:lsdException w:name="Colorful Grid Accent 5" w:uiPriority="73"/>
+    <w:lsdException w:name="Light Shading Accent 6" w:uiPriority="60"/>
+    <w:lsdException w:name="Light List Accent 6" w:uiPriority="61"/>
+    <w:lsdException w:name="Light Grid Accent 6" w:uiPriority="62"/>
+    <w:lsdException w:name="Medium Shading 1 Accent 6" w:uiPriority="63"/>
+    <w:lsdException w:name="Medium Shading 2 Accent 6" w:uiPriority="64"/>
+    <w:lsdException w:name="Medium List 1 Accent 6" w:uiPriority="65"/>
+    <w:lsdException w:name="Medium List 2 Accent 6" w:uiPriority="66"/>
+    <w:lsdException w:name="Medium Grid 1 Accent 6" w:uiPriority="67"/>
+    <w:lsdException w:name="Medium Grid 2 Accent 6" w:uiPriority="68"/>
+    <w:lsdException w:name="Medium Grid 3 Accent 6" w:uiPriority="69"/>
+    <w:lsdException w:name="Dark List Accent 6" w:uiPriority="70"/>
+    <w:lsdException w:name="Colorful Shading Accent 6" w:uiPriority="71"/>
+    <w:lsdException w:name="Colorful List Accent 6" w:uiPriority="72"/>
+    <w:lsdException w:name="Colorful Grid Accent 6" w:uiPriority="73"/>
+    <w:lsdException w:name="Subtle Emphasis" w:uiPriority="19" w:qFormat="1"/>
+    <w:lsdException w:name="Intense Emphasis" w:uiPriority="21" w:qFormat="1"/>
+    <w:lsdException w:name="Subtle Reference" w:uiPriority="31" w:qFormat="1"/>
+    <w:lsdException w:name="Intense Reference" w:uiPriority="32" w:qFormat="1"/>
+    <w:lsdException w:name="Book Title" w:uiPriority="33" w:qFormat="1"/>
+    <w:lsdException w:name="Bibliography" w:semiHidden="1" w:uiPriority="37" w:unhideWhenUsed="1"/>
+    <w:lsdException w:name="TOC Heading" w:semiHidden="1" w:uiPriority="39" w:unhideWhenUsed="1" w:qFormat="1"/>
+    <w:lsdException w:name="Grid Table 4" w:uiPriority="49"/>
+    <w:lsdException w:name="Grid Table 5 Dark" w:uiPriority="50"/>
+    <w:lsdException w:name="Grid Table 6 Colorful" w:uiPriority="51"/>
+    <w:lsdException w:name="Grid Table 7 Colorful" w:uiPriority="52"/>
+    <w:lsdException w:name="Grid Table 1 Light Accent 1" w:uiPriority="46"/>
+    <w:lsdException w:name="Grid Table 2 Accent 1" w:uiPriority="47"/>
+    <w:lsdException w:name="Grid Table 3 Accent 1" w:uiPriority="48"/>
+    <w:lsdException w:name="Grid Table 4 Accent 1" w:uiPriority="49"/>
+    <w:lsdException w:name="Grid Table 5 Dark Accent 1" w:uiPriority="50"/>
+    <w:lsdException w:name="Grid Table 6 Colorful Accent 1" w:uiPriority="51"/>
+    <w:lsdException w:name="Grid Table 7 Colorful Accent 1" w:uiPriority="52"/>
+    <w:lsdException w:name="Grid Table 1 Light Accent 2" w:uiPriority="46"/>
+    <w:lsdException w:name="Grid Table 2 Accent 2" w:uiPriority="47"/>
+    <w:lsdException w:name="Grid Table 3 Accent 2" w:uiPriority="48"/>
+    <w:lsdException w:name="Grid Table 4 Accent 2" w:uiPriority="49"/>
+    <w:lsdException w:name="Grid Table 5 Dark Accent 2" w:uiPriority="50"/>
+    <w:lsdException w:name="Grid Table 6 Colorful Accent 2" w:uiPriority="51"/>
+    <w:lsdException w:name="Grid Table 7 Colorful Accent 2" w:uiPriority="52"/>
+    <w:lsdException w:name="Grid Table 1 Light Accent 3" w:uiPriority="46"/>
+    <w:lsdException w:name="Grid Table 2 Accent 3" w:uiPriority="47"/>
+    <w:lsdException w:name="Grid Table 3 Accent 3" w:uiPriority="48"/>
+    <w:lsdException w:name="Grid Table 4 Accent 3" w:uiPriority="49"/>
+    <w:lsdException w:name="Grid Table 5 Dark Accent 3" w:uiPriority="50"/>
+    <w:lsdException w:name="Grid Table 6 Colorful Accent 3" w:uiPriority="51"/>
+    <w:lsdException w:name="Grid Table 7 Colorful Accent 3" w:uiPriority="52"/>
+    <w:lsdException w:name="Grid Table 1 Light Accent 4" w:uiPriority="46"/>
+    <w:lsdException w:name="Grid Table 2 Accent 4" w:uiPriority="47"/>
+    <w:lsdException w:name="Grid Table 3 Accent 4" w:uiPriority="48"/>
+    <w:lsdException w:name="Grid Table 4 Accent 4" w:uiPriority="49"/>
+    <w:lsdException w:name="Grid Table 5 Dark Accent 4" w:uiPriority="50"/>
+    <w:lsdException w:name="Grid Table 6 Colorful Accent 4" w:uiPriority="51"/>
+    <w:lsdException w:name="Grid Table 7 Colorful Accent 4" w:uiPriority="52"/>
+    <w:lsdException w:name="Grid Table 1 Light Accent 5" w:uiPriority="46"/>
+    <w:lsdException w:name="Grid Table 2 Accent 5" w:uiPriority="47"/>
+    <w:lsdException w:name="Grid Table 3 Accent 5" w:uiPriority="48"/>
+    <w:lsdException w:name="Grid Table 4 Accent 5" w:uiPriority="49"/>
+    <w:lsdException w:name="Grid Table 5 Dark Accent 5" w:uiPriority="50"/>
+    <w:lsdException w:name="Grid Table 6 Colorful Accent 5" w:uiPriority="51"/>
+    <w:lsdException w:name="Grid Table 7 Colorful Accent 5" w:uiPriority="52"/>
+    <w:lsdException w:name="Grid Table 1 Light Accent 6" w:uiPriority="46"/>
+    <w:lsdException w:name="Grid Table 2 Accent 6" w:uiPriority="47"/>
+    <w:lsdException w:name="Grid Table 3 Accent 6" w:uiPriority="48"/>
+    <w:lsdException w:name="Grid Table 4 Accent 6" w:uiPriority="49"/>
+    <w:lsdException w:name="Grid Table 5 Dark Accent 6" w:uiPriority="50"/>
+    <w:lsdException w:name="Grid Table 6 Colorful Accent 6" w:uiPriority="51"/>
+    <w:lsdException w:name="Grid Table 7 Colorful Accent 6" w:uiPriority="52"/>
+    <w:lsdException w:name="List Table 1 Light" w:uiPriority="46"/>
+    <w:lsdException w:name="List Table 2" w:uiPriority="47"/>
+    <w:lsdException w:name="List Table 3" w:uiPriority="48"/>
+    <w:lsdException w:name="List Table 4" w:uiPriority="49"/>
+    <w:lsdException w:name="List Table 5 Dark" w:uiPriority="50"/>
+    <w:lsdException w:name="List Table 6 Colorful" w:uiPriority="51"/>
+    <w:lsdException w:name="List Table 7 Colorful" w:uiPriority="52"/>
+    <w:lsdException w:name="List Table 1 Light Accent 1" w:uiPriority="46"/>
+    <w:lsdException w:name="List Table 2 Accent 1" w:uiPriority="47"/>
+    <w:lsdException w:name="List Table 3 Accent 1" w:uiPriority="48"/>
+    <w:lsdException w:name="List Table 4 Accent 1" w:uiPriority="49"/>
+    <w:lsdException w:name="List Table 5 Dark Accent 1" w:uiPriority="50"/>
+    <w:lsdException w:name="List Table 6 Colorful Accent 1" w:uiPriority="51"/>
+    <w:lsdException w:name="List Table 7 Colorful Accent 1" w:uiPriority="52"/>
+    <w:lsdException w:name="List Table 1 Light Accent 2" w:uiPriority="46"/>
+    <w:lsdException w:name="List Table 2 Accent 2" w:uiPriority="47"/>
+    <w:lsdException w:name="List Table 3 Accent 2" w:uiPriority="48"/>
+    <w:lsdException w:name="List Table 4 Accent 2" w:uiPriority="49"/>
+    <w:lsdException w:name="List Table 5 Dark Accent 2" w:uiPriority="50"/>
+    <w:lsdException w:name="List Table 6 Colorful Accent 2" w:uiPriority="51"/>
+    <w:lsdException w:name="List Table 7 Colorful Accent 2" w:uiPriority="52"/>
+    <w:lsdException w:name="List Table 1 Light Accent 3" w:uiPriority="46"/>
+    <w:lsdException w:name="List Table 2 Accent 3" w:uiPriority="47"/>
+    <w:lsdException w:name="List Table 3 Accent 3" w:uiPriority="48"/>
+    <w:lsdException w:name="List Table 4 Accent 3" w:uiPriority="49"/>
+    <w:lsdException w:name="List Table 5 Dark Accent 3" w:uiPriority="50"/>
+    <w:lsdException w:name="List Table 6 Colorful Accent 3" w:uiPriority="51"/>
+    <w:lsdException w:name="List Table 7 Colorful Accent 3" w:uiPriority="52"/>
+    <w:lsdException w:name="List Table 1 Light Accent 4" w:uiPriority="46"/>
+    <w:lsdException w:name="List Table 2 Accent 4" w:uiPriority="47"/>
+    <w:lsdException w:name="List Table 3 Accent 4" w:uiPriority="48"/>
+    <w:lsdException w:name="List Table 4 Accent 4" w:uiPriority="49"/>
+    <w:lsdException w:name="List Table 5 Dark Accent 4" w:uiPriority="50"/>
+    <w:lsdException w:name="List Table 6 Colorful Accent 4" w:uiPriority="51"/>
+    <w:lsdException w:name="List Table 7 Colorful Accent 4" w:uiPriority="52"/>
+    <w:lsdException w:name="List Table 1 Light Accent 5" w:uiPriority="46"/>
+    <w:lsdException w:name="List Table 2 Accent 5" w:uiPriority="47"/>
+    <w:lsdException w:name="List Table 3 Accent 5" w:uiPriority="48"/>
+    <w:lsdException w:name="List Table 4 Accent 5" w:uiPriority="49"/>
+    <w:lsdException w:name="List Table 5 Dark Accent 5" w:uiPriority="50"/>
+    <w:lsdException w:name="List Table 6 Colorful Accent 5" w:uiPriority="51"/>
+    <w:lsdException w:name="List Table 7 Colorful Accent 5" w:uiPriority="52"/>
+    <w:lsdException w:name="List Table 1 Light Accent 6" w:uiPriority="46"/>
+    <w:lsdException w:name="List Table 2 Accent 6" w:uiPriority="47"/>
+    <w:lsdException w:name="List Table 3 Accent 6" w:uiPriority="48"/>
+    <w:lsdException w:name="List Table 4 Accent 6" w:uiPriority="49"/>
+    <w:lsdException w:name="List Table 5 Dark Accent 6" w:uiPriority="50"/>
+    <w:lsdException w:name="List Table 6 Colorful Accent 6" w:uiPriority="51"/>
+    <w:lsdException w:name="List Table 7 Colorful Accent 6" w:uiPriority="52"/>
   </w:latentStyles>
   <w:style w:type="paragraph" w:default="1" w:styleId="Normal">
     <w:name w:val="Normal"/>
@@ -4315,7 +3502,7 @@
   <a:extraClrSchemeLst/>
   <a:extLst>
     <a:ext uri="{05A4C25C-085E-4340-85A3-A5531E510DB2}">
-      <thm15:themeFamily xmlns:thm15="http://schemas.microsoft.com/office/thememl/2012/main" xmlns="" name="Office Theme" id="{62F939B6-93AF-4DB8-9C6B-D6C7DFDC589F}" vid="{4A3C46E8-61CC-4603-A589-7422A47A8E4A}"/>
+      <thm15:themeFamily xmlns:thm15="http://schemas.microsoft.com/office/thememl/2012/main" name="Office Theme" id="{62F939B6-93AF-4DB8-9C6B-D6C7DFDC589F}" vid="{4A3C46E8-61CC-4603-A589-7422A47A8E4A}"/>
     </a:ext>
   </a:extLst>
 </a:theme>

</xml_diff>

<commit_message>
Updated some minor details
</commit_message>
<xml_diff>
--- a/Twitter EmotiMap.docx
+++ b/Twitter EmotiMap.docx
@@ -18,17 +18,17 @@
       <w:r>
         <w:t>Members:</w:t>
       </w:r>
-    </w:p>
-    <w:p>
-      <w:pPr>
-        <w:spacing w:after="0"/>
-      </w:pPr>
+      <w:r>
+        <w:t xml:space="preserve"> </w:t>
+      </w:r>
       <w:r>
         <w:rPr>
           <w:i/>
         </w:rPr>
-        <w:t>Matthew Gross, Andrew Mahan, Brian McWilliams, Dillon Fancher, Varsha Devnani, &amp; Max Trotter</w:t>
-      </w:r>
+        <w:t>Matthew Gross, Andrew Mahan, Brian McWilliams, Dillon Fancher, &amp; Max Trotter</w:t>
+      </w:r>
+      <w:bookmarkStart w:id="0" w:name="_GoBack"/>
+      <w:bookmarkEnd w:id="0"/>
     </w:p>
     <w:p>
       <w:pPr>
@@ -142,6 +142,7 @@
         <w:pStyle w:val="Heading1"/>
       </w:pPr>
       <w:r>
+        <w:lastRenderedPageBreak/>
         <w:t>Methodology</w:t>
       </w:r>
     </w:p>
@@ -331,15 +332,12 @@
         <w:t xml:space="preserve"> as little to no replication will be needed – (the value of a single tweet does not warrant a replication, thus taking the spot of another tweet that is just as valuable). </w:t>
       </w:r>
       <w:r>
-        <w:t xml:space="preserve">Additionally, an </w:t>
-      </w:r>
+        <w:t xml:space="preserve">Additionally, an expiration policy will be considered for tweets so that antiquated data is unnecessarily stored, given the limited resources available to us at this time. </w:t>
+      </w:r>
+    </w:p>
+    <w:p>
       <w:r>
         <w:lastRenderedPageBreak/>
-        <w:t xml:space="preserve">expiration policy will be considered for tweets so that antiquated data is unnecessarily stored, given the limited resources available to us at this time. </w:t>
-      </w:r>
-    </w:p>
-    <w:p>
-      <w:r>
         <w:t>In addition to storage, AWS cloud services will also be needed for the mining computation</w:t>
       </w:r>
       <w:r>
@@ -379,12 +377,7 @@
         <w:t>T</w:t>
       </w:r>
       <w:r>
-        <w:t>he tweets may then be analyzed by other nodes which will then enable the rendering of the results onto the fron</w:t>
-      </w:r>
-      <w:bookmarkStart w:id="0" w:name="_GoBack"/>
-      <w:bookmarkEnd w:id="0"/>
-      <w:r>
-        <w:t xml:space="preserve">t end of our application. </w:t>
+        <w:t xml:space="preserve">he tweets may then be analyzed by other nodes which will then enable the rendering of the results onto the front end of our application. </w:t>
       </w:r>
     </w:p>
     <w:p>

</xml_diff>